<commit_message>
Edited Stage- En Afstudeerovereenkomst.docx
Voorlopige overeenkomst. Mist nog 2 regels die ik even moet navragen. Hierna kan ik hem doorsturen naar InfoSupport voor ondertekening.
</commit_message>
<xml_diff>
--- a/Stage- en Afstudeerovereenkomst.docx
+++ b/Stage- en Afstudeerovereenkomst.docx
@@ -1,6 +1,6 @@
 
 <file path=word/document.xml><?xml version="1.0" encoding="utf-8"?>
-<w:document xmlns:wpc="http://schemas.microsoft.com/office/word/2010/wordprocessingCanvas" xmlns:cx="http://schemas.microsoft.com/office/drawing/2014/chartex" xmlns:cx1="http://schemas.microsoft.com/office/drawing/2015/9/8/chartex" xmlns:mc="http://schemas.openxmlformats.org/markup-compatibility/2006" xmlns:o="urn:schemas-microsoft-com:office:office" xmlns:r="http://schemas.openxmlformats.org/officeDocument/2006/relationships" xmlns:m="http://schemas.openxmlformats.org/officeDocument/2006/math" xmlns:v="urn:schemas-microsoft-com:vml" xmlns:wp14="http://schemas.microsoft.com/office/word/2010/wordprocessingDrawing" xmlns:wp="http://schemas.openxmlformats.org/drawingml/2006/wordprocessingDrawing" xmlns:w10="urn:schemas-microsoft-com:office:word" xmlns:w="http://schemas.openxmlformats.org/wordprocessingml/2006/main" xmlns:w14="http://schemas.microsoft.com/office/word/2010/wordml" xmlns:w15="http://schemas.microsoft.com/office/word/2012/wordml" xmlns:w16se="http://schemas.microsoft.com/office/word/2015/wordml/symex" xmlns:wpg="http://schemas.microsoft.com/office/word/2010/wordprocessingGroup" xmlns:wpi="http://schemas.microsoft.com/office/word/2010/wordprocessingInk" xmlns:wne="http://schemas.microsoft.com/office/word/2006/wordml" xmlns:wps="http://schemas.microsoft.com/office/word/2010/wordprocessingShape" mc:Ignorable="w14 w15 w16se wp14">
+<w:document xmlns:wpc="http://schemas.microsoft.com/office/word/2010/wordprocessingCanvas" xmlns:cx="http://schemas.microsoft.com/office/drawing/2014/chartex" xmlns:cx1="http://schemas.microsoft.com/office/drawing/2015/9/8/chartex" xmlns:cx2="http://schemas.microsoft.com/office/drawing/2015/10/21/chartex" xmlns:cx3="http://schemas.microsoft.com/office/drawing/2016/5/9/chartex" xmlns:cx4="http://schemas.microsoft.com/office/drawing/2016/5/10/chartex" xmlns:cx5="http://schemas.microsoft.com/office/drawing/2016/5/11/chartex" xmlns:cx6="http://schemas.microsoft.com/office/drawing/2016/5/12/chartex" xmlns:cx7="http://schemas.microsoft.com/office/drawing/2016/5/13/chartex" xmlns:cx8="http://schemas.microsoft.com/office/drawing/2016/5/14/chartex" xmlns:mc="http://schemas.openxmlformats.org/markup-compatibility/2006" xmlns:aink="http://schemas.microsoft.com/office/drawing/2016/ink" xmlns:am3d="http://schemas.microsoft.com/office/drawing/2017/model3d" xmlns:o="urn:schemas-microsoft-com:office:office" xmlns:r="http://schemas.openxmlformats.org/officeDocument/2006/relationships" xmlns:m="http://schemas.openxmlformats.org/officeDocument/2006/math" xmlns:v="urn:schemas-microsoft-com:vml" xmlns:wp14="http://schemas.microsoft.com/office/word/2010/wordprocessingDrawing" xmlns:wp="http://schemas.openxmlformats.org/drawingml/2006/wordprocessingDrawing" xmlns:w10="urn:schemas-microsoft-com:office:word" xmlns:w="http://schemas.openxmlformats.org/wordprocessingml/2006/main" xmlns:w14="http://schemas.microsoft.com/office/word/2010/wordml" xmlns:w15="http://schemas.microsoft.com/office/word/2012/wordml" xmlns:w16cid="http://schemas.microsoft.com/office/word/2016/wordml/cid" xmlns:w16se="http://schemas.microsoft.com/office/word/2015/wordml/symex" xmlns:wpg="http://schemas.microsoft.com/office/word/2010/wordprocessingGroup" xmlns:wpi="http://schemas.microsoft.com/office/word/2010/wordprocessingInk" xmlns:wne="http://schemas.microsoft.com/office/word/2006/wordml" xmlns:wps="http://schemas.microsoft.com/office/word/2010/wordprocessingShape" mc:Ignorable="w14 w15 w16se w16cid wp14">
   <w:body>
     <w:p>
       <w:pPr>
@@ -12,8 +12,6 @@
           <w:szCs w:val="22"/>
         </w:rPr>
       </w:pPr>
-      <w:bookmarkStart w:id="0" w:name="_GoBack"/>
-      <w:bookmarkEnd w:id="0"/>
       <w:r>
         <w:rPr>
           <w:rFonts w:ascii="Arial" w:hAnsi="Arial" w:cs="Arial"/>
@@ -62,7 +60,7 @@
     </w:p>
     <w:p>
       <w:pPr>
-        <w:pStyle w:val="Voettekst"/>
+        <w:pStyle w:val="Footer"/>
         <w:tabs>
           <w:tab w:val="clear" w:pos="4536"/>
           <w:tab w:val="clear" w:pos="9072"/>
@@ -81,7 +79,7 @@
     </w:p>
     <w:p>
       <w:pPr>
-        <w:pStyle w:val="Voettekst"/>
+        <w:pStyle w:val="Footer"/>
         <w:tabs>
           <w:tab w:val="clear" w:pos="4536"/>
           <w:tab w:val="clear" w:pos="9072"/>
@@ -93,7 +91,7 @@
     </w:p>
     <w:p>
       <w:pPr>
-        <w:pStyle w:val="Voettekst"/>
+        <w:pStyle w:val="Footer"/>
         <w:tabs>
           <w:tab w:val="clear" w:pos="4536"/>
           <w:tab w:val="clear" w:pos="9072"/>
@@ -106,12 +104,26 @@
         <w:rPr>
           <w:rFonts w:cs="Arial"/>
         </w:rPr>
-        <w:t>Stichting Fontys, hieronder ressorterend,</w:t>
-      </w:r>
-    </w:p>
-    <w:p>
-      <w:pPr>
-        <w:pStyle w:val="Voettekst"/>
+        <w:t xml:space="preserve">Stichting </w:t>
+      </w:r>
+      <w:proofErr w:type="spellStart"/>
+      <w:r>
+        <w:rPr>
+          <w:rFonts w:cs="Arial"/>
+        </w:rPr>
+        <w:t>Fontys</w:t>
+      </w:r>
+      <w:proofErr w:type="spellEnd"/>
+      <w:r>
+        <w:rPr>
+          <w:rFonts w:cs="Arial"/>
+        </w:rPr>
+        <w:t>, hieronder ressorterend,</w:t>
+      </w:r>
+    </w:p>
+    <w:p>
+      <w:pPr>
+        <w:pStyle w:val="Footer"/>
         <w:tabs>
           <w:tab w:val="clear" w:pos="4536"/>
           <w:tab w:val="clear" w:pos="9072"/>
@@ -150,16 +162,24 @@
         </w:rPr>
         <w:tab/>
       </w:r>
-      <w:r>
-        <w:rPr>
-          <w:rFonts w:cs="Arial"/>
-        </w:rPr>
-        <w:t>Fontys Hogeschool ICT</w:t>
-      </w:r>
-    </w:p>
-    <w:p>
-      <w:pPr>
-        <w:pStyle w:val="Voettekst"/>
+      <w:proofErr w:type="spellStart"/>
+      <w:r>
+        <w:rPr>
+          <w:rFonts w:cs="Arial"/>
+        </w:rPr>
+        <w:t>Fontys</w:t>
+      </w:r>
+      <w:proofErr w:type="spellEnd"/>
+      <w:r>
+        <w:rPr>
+          <w:rFonts w:cs="Arial"/>
+        </w:rPr>
+        <w:t xml:space="preserve"> Hogeschool ICT</w:t>
+      </w:r>
+    </w:p>
+    <w:p>
+      <w:pPr>
+        <w:pStyle w:val="Footer"/>
         <w:tabs>
           <w:tab w:val="clear" w:pos="4536"/>
           <w:tab w:val="clear" w:pos="9072"/>
@@ -207,7 +227,7 @@
     </w:p>
     <w:p>
       <w:pPr>
-        <w:pStyle w:val="Voettekst"/>
+        <w:pStyle w:val="Footer"/>
         <w:tabs>
           <w:tab w:val="clear" w:pos="4536"/>
           <w:tab w:val="clear" w:pos="9072"/>
@@ -249,7 +269,7 @@
     </w:p>
     <w:p>
       <w:pPr>
-        <w:pStyle w:val="Voettekst"/>
+        <w:pStyle w:val="Footer"/>
         <w:tabs>
           <w:tab w:val="clear" w:pos="4536"/>
           <w:tab w:val="clear" w:pos="9072"/>
@@ -303,7 +323,7 @@
     </w:p>
     <w:p>
       <w:pPr>
-        <w:pStyle w:val="Voettekst"/>
+        <w:pStyle w:val="Footer"/>
         <w:tabs>
           <w:tab w:val="clear" w:pos="4536"/>
           <w:tab w:val="clear" w:pos="9072"/>
@@ -315,7 +335,7 @@
     </w:p>
     <w:p>
       <w:pPr>
-        <w:pStyle w:val="Voettekst"/>
+        <w:pStyle w:val="Footer"/>
         <w:tabs>
           <w:tab w:val="clear" w:pos="4536"/>
           <w:tab w:val="clear" w:pos="9072"/>
@@ -387,7 +407,7 @@
     </w:p>
     <w:p>
       <w:pPr>
-        <w:pStyle w:val="Voettekst"/>
+        <w:pStyle w:val="Footer"/>
         <w:tabs>
           <w:tab w:val="clear" w:pos="4536"/>
           <w:tab w:val="clear" w:pos="9072"/>
@@ -399,7 +419,7 @@
     </w:p>
     <w:p>
       <w:pPr>
-        <w:pStyle w:val="Voettekst"/>
+        <w:pStyle w:val="Footer"/>
         <w:tabs>
           <w:tab w:val="clear" w:pos="4536"/>
           <w:tab w:val="clear" w:pos="9072"/>
@@ -417,7 +437,7 @@
     </w:p>
     <w:p>
       <w:pPr>
-        <w:pStyle w:val="Voettekst"/>
+        <w:pStyle w:val="Footer"/>
         <w:tabs>
           <w:tab w:val="clear" w:pos="4536"/>
           <w:tab w:val="clear" w:pos="9072"/>
@@ -429,7 +449,7 @@
     </w:p>
     <w:p>
       <w:pPr>
-        <w:pStyle w:val="Voettekst"/>
+        <w:pStyle w:val="Footer"/>
         <w:tabs>
           <w:tab w:val="clear" w:pos="4536"/>
           <w:tab w:val="clear" w:pos="9072"/>
@@ -438,6 +458,7 @@
           <w:rFonts w:cs="Arial"/>
         </w:rPr>
       </w:pPr>
+      <w:proofErr w:type="spellStart"/>
       <w:r>
         <w:rPr>
           <w:rFonts w:cs="Arial"/>
@@ -448,7 +469,14 @@
         <w:rPr>
           <w:rFonts w:cs="Arial"/>
         </w:rPr>
-        <w:t>tagebiedende organisatie</w:t>
+        <w:t>tagebiedende</w:t>
+      </w:r>
+      <w:proofErr w:type="spellEnd"/>
+      <w:r>
+        <w:rPr>
+          <w:rFonts w:cs="Arial"/>
+        </w:rPr>
+        <w:t xml:space="preserve"> organisatie</w:t>
       </w:r>
       <w:r>
         <w:rPr>
@@ -459,14 +487,13 @@
       <w:r>
         <w:rPr>
           <w:rFonts w:cs="Arial"/>
-          <w:highlight w:val="lightGray"/>
-        </w:rPr>
-        <w:t>………………………………………</w:t>
-      </w:r>
-    </w:p>
-    <w:p>
-      <w:pPr>
-        <w:pStyle w:val="Voettekst"/>
+        </w:rPr>
+        <w:t>Info Support</w:t>
+      </w:r>
+    </w:p>
+    <w:p>
+      <w:pPr>
+        <w:pStyle w:val="Footer"/>
         <w:tabs>
           <w:tab w:val="clear" w:pos="4536"/>
           <w:tab w:val="clear" w:pos="9072"/>
@@ -502,14 +529,19 @@
       <w:r>
         <w:rPr>
           <w:rFonts w:cs="Arial"/>
-          <w:highlight w:val="lightGray"/>
-        </w:rPr>
-        <w:t>………………………………………</w:t>
-      </w:r>
-    </w:p>
-    <w:p>
-      <w:pPr>
-        <w:pStyle w:val="Voettekst"/>
+        </w:rPr>
+        <w:t>Kruisboog 42, 3905TG, V</w:t>
+      </w:r>
+      <w:r>
+        <w:rPr>
+          <w:rFonts w:cs="Arial"/>
+        </w:rPr>
+        <w:t xml:space="preserve">eenendaal </w:t>
+      </w:r>
+    </w:p>
+    <w:p>
+      <w:pPr>
+        <w:pStyle w:val="Footer"/>
         <w:tabs>
           <w:tab w:val="clear" w:pos="4536"/>
           <w:tab w:val="clear" w:pos="9072"/>
@@ -544,15 +576,14 @@
       </w:r>
       <w:r>
         <w:rPr>
-          <w:rFonts w:cs="Arial"/>
-          <w:highlight w:val="lightGray"/>
-        </w:rPr>
-        <w:t>………………………………………</w:t>
-      </w:r>
-    </w:p>
-    <w:p>
-      <w:pPr>
-        <w:pStyle w:val="Voettekst"/>
+          <w:rStyle w:val="lrzxr"/>
+        </w:rPr>
+        <w:t>0318 552 020</w:t>
+      </w:r>
+    </w:p>
+    <w:p>
+      <w:pPr>
+        <w:pStyle w:val="Footer"/>
         <w:tabs>
           <w:tab w:val="clear" w:pos="4536"/>
           <w:tab w:val="clear" w:pos="9072"/>
@@ -594,14 +625,14 @@
       <w:r>
         <w:rPr>
           <w:rFonts w:cs="Arial"/>
-          <w:highlight w:val="lightGray"/>
-        </w:rPr>
-        <w:t>………………………………………</w:t>
-      </w:r>
-    </w:p>
-    <w:p>
-      <w:pPr>
-        <w:pStyle w:val="Voettekst"/>
+          <w:highlight w:val="yellow"/>
+        </w:rPr>
+        <w:t>????</w:t>
+      </w:r>
+    </w:p>
+    <w:p>
+      <w:pPr>
+        <w:pStyle w:val="Footer"/>
         <w:tabs>
           <w:tab w:val="clear" w:pos="4536"/>
           <w:tab w:val="clear" w:pos="9072"/>
@@ -613,7 +644,7 @@
     </w:p>
     <w:p>
       <w:pPr>
-        <w:pStyle w:val="Voettekst"/>
+        <w:pStyle w:val="Footer"/>
         <w:tabs>
           <w:tab w:val="clear" w:pos="4536"/>
           <w:tab w:val="clear" w:pos="9072"/>
@@ -626,21 +657,7 @@
         <w:rPr>
           <w:rFonts w:cs="Arial"/>
         </w:rPr>
-        <w:t xml:space="preserve">vertegenwoordigd door </w:t>
-      </w:r>
-      <w:r>
-        <w:rPr>
-          <w:rFonts w:cs="Arial"/>
-          <w:highlight w:val="lightGray"/>
-        </w:rPr>
-        <w:t>………………………………</w:t>
-      </w:r>
-      <w:r>
-        <w:rPr>
-          <w:rFonts w:cs="Arial"/>
-          <w:highlight w:val="lightGray"/>
-        </w:rPr>
-        <w:t>…………….</w:t>
+        <w:t>vertegenwoordigd door</w:t>
       </w:r>
       <w:r>
         <w:rPr>
@@ -651,13 +668,20 @@
       <w:r>
         <w:rPr>
           <w:rFonts w:cs="Arial"/>
+          <w:highlight w:val="yellow"/>
+        </w:rPr>
+        <w:t>????</w:t>
+      </w:r>
+      <w:r>
+        <w:rPr>
+          <w:rFonts w:cs="Arial"/>
         </w:rPr>
         <w:t>,</w:t>
       </w:r>
     </w:p>
     <w:p>
       <w:pPr>
-        <w:pStyle w:val="Voettekst"/>
+        <w:pStyle w:val="Footer"/>
         <w:tabs>
           <w:tab w:val="clear" w:pos="4536"/>
           <w:tab w:val="clear" w:pos="9072"/>
@@ -672,6 +696,7 @@
         </w:rPr>
         <w:t xml:space="preserve">hierna te noemen de </w:t>
       </w:r>
+      <w:proofErr w:type="spellStart"/>
       <w:r>
         <w:rPr>
           <w:rFonts w:cs="Arial"/>
@@ -682,7 +707,14 @@
         <w:rPr>
           <w:rFonts w:cs="Arial"/>
         </w:rPr>
-        <w:t xml:space="preserve">tagebiedende </w:t>
+        <w:t>tagebiedende</w:t>
+      </w:r>
+      <w:proofErr w:type="spellEnd"/>
+      <w:r>
+        <w:rPr>
+          <w:rFonts w:cs="Arial"/>
+        </w:rPr>
+        <w:t xml:space="preserve"> </w:t>
       </w:r>
       <w:r>
         <w:rPr>
@@ -699,7 +731,7 @@
     </w:p>
     <w:p>
       <w:pPr>
-        <w:pStyle w:val="Voettekst"/>
+        <w:pStyle w:val="Footer"/>
         <w:tabs>
           <w:tab w:val="clear" w:pos="4536"/>
           <w:tab w:val="clear" w:pos="9072"/>
@@ -711,7 +743,7 @@
     </w:p>
     <w:p>
       <w:pPr>
-        <w:pStyle w:val="Voettekst"/>
+        <w:pStyle w:val="Footer"/>
         <w:tabs>
           <w:tab w:val="clear" w:pos="4536"/>
           <w:tab w:val="clear" w:pos="9072"/>
@@ -729,7 +761,7 @@
     </w:p>
     <w:p>
       <w:pPr>
-        <w:pStyle w:val="Voettekst"/>
+        <w:pStyle w:val="Footer"/>
         <w:tabs>
           <w:tab w:val="clear" w:pos="4536"/>
           <w:tab w:val="clear" w:pos="9072"/>
@@ -741,7 +773,7 @@
     </w:p>
     <w:p>
       <w:pPr>
-        <w:pStyle w:val="Voettekst"/>
+        <w:pStyle w:val="Footer"/>
         <w:tabs>
           <w:tab w:val="clear" w:pos="4536"/>
           <w:tab w:val="clear" w:pos="9072"/>
@@ -777,14 +809,13 @@
       <w:r>
         <w:rPr>
           <w:rFonts w:cs="Arial"/>
-          <w:highlight w:val="lightGray"/>
-        </w:rPr>
-        <w:t>………………………………………</w:t>
-      </w:r>
-    </w:p>
-    <w:p>
-      <w:pPr>
-        <w:pStyle w:val="Voettekst"/>
+        </w:rPr>
+        <w:t>Westerveld</w:t>
+      </w:r>
+    </w:p>
+    <w:p>
+      <w:pPr>
+        <w:pStyle w:val="Footer"/>
         <w:tabs>
           <w:tab w:val="clear" w:pos="4536"/>
           <w:tab w:val="clear" w:pos="9072"/>
@@ -820,14 +851,13 @@
       <w:r>
         <w:rPr>
           <w:rFonts w:cs="Arial"/>
-          <w:highlight w:val="lightGray"/>
-        </w:rPr>
-        <w:t>………………………………………</w:t>
-      </w:r>
-    </w:p>
-    <w:p>
-      <w:pPr>
-        <w:pStyle w:val="Voettekst"/>
+        </w:rPr>
+        <w:t>Merik</w:t>
+      </w:r>
+    </w:p>
+    <w:p>
+      <w:pPr>
+        <w:pStyle w:val="Footer"/>
         <w:tabs>
           <w:tab w:val="clear" w:pos="4536"/>
           <w:tab w:val="clear" w:pos="9072"/>
@@ -863,14 +893,13 @@
       <w:r>
         <w:rPr>
           <w:rFonts w:cs="Arial"/>
-          <w:highlight w:val="lightGray"/>
-        </w:rPr>
-        <w:t>………………………………………</w:t>
-      </w:r>
-    </w:p>
-    <w:p>
-      <w:pPr>
-        <w:pStyle w:val="Voettekst"/>
+        </w:rPr>
+        <w:t>23/08/1998</w:t>
+      </w:r>
+    </w:p>
+    <w:p>
+      <w:pPr>
+        <w:pStyle w:val="Footer"/>
         <w:tabs>
           <w:tab w:val="clear" w:pos="4536"/>
           <w:tab w:val="clear" w:pos="9072"/>
@@ -906,14 +935,13 @@
       <w:r>
         <w:rPr>
           <w:rFonts w:cs="Arial"/>
-          <w:highlight w:val="lightGray"/>
-        </w:rPr>
-        <w:t>………………………………………</w:t>
-      </w:r>
-    </w:p>
-    <w:p>
-      <w:pPr>
-        <w:pStyle w:val="Voettekst"/>
+        </w:rPr>
+        <w:t>Oss</w:t>
+      </w:r>
+    </w:p>
+    <w:p>
+      <w:pPr>
+        <w:pStyle w:val="Footer"/>
         <w:tabs>
           <w:tab w:val="clear" w:pos="4536"/>
           <w:tab w:val="clear" w:pos="9072"/>
@@ -949,14 +977,13 @@
       <w:r>
         <w:rPr>
           <w:rFonts w:cs="Arial"/>
-          <w:highlight w:val="lightGray"/>
-        </w:rPr>
-        <w:t>………………………………………</w:t>
-      </w:r>
-    </w:p>
-    <w:p>
-      <w:pPr>
-        <w:pStyle w:val="Voettekst"/>
+        </w:rPr>
+        <w:t>+31683584111</w:t>
+      </w:r>
+    </w:p>
+    <w:p>
+      <w:pPr>
+        <w:pStyle w:val="Footer"/>
         <w:tabs>
           <w:tab w:val="clear" w:pos="4536"/>
           <w:tab w:val="clear" w:pos="9072"/>
@@ -998,14 +1025,13 @@
       <w:r>
         <w:rPr>
           <w:rFonts w:cs="Arial"/>
-          <w:highlight w:val="lightGray"/>
-        </w:rPr>
-        <w:t>………………………………………</w:t>
-      </w:r>
-    </w:p>
-    <w:p>
-      <w:pPr>
-        <w:pStyle w:val="Voettekst"/>
+        </w:rPr>
+        <w:t>merikw@hotmail.com</w:t>
+      </w:r>
+    </w:p>
+    <w:p>
+      <w:pPr>
+        <w:pStyle w:val="Footer"/>
         <w:tabs>
           <w:tab w:val="clear" w:pos="4536"/>
           <w:tab w:val="clear" w:pos="9072"/>
@@ -1035,14 +1061,13 @@
       <w:r>
         <w:rPr>
           <w:rFonts w:cs="Arial"/>
-          <w:highlight w:val="lightGray"/>
-        </w:rPr>
-        <w:t>………………………………………</w:t>
-      </w:r>
-    </w:p>
-    <w:p>
-      <w:pPr>
-        <w:pStyle w:val="Voettekst"/>
+        </w:rPr>
+        <w:t>Provincialeweg 39, 5398JH, Maren-Kessel</w:t>
+      </w:r>
+    </w:p>
+    <w:p>
+      <w:pPr>
+        <w:pStyle w:val="Footer"/>
         <w:tabs>
           <w:tab w:val="clear" w:pos="4536"/>
           <w:tab w:val="clear" w:pos="9072"/>
@@ -1072,14 +1097,13 @@
       <w:r>
         <w:rPr>
           <w:rFonts w:cs="Arial"/>
-          <w:highlight w:val="lightGray"/>
-        </w:rPr>
-        <w:t>………………………………………</w:t>
-      </w:r>
-    </w:p>
-    <w:p>
-      <w:pPr>
-        <w:pStyle w:val="Voettekst"/>
+        </w:rPr>
+        <w:t>0412627371</w:t>
+      </w:r>
+    </w:p>
+    <w:p>
+      <w:pPr>
+        <w:pStyle w:val="Footer"/>
         <w:tabs>
           <w:tab w:val="clear" w:pos="4536"/>
           <w:tab w:val="clear" w:pos="9072"/>
@@ -1109,14 +1133,13 @@
       <w:r>
         <w:rPr>
           <w:rFonts w:cs="Arial"/>
-          <w:highlight w:val="lightGray"/>
-        </w:rPr>
-        <w:t>………………………………………</w:t>
-      </w:r>
-    </w:p>
-    <w:p>
-      <w:pPr>
-        <w:pStyle w:val="Voettekst"/>
+        </w:rPr>
+        <w:t>2737450</w:t>
+      </w:r>
+    </w:p>
+    <w:p>
+      <w:pPr>
+        <w:pStyle w:val="Footer"/>
         <w:tabs>
           <w:tab w:val="clear" w:pos="4536"/>
           <w:tab w:val="clear" w:pos="9072"/>
@@ -1140,7 +1163,7 @@
     </w:p>
     <w:p>
       <w:pPr>
-        <w:pStyle w:val="Voettekst"/>
+        <w:pStyle w:val="Footer"/>
         <w:tabs>
           <w:tab w:val="clear" w:pos="4536"/>
           <w:tab w:val="clear" w:pos="9072"/>
@@ -1173,17 +1196,24 @@
         </w:rPr>
         <w:tab/>
       </w:r>
-      <w:r>
-        <w:rPr>
-          <w:rFonts w:cs="Arial"/>
-          <w:highlight w:val="lightGray"/>
-        </w:rPr>
-        <w:t>………………………………………</w:t>
-      </w:r>
-    </w:p>
-    <w:p>
-      <w:pPr>
-        <w:pStyle w:val="Voettekst"/>
+      <w:proofErr w:type="spellStart"/>
+      <w:r>
+        <w:rPr>
+          <w:rFonts w:cs="Arial"/>
+        </w:rPr>
+        <w:t>Fontys</w:t>
+      </w:r>
+      <w:proofErr w:type="spellEnd"/>
+      <w:r>
+        <w:rPr>
+          <w:rFonts w:cs="Arial"/>
+        </w:rPr>
+        <w:t xml:space="preserve"> hogenscholen ICT &amp; Software Engineering </w:t>
+      </w:r>
+    </w:p>
+    <w:p>
+      <w:pPr>
+        <w:pStyle w:val="Footer"/>
         <w:tabs>
           <w:tab w:val="clear" w:pos="4536"/>
           <w:tab w:val="clear" w:pos="9072"/>
@@ -1197,7 +1227,7 @@
     </w:p>
     <w:p>
       <w:pPr>
-        <w:pStyle w:val="Voettekst"/>
+        <w:pStyle w:val="Footer"/>
         <w:tabs>
           <w:tab w:val="clear" w:pos="4536"/>
           <w:tab w:val="clear" w:pos="9072"/>
@@ -1227,7 +1257,7 @@
     </w:p>
     <w:p>
       <w:pPr>
-        <w:pStyle w:val="Voettekst"/>
+        <w:pStyle w:val="Footer"/>
         <w:tabs>
           <w:tab w:val="clear" w:pos="4536"/>
           <w:tab w:val="clear" w:pos="9072"/>
@@ -1239,7 +1269,7 @@
     </w:p>
     <w:p>
       <w:pPr>
-        <w:pStyle w:val="Voettekst"/>
+        <w:pStyle w:val="Footer"/>
         <w:tabs>
           <w:tab w:val="clear" w:pos="4536"/>
           <w:tab w:val="clear" w:pos="9072"/>
@@ -1257,7 +1287,7 @@
     </w:p>
     <w:p>
       <w:pPr>
-        <w:pStyle w:val="Voettekst"/>
+        <w:pStyle w:val="Footer"/>
         <w:tabs>
           <w:tab w:val="clear" w:pos="4536"/>
           <w:tab w:val="clear" w:pos="9072"/>
@@ -1269,7 +1299,7 @@
     </w:p>
     <w:p>
       <w:pPr>
-        <w:pStyle w:val="Voettekst"/>
+        <w:pStyle w:val="Footer"/>
         <w:numPr>
           <w:ilvl w:val="0"/>
           <w:numId w:val="38"/>
@@ -1291,7 +1321,7 @@
     </w:p>
     <w:p>
       <w:pPr>
-        <w:pStyle w:val="Voettekst"/>
+        <w:pStyle w:val="Footer"/>
         <w:numPr>
           <w:ilvl w:val="0"/>
           <w:numId w:val="38"/>
@@ -1313,7 +1343,7 @@
     </w:p>
     <w:p>
       <w:pPr>
-        <w:pStyle w:val="Voettekst"/>
+        <w:pStyle w:val="Footer"/>
         <w:numPr>
           <w:ilvl w:val="0"/>
           <w:numId w:val="38"/>
@@ -1324,18 +1354,22 @@
         </w:tabs>
         <w:rPr>
           <w:rFonts w:cs="Arial"/>
-        </w:rPr>
-      </w:pPr>
-      <w:r>
-        <w:rPr>
-          <w:rFonts w:cs="Arial"/>
+          <w:b/>
+          <w:u w:val="single"/>
+        </w:rPr>
+      </w:pPr>
+      <w:r>
+        <w:rPr>
+          <w:rFonts w:cs="Arial"/>
+          <w:b/>
+          <w:u w:val="single"/>
         </w:rPr>
         <w:t>ICT &amp; Software Engineering</w:t>
       </w:r>
     </w:p>
     <w:p>
       <w:pPr>
-        <w:pStyle w:val="Voettekst"/>
+        <w:pStyle w:val="Footer"/>
         <w:numPr>
           <w:ilvl w:val="0"/>
           <w:numId w:val="38"/>
@@ -1357,7 +1391,7 @@
     </w:p>
     <w:p>
       <w:pPr>
-        <w:pStyle w:val="Voettekst"/>
+        <w:pStyle w:val="Footer"/>
         <w:numPr>
           <w:ilvl w:val="0"/>
           <w:numId w:val="38"/>
@@ -1374,12 +1408,26 @@
         <w:rPr>
           <w:rFonts w:cs="Arial"/>
         </w:rPr>
-        <w:t>ICT &amp; Management and Security</w:t>
-      </w:r>
-    </w:p>
-    <w:p>
-      <w:pPr>
-        <w:pStyle w:val="Voettekst"/>
+        <w:t xml:space="preserve">ICT &amp; Management </w:t>
+      </w:r>
+      <w:proofErr w:type="spellStart"/>
+      <w:r>
+        <w:rPr>
+          <w:rFonts w:cs="Arial"/>
+        </w:rPr>
+        <w:t>and</w:t>
+      </w:r>
+      <w:proofErr w:type="spellEnd"/>
+      <w:r>
+        <w:rPr>
+          <w:rFonts w:cs="Arial"/>
+        </w:rPr>
+        <w:t xml:space="preserve"> Security</w:t>
+      </w:r>
+    </w:p>
+    <w:p>
+      <w:pPr>
+        <w:pStyle w:val="Footer"/>
         <w:numPr>
           <w:ilvl w:val="0"/>
           <w:numId w:val="38"/>
@@ -1396,12 +1444,26 @@
         <w:rPr>
           <w:rFonts w:cs="Arial"/>
         </w:rPr>
-        <w:t>ICT &amp; Game Design and Technology</w:t>
-      </w:r>
-    </w:p>
-    <w:p>
-      <w:pPr>
-        <w:pStyle w:val="Voettekst"/>
+        <w:t xml:space="preserve">ICT &amp; Game Design </w:t>
+      </w:r>
+      <w:proofErr w:type="spellStart"/>
+      <w:r>
+        <w:rPr>
+          <w:rFonts w:cs="Arial"/>
+        </w:rPr>
+        <w:t>and</w:t>
+      </w:r>
+      <w:proofErr w:type="spellEnd"/>
+      <w:r>
+        <w:rPr>
+          <w:rFonts w:cs="Arial"/>
+        </w:rPr>
+        <w:t xml:space="preserve"> Technology</w:t>
+      </w:r>
+    </w:p>
+    <w:p>
+      <w:pPr>
+        <w:pStyle w:val="Footer"/>
         <w:numPr>
           <w:ilvl w:val="0"/>
           <w:numId w:val="38"/>
@@ -1424,12 +1486,20 @@
         <w:rPr>
           <w:rFonts w:cs="Arial"/>
         </w:rPr>
-        <w:t>Open Innovation</w:t>
-      </w:r>
-    </w:p>
-    <w:p>
-      <w:pPr>
-        <w:pStyle w:val="Voettekst"/>
+        <w:t xml:space="preserve">Open </w:t>
+      </w:r>
+      <w:proofErr w:type="spellStart"/>
+      <w:r>
+        <w:rPr>
+          <w:rFonts w:cs="Arial"/>
+        </w:rPr>
+        <w:t>Innovation</w:t>
+      </w:r>
+      <w:proofErr w:type="spellEnd"/>
+    </w:p>
+    <w:p>
+      <w:pPr>
+        <w:pStyle w:val="Footer"/>
         <w:numPr>
           <w:ilvl w:val="0"/>
           <w:numId w:val="38"/>
@@ -1451,7 +1521,7 @@
     </w:p>
     <w:p>
       <w:pPr>
-        <w:pStyle w:val="Voettekst"/>
+        <w:pStyle w:val="Footer"/>
         <w:numPr>
           <w:ilvl w:val="0"/>
           <w:numId w:val="38"/>
@@ -1473,7 +1543,7 @@
     </w:p>
     <w:p>
       <w:pPr>
-        <w:pStyle w:val="Voettekst"/>
+        <w:pStyle w:val="Footer"/>
         <w:numPr>
           <w:ilvl w:val="0"/>
           <w:numId w:val="38"/>
@@ -1490,12 +1560,20 @@
         <w:rPr>
           <w:rFonts w:cs="Arial"/>
         </w:rPr>
-        <w:t>ICT &amp; Education</w:t>
-      </w:r>
-    </w:p>
-    <w:p>
-      <w:pPr>
-        <w:pStyle w:val="Voettekst"/>
+        <w:t xml:space="preserve">ICT &amp; </w:t>
+      </w:r>
+      <w:proofErr w:type="spellStart"/>
+      <w:r>
+        <w:rPr>
+          <w:rFonts w:cs="Arial"/>
+        </w:rPr>
+        <w:t>Education</w:t>
+      </w:r>
+      <w:proofErr w:type="spellEnd"/>
+    </w:p>
+    <w:p>
+      <w:pPr>
+        <w:pStyle w:val="Footer"/>
         <w:numPr>
           <w:ilvl w:val="0"/>
           <w:numId w:val="38"/>
@@ -1517,7 +1595,7 @@
     </w:p>
     <w:p>
       <w:pPr>
-        <w:pStyle w:val="Voettekst"/>
+        <w:pStyle w:val="Footer"/>
         <w:numPr>
           <w:ilvl w:val="0"/>
           <w:numId w:val="38"/>
@@ -1534,12 +1612,34 @@
         <w:rPr>
           <w:rFonts w:cs="Arial"/>
         </w:rPr>
-        <w:t>ICT &amp; Applied Data Science</w:t>
-      </w:r>
-    </w:p>
-    <w:p>
-      <w:pPr>
-        <w:pStyle w:val="Voettekst"/>
+        <w:t xml:space="preserve">ICT &amp; </w:t>
+      </w:r>
+      <w:proofErr w:type="spellStart"/>
+      <w:r>
+        <w:rPr>
+          <w:rFonts w:cs="Arial"/>
+        </w:rPr>
+        <w:t>Applied</w:t>
+      </w:r>
+      <w:proofErr w:type="spellEnd"/>
+      <w:r>
+        <w:rPr>
+          <w:rFonts w:cs="Arial"/>
+        </w:rPr>
+        <w:t xml:space="preserve"> Data </w:t>
+      </w:r>
+      <w:proofErr w:type="spellStart"/>
+      <w:r>
+        <w:rPr>
+          <w:rFonts w:cs="Arial"/>
+        </w:rPr>
+        <w:t>Science</w:t>
+      </w:r>
+      <w:proofErr w:type="spellEnd"/>
+    </w:p>
+    <w:p>
+      <w:pPr>
+        <w:pStyle w:val="Footer"/>
         <w:tabs>
           <w:tab w:val="clear" w:pos="4536"/>
           <w:tab w:val="clear" w:pos="9072"/>
@@ -1551,7 +1651,7 @@
     </w:p>
     <w:p>
       <w:pPr>
-        <w:pStyle w:val="Voettekst"/>
+        <w:pStyle w:val="Footer"/>
         <w:tabs>
           <w:tab w:val="clear" w:pos="4536"/>
           <w:tab w:val="clear" w:pos="9072"/>
@@ -1569,7 +1669,7 @@
     </w:p>
     <w:p>
       <w:pPr>
-        <w:pStyle w:val="Voettekst"/>
+        <w:pStyle w:val="Footer"/>
         <w:numPr>
           <w:ilvl w:val="0"/>
           <w:numId w:val="39"/>
@@ -1591,7 +1691,7 @@
     </w:p>
     <w:p>
       <w:pPr>
-        <w:pStyle w:val="Voettekst"/>
+        <w:pStyle w:val="Footer"/>
         <w:numPr>
           <w:ilvl w:val="0"/>
           <w:numId w:val="39"/>
@@ -1602,18 +1702,22 @@
         </w:tabs>
         <w:rPr>
           <w:rFonts w:cs="Arial"/>
-        </w:rPr>
-      </w:pPr>
-      <w:r>
-        <w:rPr>
-          <w:rFonts w:cs="Arial"/>
+          <w:b/>
+          <w:u w:val="single"/>
+        </w:rPr>
+      </w:pPr>
+      <w:r>
+        <w:rPr>
+          <w:rFonts w:cs="Arial"/>
+          <w:b/>
+          <w:u w:val="single"/>
         </w:rPr>
         <w:t>Afstuderen</w:t>
       </w:r>
     </w:p>
     <w:p>
       <w:pPr>
-        <w:pStyle w:val="Voettekst"/>
+        <w:pStyle w:val="Footer"/>
         <w:tabs>
           <w:tab w:val="clear" w:pos="4536"/>
           <w:tab w:val="clear" w:pos="9072"/>
@@ -1802,13 +1906,23 @@
         </w:rPr>
         <w:t xml:space="preserve">De </w:t>
       </w:r>
-      <w:r>
-        <w:rPr>
-          <w:rFonts w:ascii="Arial" w:hAnsi="Arial" w:cs="Arial"/>
-          <w:sz w:val="20"/>
-          <w:szCs w:val="20"/>
-        </w:rPr>
-        <w:t>Stagebiedende Organisatie</w:t>
+      <w:proofErr w:type="spellStart"/>
+      <w:r>
+        <w:rPr>
+          <w:rFonts w:ascii="Arial" w:hAnsi="Arial" w:cs="Arial"/>
+          <w:sz w:val="20"/>
+          <w:szCs w:val="20"/>
+        </w:rPr>
+        <w:t>Stagebiedende</w:t>
+      </w:r>
+      <w:proofErr w:type="spellEnd"/>
+      <w:r>
+        <w:rPr>
+          <w:rFonts w:ascii="Arial" w:hAnsi="Arial" w:cs="Arial"/>
+          <w:sz w:val="20"/>
+          <w:szCs w:val="20"/>
+        </w:rPr>
+        <w:t xml:space="preserve"> Organisatie</w:t>
       </w:r>
       <w:r>
         <w:rPr>
@@ -1859,13 +1973,23 @@
         </w:rPr>
         <w:t xml:space="preserve">e </w:t>
       </w:r>
-      <w:r>
-        <w:rPr>
-          <w:rFonts w:ascii="Arial" w:hAnsi="Arial" w:cs="Arial"/>
-          <w:sz w:val="20"/>
-          <w:szCs w:val="20"/>
-        </w:rPr>
-        <w:t>Stagebiedende Organisatie</w:t>
+      <w:proofErr w:type="spellStart"/>
+      <w:r>
+        <w:rPr>
+          <w:rFonts w:ascii="Arial" w:hAnsi="Arial" w:cs="Arial"/>
+          <w:sz w:val="20"/>
+          <w:szCs w:val="20"/>
+        </w:rPr>
+        <w:t>Stagebiedende</w:t>
+      </w:r>
+      <w:proofErr w:type="spellEnd"/>
+      <w:r>
+        <w:rPr>
+          <w:rFonts w:ascii="Arial" w:hAnsi="Arial" w:cs="Arial"/>
+          <w:sz w:val="20"/>
+          <w:szCs w:val="20"/>
+        </w:rPr>
+        <w:t xml:space="preserve"> Organisatie</w:t>
       </w:r>
       <w:r>
         <w:rPr>
@@ -2169,13 +2293,23 @@
         </w:rPr>
         <w:t xml:space="preserve">stage en de </w:t>
       </w:r>
-      <w:r>
-        <w:rPr>
-          <w:rFonts w:ascii="Arial" w:hAnsi="Arial" w:cs="Arial"/>
-          <w:sz w:val="20"/>
-          <w:szCs w:val="20"/>
-        </w:rPr>
-        <w:t>Stagebiedende Organisatie</w:t>
+      <w:proofErr w:type="spellStart"/>
+      <w:r>
+        <w:rPr>
+          <w:rFonts w:ascii="Arial" w:hAnsi="Arial" w:cs="Arial"/>
+          <w:sz w:val="20"/>
+          <w:szCs w:val="20"/>
+        </w:rPr>
+        <w:t>Stagebiedende</w:t>
+      </w:r>
+      <w:proofErr w:type="spellEnd"/>
+      <w:r>
+        <w:rPr>
+          <w:rFonts w:ascii="Arial" w:hAnsi="Arial" w:cs="Arial"/>
+          <w:sz w:val="20"/>
+          <w:szCs w:val="20"/>
+        </w:rPr>
+        <w:t xml:space="preserve"> Organisatie</w:t>
       </w:r>
       <w:r>
         <w:rPr>
@@ -2259,13 +2393,23 @@
         </w:rPr>
         <w:t xml:space="preserve">De </w:t>
       </w:r>
-      <w:r>
-        <w:rPr>
-          <w:rFonts w:ascii="Arial" w:hAnsi="Arial" w:cs="Arial"/>
-          <w:sz w:val="20"/>
-          <w:szCs w:val="20"/>
-        </w:rPr>
-        <w:t>Stagebiedende Organisatie</w:t>
+      <w:proofErr w:type="spellStart"/>
+      <w:r>
+        <w:rPr>
+          <w:rFonts w:ascii="Arial" w:hAnsi="Arial" w:cs="Arial"/>
+          <w:sz w:val="20"/>
+          <w:szCs w:val="20"/>
+        </w:rPr>
+        <w:t>Stagebiedende</w:t>
+      </w:r>
+      <w:proofErr w:type="spellEnd"/>
+      <w:r>
+        <w:rPr>
+          <w:rFonts w:ascii="Arial" w:hAnsi="Arial" w:cs="Arial"/>
+          <w:sz w:val="20"/>
+          <w:szCs w:val="20"/>
+        </w:rPr>
+        <w:t xml:space="preserve"> Organisatie</w:t>
       </w:r>
       <w:r>
         <w:rPr>
@@ -2310,7 +2454,33 @@
           <w:sz w:val="20"/>
           <w:szCs w:val="20"/>
         </w:rPr>
-        <w:t>De door de Stagebiedende Organisat</w:t>
+        <w:t xml:space="preserve">De door de </w:t>
+      </w:r>
+      <w:proofErr w:type="spellStart"/>
+      <w:r>
+        <w:rPr>
+          <w:rFonts w:ascii="Arial" w:hAnsi="Arial" w:cs="Arial"/>
+          <w:sz w:val="20"/>
+          <w:szCs w:val="20"/>
+        </w:rPr>
+        <w:t>Stagebiedende</w:t>
+      </w:r>
+      <w:proofErr w:type="spellEnd"/>
+      <w:r>
+        <w:rPr>
+          <w:rFonts w:ascii="Arial" w:hAnsi="Arial" w:cs="Arial"/>
+          <w:sz w:val="20"/>
+          <w:szCs w:val="20"/>
+        </w:rPr>
+        <w:t xml:space="preserve"> </w:t>
+      </w:r>
+      <w:r>
+        <w:rPr>
+          <w:rFonts w:ascii="Arial" w:hAnsi="Arial" w:cs="Arial"/>
+          <w:sz w:val="20"/>
+          <w:szCs w:val="20"/>
+        </w:rPr>
+        <w:t>Organisat</w:t>
       </w:r>
       <w:r>
         <w:rPr>
@@ -2331,7 +2501,7 @@
     </w:p>
     <w:p>
       <w:pPr>
-        <w:pStyle w:val="Voettekst"/>
+        <w:pStyle w:val="Footer"/>
         <w:tabs>
           <w:tab w:val="clear" w:pos="4536"/>
           <w:tab w:val="clear" w:pos="9072"/>
@@ -2362,28 +2532,13 @@
       <w:r>
         <w:rPr>
           <w:rFonts w:cs="Arial"/>
-          <w:highlight w:val="lightGray"/>
-        </w:rPr>
-        <w:t>[</w:t>
-      </w:r>
-      <w:r>
-        <w:rPr>
-          <w:rFonts w:cs="Arial"/>
-          <w:highlight w:val="lightGray"/>
-        </w:rPr>
-        <w:t>………………………………………</w:t>
-      </w:r>
-      <w:r>
-        <w:rPr>
-          <w:rFonts w:cs="Arial"/>
-          <w:highlight w:val="lightGray"/>
-        </w:rPr>
-        <w:t>]</w:t>
-      </w:r>
-    </w:p>
-    <w:p>
-      <w:pPr>
-        <w:pStyle w:val="Voettekst"/>
+        </w:rPr>
+        <w:t>Bart Bijl</w:t>
+      </w:r>
+    </w:p>
+    <w:p>
+      <w:pPr>
+        <w:pStyle w:val="Footer"/>
         <w:tabs>
           <w:tab w:val="clear" w:pos="4536"/>
           <w:tab w:val="clear" w:pos="9072"/>
@@ -2420,28 +2575,13 @@
       <w:r>
         <w:rPr>
           <w:rFonts w:cs="Arial"/>
-          <w:highlight w:val="lightGray"/>
-        </w:rPr>
-        <w:t>[</w:t>
-      </w:r>
-      <w:r>
-        <w:rPr>
-          <w:rFonts w:cs="Arial"/>
-          <w:highlight w:val="lightGray"/>
-        </w:rPr>
-        <w:t>………………………………………</w:t>
-      </w:r>
-      <w:r>
-        <w:rPr>
-          <w:rFonts w:cs="Arial"/>
-          <w:highlight w:val="lightGray"/>
-        </w:rPr>
-        <w:t>]</w:t>
-      </w:r>
-    </w:p>
-    <w:p>
-      <w:pPr>
-        <w:pStyle w:val="Voettekst"/>
+        </w:rPr>
+        <w:t>+31652811995</w:t>
+      </w:r>
+    </w:p>
+    <w:p>
+      <w:pPr>
+        <w:pStyle w:val="Footer"/>
         <w:tabs>
           <w:tab w:val="clear" w:pos="4536"/>
           <w:tab w:val="clear" w:pos="9072"/>
@@ -2484,23 +2624,8 @@
       <w:r>
         <w:rPr>
           <w:rFonts w:cs="Arial"/>
-          <w:highlight w:val="lightGray"/>
-        </w:rPr>
-        <w:t>[</w:t>
-      </w:r>
-      <w:r>
-        <w:rPr>
-          <w:rFonts w:cs="Arial"/>
-          <w:highlight w:val="lightGray"/>
-        </w:rPr>
-        <w:t>………………………………………</w:t>
-      </w:r>
-      <w:r>
-        <w:rPr>
-          <w:rFonts w:cs="Arial"/>
-          <w:highlight w:val="lightGray"/>
-        </w:rPr>
-        <w:t>]</w:t>
+        </w:rPr>
+        <w:t>Bart.Bijl@infosupport.com</w:t>
       </w:r>
     </w:p>
     <w:p>
@@ -2638,114 +2763,24 @@
           <w:rFonts w:ascii="Arial" w:hAnsi="Arial" w:cs="Arial"/>
           <w:sz w:val="20"/>
           <w:szCs w:val="20"/>
-          <w:highlight w:val="lightGray"/>
-        </w:rPr>
-        <w:t>[</w:t>
-      </w:r>
-      <w:r>
-        <w:rPr>
-          <w:rFonts w:ascii="Arial" w:hAnsi="Arial" w:cs="Arial"/>
-          <w:sz w:val="20"/>
-          <w:szCs w:val="20"/>
-          <w:highlight w:val="lightGray"/>
-        </w:rPr>
-        <w:t>…</w:t>
-      </w:r>
-      <w:r>
-        <w:rPr>
-          <w:rFonts w:ascii="Arial" w:hAnsi="Arial" w:cs="Arial"/>
-          <w:sz w:val="20"/>
-          <w:szCs w:val="20"/>
-          <w:highlight w:val="lightGray"/>
-        </w:rPr>
-        <w:t>…………...</w:t>
-      </w:r>
-      <w:r>
-        <w:rPr>
-          <w:rFonts w:ascii="Arial" w:hAnsi="Arial" w:cs="Arial"/>
-          <w:sz w:val="20"/>
-          <w:szCs w:val="20"/>
-          <w:highlight w:val="lightGray"/>
-        </w:rPr>
-        <w:t>…</w:t>
-      </w:r>
-      <w:r>
-        <w:rPr>
-          <w:rFonts w:ascii="Arial" w:hAnsi="Arial" w:cs="Arial"/>
-          <w:sz w:val="20"/>
-          <w:szCs w:val="20"/>
-          <w:highlight w:val="lightGray"/>
-        </w:rPr>
-        <w:t>]</w:t>
-      </w:r>
-      <w:r>
-        <w:rPr>
-          <w:rFonts w:ascii="Arial" w:hAnsi="Arial" w:cs="Arial"/>
-          <w:sz w:val="20"/>
-          <w:szCs w:val="20"/>
-        </w:rPr>
-        <w:t xml:space="preserve"> tot </w:t>
-      </w:r>
-      <w:r>
-        <w:rPr>
-          <w:rFonts w:ascii="Arial" w:hAnsi="Arial" w:cs="Arial"/>
-          <w:sz w:val="20"/>
-          <w:szCs w:val="20"/>
-        </w:rPr>
-        <w:t>[</w:t>
-      </w:r>
-      <w:r>
-        <w:rPr>
-          <w:rFonts w:ascii="Arial" w:hAnsi="Arial" w:cs="Arial"/>
-          <w:sz w:val="20"/>
-          <w:szCs w:val="20"/>
-        </w:rPr>
-        <w:t xml:space="preserve"> </w:t>
-      </w:r>
-      <w:r>
-        <w:rPr>
-          <w:rFonts w:ascii="Arial" w:hAnsi="Arial" w:cs="Arial"/>
-          <w:sz w:val="20"/>
-          <w:szCs w:val="20"/>
-          <w:highlight w:val="lightGray"/>
-        </w:rPr>
-        <w:t>…</w:t>
-      </w:r>
-      <w:r>
-        <w:rPr>
-          <w:rFonts w:ascii="Arial" w:hAnsi="Arial" w:cs="Arial"/>
-          <w:sz w:val="20"/>
-          <w:szCs w:val="20"/>
-          <w:highlight w:val="lightGray"/>
-        </w:rPr>
-        <w:t>………….</w:t>
-      </w:r>
-      <w:r>
-        <w:rPr>
-          <w:rFonts w:ascii="Arial" w:hAnsi="Arial" w:cs="Arial"/>
-          <w:sz w:val="20"/>
-          <w:szCs w:val="20"/>
-          <w:highlight w:val="lightGray"/>
-        </w:rPr>
-        <w:t>….</w:t>
-      </w:r>
-      <w:r>
-        <w:rPr>
-          <w:rFonts w:ascii="Arial" w:hAnsi="Arial" w:cs="Arial"/>
-          <w:sz w:val="20"/>
-          <w:szCs w:val="20"/>
-          <w:highlight w:val="lightGray"/>
-        </w:rPr>
-        <w:t>]</w:t>
-      </w:r>
-      <w:r>
-        <w:rPr>
-          <w:rFonts w:ascii="Arial" w:hAnsi="Arial" w:cs="Arial"/>
-          <w:sz w:val="20"/>
-          <w:szCs w:val="20"/>
-          <w:highlight w:val="lightGray"/>
-        </w:rPr>
-        <w:t>,</w:t>
+        </w:rPr>
+        <w:t xml:space="preserve">04/02/2019 </w:t>
+      </w:r>
+      <w:r>
+        <w:rPr>
+          <w:rFonts w:ascii="Arial" w:hAnsi="Arial" w:cs="Arial"/>
+          <w:sz w:val="20"/>
+          <w:szCs w:val="20"/>
+        </w:rPr>
+        <w:t xml:space="preserve">tot </w:t>
+      </w:r>
+      <w:r>
+        <w:rPr>
+          <w:rFonts w:ascii="Arial" w:hAnsi="Arial" w:cs="Arial"/>
+          <w:sz w:val="20"/>
+          <w:szCs w:val="20"/>
+        </w:rPr>
+        <w:t>29/06/2019,</w:t>
       </w:r>
       <w:r>
         <w:rPr>
@@ -2763,13 +2798,23 @@
         </w:rPr>
         <w:t xml:space="preserve">er in de </w:t>
       </w:r>
-      <w:r>
-        <w:rPr>
-          <w:rFonts w:ascii="Arial" w:hAnsi="Arial" w:cs="Arial"/>
-          <w:sz w:val="20"/>
-          <w:szCs w:val="20"/>
-        </w:rPr>
-        <w:t>Stagebiedende Organisatie</w:t>
+      <w:proofErr w:type="spellStart"/>
+      <w:r>
+        <w:rPr>
+          <w:rFonts w:ascii="Arial" w:hAnsi="Arial" w:cs="Arial"/>
+          <w:sz w:val="20"/>
+          <w:szCs w:val="20"/>
+        </w:rPr>
+        <w:t>Stagebiedende</w:t>
+      </w:r>
+      <w:proofErr w:type="spellEnd"/>
+      <w:r>
+        <w:rPr>
+          <w:rFonts w:ascii="Arial" w:hAnsi="Arial" w:cs="Arial"/>
+          <w:sz w:val="20"/>
+          <w:szCs w:val="20"/>
+        </w:rPr>
+        <w:t xml:space="preserve"> Organisatie</w:t>
       </w:r>
       <w:r>
         <w:rPr>
@@ -2885,13 +2930,23 @@
         </w:rPr>
         <w:t xml:space="preserve"> werkschema van de </w:t>
       </w:r>
-      <w:r>
-        <w:rPr>
-          <w:rFonts w:ascii="Arial" w:hAnsi="Arial" w:cs="Arial"/>
-          <w:sz w:val="20"/>
-          <w:szCs w:val="20"/>
-        </w:rPr>
-        <w:t>Stagebiedende Organisatie</w:t>
+      <w:proofErr w:type="spellStart"/>
+      <w:r>
+        <w:rPr>
+          <w:rFonts w:ascii="Arial" w:hAnsi="Arial" w:cs="Arial"/>
+          <w:sz w:val="20"/>
+          <w:szCs w:val="20"/>
+        </w:rPr>
+        <w:t>Stagebiedende</w:t>
+      </w:r>
+      <w:proofErr w:type="spellEnd"/>
+      <w:r>
+        <w:rPr>
+          <w:rFonts w:ascii="Arial" w:hAnsi="Arial" w:cs="Arial"/>
+          <w:sz w:val="20"/>
+          <w:szCs w:val="20"/>
+        </w:rPr>
+        <w:t xml:space="preserve"> Organisatie</w:t>
       </w:r>
       <w:r>
         <w:rPr>
@@ -2915,7 +2970,15 @@
           <w:sz w:val="20"/>
           <w:szCs w:val="20"/>
         </w:rPr>
-        <w:t>. Het minimale aantal uren per week van de stage zal zij</w:t>
+        <w:t xml:space="preserve">. Het minimale aantal uren per week </w:t>
+      </w:r>
+      <w:r>
+        <w:rPr>
+          <w:rFonts w:ascii="Arial" w:hAnsi="Arial" w:cs="Arial"/>
+          <w:sz w:val="20"/>
+          <w:szCs w:val="20"/>
+        </w:rPr>
+        <w:t>van de stage zal zij</w:t>
       </w:r>
       <w:r>
         <w:rPr>
@@ -2930,27 +2993,8 @@
           <w:rFonts w:ascii="Arial" w:hAnsi="Arial" w:cs="Arial"/>
           <w:sz w:val="20"/>
           <w:szCs w:val="20"/>
-          <w:highlight w:val="lightGray"/>
-        </w:rPr>
-        <w:t>[</w:t>
-      </w:r>
-      <w:r>
-        <w:rPr>
-          <w:rFonts w:ascii="Arial" w:hAnsi="Arial" w:cs="Arial"/>
-          <w:sz w:val="20"/>
-          <w:szCs w:val="20"/>
-          <w:highlight w:val="lightGray"/>
-        </w:rPr>
-        <w:t>……………</w:t>
-      </w:r>
-      <w:r>
-        <w:rPr>
-          <w:rFonts w:ascii="Arial" w:hAnsi="Arial" w:cs="Arial"/>
-          <w:sz w:val="20"/>
-          <w:szCs w:val="20"/>
-          <w:highlight w:val="lightGray"/>
-        </w:rPr>
-        <w:t>]</w:t>
+        </w:rPr>
+        <w:t>40.</w:t>
       </w:r>
     </w:p>
     <w:p>
@@ -3029,13 +3073,23 @@
         </w:rPr>
         <w:t xml:space="preserve"> vraagt zijn vakantiedagen vooraf aan volgens de bij de </w:t>
       </w:r>
-      <w:r>
-        <w:rPr>
-          <w:rFonts w:ascii="Arial" w:hAnsi="Arial" w:cs="Arial"/>
-          <w:sz w:val="20"/>
-          <w:szCs w:val="20"/>
-        </w:rPr>
-        <w:t>Stagebiedende Organisatie</w:t>
+      <w:proofErr w:type="spellStart"/>
+      <w:r>
+        <w:rPr>
+          <w:rFonts w:ascii="Arial" w:hAnsi="Arial" w:cs="Arial"/>
+          <w:sz w:val="20"/>
+          <w:szCs w:val="20"/>
+        </w:rPr>
+        <w:t>Stagebiedende</w:t>
+      </w:r>
+      <w:proofErr w:type="spellEnd"/>
+      <w:r>
+        <w:rPr>
+          <w:rFonts w:ascii="Arial" w:hAnsi="Arial" w:cs="Arial"/>
+          <w:sz w:val="20"/>
+          <w:szCs w:val="20"/>
+        </w:rPr>
+        <w:t xml:space="preserve"> Organisatie</w:t>
       </w:r>
       <w:r>
         <w:rPr>
@@ -3080,60 +3134,23 @@
           <w:sz w:val="20"/>
           <w:szCs w:val="20"/>
         </w:rPr>
-        <w:t xml:space="preserve"> bedraagt € </w:t>
-      </w:r>
-      <w:r>
-        <w:rPr>
-          <w:rFonts w:ascii="Arial" w:hAnsi="Arial" w:cs="Arial"/>
-          <w:sz w:val="20"/>
-          <w:szCs w:val="20"/>
-          <w:highlight w:val="lightGray"/>
-        </w:rPr>
-        <w:t>[</w:t>
-      </w:r>
-      <w:r>
-        <w:rPr>
-          <w:rFonts w:ascii="Arial" w:hAnsi="Arial" w:cs="Arial"/>
-          <w:sz w:val="20"/>
-          <w:szCs w:val="20"/>
-          <w:highlight w:val="lightGray"/>
-        </w:rPr>
-        <w:t>…</w:t>
-      </w:r>
-      <w:r>
-        <w:rPr>
-          <w:rFonts w:ascii="Arial" w:hAnsi="Arial" w:cs="Arial"/>
-          <w:sz w:val="20"/>
-          <w:szCs w:val="20"/>
-          <w:highlight w:val="lightGray"/>
-        </w:rPr>
-        <w:t>…..</w:t>
-      </w:r>
-      <w:r>
-        <w:rPr>
-          <w:rFonts w:ascii="Arial" w:hAnsi="Arial" w:cs="Arial"/>
-          <w:sz w:val="20"/>
-          <w:szCs w:val="20"/>
-          <w:highlight w:val="lightGray"/>
-        </w:rPr>
-        <w:t>..</w:t>
-      </w:r>
-      <w:r>
-        <w:rPr>
-          <w:rFonts w:ascii="Arial" w:hAnsi="Arial" w:cs="Arial"/>
-          <w:sz w:val="20"/>
-          <w:szCs w:val="20"/>
-          <w:highlight w:val="lightGray"/>
-        </w:rPr>
-        <w:t>]</w:t>
-      </w:r>
-      <w:r>
-        <w:rPr>
-          <w:rFonts w:ascii="Arial" w:hAnsi="Arial" w:cs="Arial"/>
-          <w:sz w:val="20"/>
-          <w:szCs w:val="20"/>
-        </w:rPr>
-        <w:t xml:space="preserve"> bruto </w:t>
+        <w:t xml:space="preserve"> bedraagt €</w:t>
+      </w:r>
+      <w:r>
+        <w:rPr>
+          <w:rFonts w:ascii="Arial" w:hAnsi="Arial" w:cs="Arial"/>
+          <w:sz w:val="20"/>
+          <w:szCs w:val="20"/>
+        </w:rPr>
+        <w:t xml:space="preserve">1000 </w:t>
+      </w:r>
+      <w:r>
+        <w:rPr>
+          <w:rFonts w:ascii="Arial" w:hAnsi="Arial" w:cs="Arial"/>
+          <w:sz w:val="20"/>
+          <w:szCs w:val="20"/>
+        </w:rPr>
+        <w:t xml:space="preserve">bruto </w:t>
       </w:r>
       <w:r>
         <w:rPr>
@@ -3141,9 +3158,17 @@
           <w:i/>
           <w:sz w:val="20"/>
           <w:szCs w:val="20"/>
-          <w:highlight w:val="lightGray"/>
-        </w:rPr>
-        <w:t>per maand/per week</w:t>
+        </w:rPr>
+        <w:t>per maa</w:t>
+      </w:r>
+      <w:r>
+        <w:rPr>
+          <w:rFonts w:ascii="Arial" w:hAnsi="Arial" w:cs="Arial"/>
+          <w:i/>
+          <w:sz w:val="20"/>
+          <w:szCs w:val="20"/>
+        </w:rPr>
+        <w:t>nd</w:t>
       </w:r>
       <w:r>
         <w:rPr>
@@ -3211,45 +3236,8 @@
           <w:rFonts w:ascii="Arial" w:hAnsi="Arial" w:cs="Arial"/>
           <w:sz w:val="20"/>
           <w:szCs w:val="20"/>
-          <w:highlight w:val="lightGray"/>
-        </w:rPr>
-        <w:t>[</w:t>
-      </w:r>
-      <w:r>
-        <w:rPr>
-          <w:rFonts w:ascii="Arial" w:hAnsi="Arial" w:cs="Arial"/>
-          <w:sz w:val="20"/>
-          <w:szCs w:val="20"/>
-          <w:highlight w:val="lightGray"/>
-        </w:rPr>
-        <w:t>……</w:t>
-      </w:r>
-      <w:r>
-        <w:rPr>
-          <w:rFonts w:ascii="Arial" w:hAnsi="Arial" w:cs="Arial"/>
-          <w:sz w:val="20"/>
-          <w:szCs w:val="20"/>
-          <w:highlight w:val="lightGray"/>
-        </w:rPr>
-        <w:t>….</w:t>
-      </w:r>
-      <w:r>
-        <w:rPr>
-          <w:rFonts w:ascii="Arial" w:hAnsi="Arial" w:cs="Arial"/>
-          <w:sz w:val="20"/>
-          <w:szCs w:val="20"/>
-          <w:highlight w:val="lightGray"/>
-        </w:rPr>
-        <w:t>..</w:t>
-      </w:r>
-      <w:r>
-        <w:rPr>
-          <w:rFonts w:ascii="Arial" w:hAnsi="Arial" w:cs="Arial"/>
-          <w:sz w:val="20"/>
-          <w:szCs w:val="20"/>
-          <w:highlight w:val="lightGray"/>
-        </w:rPr>
-        <w:t>]</w:t>
+        </w:rPr>
+        <w:t>0</w:t>
       </w:r>
       <w:r>
         <w:rPr>
@@ -3273,9 +3261,8 @@
           <w:i/>
           <w:sz w:val="20"/>
           <w:szCs w:val="20"/>
-          <w:highlight w:val="lightGray"/>
-        </w:rPr>
-        <w:t>per maand/per week</w:t>
+        </w:rPr>
+        <w:t>per maand</w:t>
       </w:r>
       <w:r>
         <w:rPr>
@@ -3336,45 +3323,8 @@
           <w:rFonts w:ascii="Arial" w:hAnsi="Arial" w:cs="Arial"/>
           <w:sz w:val="20"/>
           <w:szCs w:val="20"/>
-          <w:highlight w:val="lightGray"/>
-        </w:rPr>
-        <w:t>[</w:t>
-      </w:r>
-      <w:r>
-        <w:rPr>
-          <w:rFonts w:ascii="Arial" w:hAnsi="Arial" w:cs="Arial"/>
-          <w:sz w:val="20"/>
-          <w:szCs w:val="20"/>
-          <w:highlight w:val="lightGray"/>
-        </w:rPr>
-        <w:t>……</w:t>
-      </w:r>
-      <w:r>
-        <w:rPr>
-          <w:rFonts w:ascii="Arial" w:hAnsi="Arial" w:cs="Arial"/>
-          <w:sz w:val="20"/>
-          <w:szCs w:val="20"/>
-          <w:highlight w:val="lightGray"/>
-        </w:rPr>
-        <w:t>…</w:t>
-      </w:r>
-      <w:r>
-        <w:rPr>
-          <w:rFonts w:ascii="Arial" w:hAnsi="Arial" w:cs="Arial"/>
-          <w:sz w:val="20"/>
-          <w:szCs w:val="20"/>
-          <w:highlight w:val="lightGray"/>
-        </w:rPr>
-        <w:t>….</w:t>
-      </w:r>
-      <w:r>
-        <w:rPr>
-          <w:rFonts w:ascii="Arial" w:hAnsi="Arial" w:cs="Arial"/>
-          <w:sz w:val="20"/>
-          <w:szCs w:val="20"/>
-          <w:highlight w:val="lightGray"/>
-        </w:rPr>
-        <w:t>]</w:t>
+        </w:rPr>
+        <w:t>0</w:t>
       </w:r>
       <w:r>
         <w:rPr>
@@ -3414,9 +3364,8 @@
           <w:i/>
           <w:sz w:val="20"/>
           <w:szCs w:val="20"/>
-          <w:highlight w:val="lightGray"/>
-        </w:rPr>
-        <w:t>per maand/per week</w:t>
+        </w:rPr>
+        <w:t>per maand</w:t>
       </w:r>
       <w:r>
         <w:rPr>
@@ -3463,6 +3412,7 @@
           <w:sz w:val="20"/>
           <w:szCs w:val="20"/>
         </w:rPr>
+        <w:lastRenderedPageBreak/>
         <w:t>Artikel 4</w:t>
       </w:r>
       <w:r>
@@ -3768,6 +3718,7 @@
         <w:tab/>
         <w:t xml:space="preserve">Verplichtingen </w:t>
       </w:r>
+      <w:proofErr w:type="spellStart"/>
       <w:r>
         <w:rPr>
           <w:rFonts w:ascii="Arial" w:hAnsi="Arial" w:cs="Arial"/>
@@ -3775,7 +3726,17 @@
           <w:sz w:val="20"/>
           <w:szCs w:val="20"/>
         </w:rPr>
-        <w:t>Stagebiedende Organisatie</w:t>
+        <w:t>Stagebiedende</w:t>
+      </w:r>
+      <w:proofErr w:type="spellEnd"/>
+      <w:r>
+        <w:rPr>
+          <w:rFonts w:ascii="Arial" w:hAnsi="Arial" w:cs="Arial"/>
+          <w:b/>
+          <w:sz w:val="20"/>
+          <w:szCs w:val="20"/>
+        </w:rPr>
+        <w:t xml:space="preserve"> Organisatie</w:t>
       </w:r>
     </w:p>
     <w:p>
@@ -3794,13 +3755,23 @@
         </w:rPr>
         <w:t xml:space="preserve">De </w:t>
       </w:r>
-      <w:r>
-        <w:rPr>
-          <w:rFonts w:ascii="Arial" w:hAnsi="Arial" w:cs="Arial"/>
-          <w:sz w:val="20"/>
-          <w:szCs w:val="20"/>
-        </w:rPr>
-        <w:t>Stagebiedende Organisatie</w:t>
+      <w:proofErr w:type="spellStart"/>
+      <w:r>
+        <w:rPr>
+          <w:rFonts w:ascii="Arial" w:hAnsi="Arial" w:cs="Arial"/>
+          <w:sz w:val="20"/>
+          <w:szCs w:val="20"/>
+        </w:rPr>
+        <w:t>Stagebiedende</w:t>
+      </w:r>
+      <w:proofErr w:type="spellEnd"/>
+      <w:r>
+        <w:rPr>
+          <w:rFonts w:ascii="Arial" w:hAnsi="Arial" w:cs="Arial"/>
+          <w:sz w:val="20"/>
+          <w:szCs w:val="20"/>
+        </w:rPr>
+        <w:t xml:space="preserve"> Organisatie</w:t>
       </w:r>
       <w:r>
         <w:rPr>
@@ -3869,8 +3840,18 @@
           <w:sz w:val="20"/>
           <w:szCs w:val="20"/>
         </w:rPr>
-        <w:t>waarbij wordt voldaan aan de geldende arbowetgeving</w:t>
-      </w:r>
+        <w:t xml:space="preserve">waarbij wordt voldaan aan de geldende </w:t>
+      </w:r>
+      <w:proofErr w:type="spellStart"/>
+      <w:r>
+        <w:rPr>
+          <w:rFonts w:ascii="Arial" w:hAnsi="Arial" w:cs="Arial"/>
+          <w:sz w:val="20"/>
+          <w:szCs w:val="20"/>
+        </w:rPr>
+        <w:t>arbowetgeving</w:t>
+      </w:r>
+      <w:proofErr w:type="spellEnd"/>
       <w:r>
         <w:rPr>
           <w:rFonts w:ascii="Arial" w:hAnsi="Arial" w:cs="Arial"/>
@@ -3998,13 +3979,23 @@
         </w:rPr>
         <w:t xml:space="preserve">dat de onderwijsbegeleider toegang heeft tot de </w:t>
       </w:r>
-      <w:r>
-        <w:rPr>
-          <w:rFonts w:ascii="Arial" w:hAnsi="Arial" w:cs="Arial"/>
-          <w:sz w:val="20"/>
-          <w:szCs w:val="20"/>
-        </w:rPr>
-        <w:t>Stagebiedende Organisatie</w:t>
+      <w:proofErr w:type="spellStart"/>
+      <w:r>
+        <w:rPr>
+          <w:rFonts w:ascii="Arial" w:hAnsi="Arial" w:cs="Arial"/>
+          <w:sz w:val="20"/>
+          <w:szCs w:val="20"/>
+        </w:rPr>
+        <w:t>Stagebiedende</w:t>
+      </w:r>
+      <w:proofErr w:type="spellEnd"/>
+      <w:r>
+        <w:rPr>
+          <w:rFonts w:ascii="Arial" w:hAnsi="Arial" w:cs="Arial"/>
+          <w:sz w:val="20"/>
+          <w:szCs w:val="20"/>
+        </w:rPr>
+        <w:t xml:space="preserve"> Organisatie</w:t>
       </w:r>
       <w:r>
         <w:rPr>
@@ -4208,7 +4199,25 @@
           <w:sz w:val="20"/>
           <w:szCs w:val="20"/>
         </w:rPr>
-        <w:t xml:space="preserve">aanwezig te zijn op door Fontys of door de </w:t>
+        <w:t xml:space="preserve">aanwezig te zijn op door </w:t>
+      </w:r>
+      <w:proofErr w:type="spellStart"/>
+      <w:r>
+        <w:rPr>
+          <w:rFonts w:ascii="Arial" w:hAnsi="Arial" w:cs="Arial"/>
+          <w:sz w:val="20"/>
+          <w:szCs w:val="20"/>
+        </w:rPr>
+        <w:t>Fontys</w:t>
+      </w:r>
+      <w:proofErr w:type="spellEnd"/>
+      <w:r>
+        <w:rPr>
+          <w:rFonts w:ascii="Arial" w:hAnsi="Arial" w:cs="Arial"/>
+          <w:sz w:val="20"/>
+          <w:szCs w:val="20"/>
+        </w:rPr>
+        <w:t xml:space="preserve"> of door de </w:t>
       </w:r>
       <w:r>
         <w:rPr>
@@ -4285,7 +4294,25 @@
           <w:sz w:val="20"/>
           <w:szCs w:val="20"/>
         </w:rPr>
-        <w:t>aan de activiteiten van Fontys bestede dagdelen gelden als stagedagdelen;</w:t>
+        <w:t xml:space="preserve">aan de activiteiten van </w:t>
+      </w:r>
+      <w:proofErr w:type="spellStart"/>
+      <w:r>
+        <w:rPr>
+          <w:rFonts w:ascii="Arial" w:hAnsi="Arial" w:cs="Arial"/>
+          <w:sz w:val="20"/>
+          <w:szCs w:val="20"/>
+        </w:rPr>
+        <w:t>Fontys</w:t>
+      </w:r>
+      <w:proofErr w:type="spellEnd"/>
+      <w:r>
+        <w:rPr>
+          <w:rFonts w:ascii="Arial" w:hAnsi="Arial" w:cs="Arial"/>
+          <w:sz w:val="20"/>
+          <w:szCs w:val="20"/>
+        </w:rPr>
+        <w:t xml:space="preserve"> bestede dagdelen gelden als stagedagdelen;</w:t>
       </w:r>
     </w:p>
     <w:p>
@@ -4499,13 +4526,23 @@
         </w:rPr>
         <w:t xml:space="preserve">van de </w:t>
       </w:r>
-      <w:r>
-        <w:rPr>
-          <w:rFonts w:ascii="Arial" w:hAnsi="Arial" w:cs="Arial"/>
-          <w:sz w:val="20"/>
-          <w:szCs w:val="20"/>
-        </w:rPr>
-        <w:t>Stagebiedende Organisatie</w:t>
+      <w:proofErr w:type="spellStart"/>
+      <w:r>
+        <w:rPr>
+          <w:rFonts w:ascii="Arial" w:hAnsi="Arial" w:cs="Arial"/>
+          <w:sz w:val="20"/>
+          <w:szCs w:val="20"/>
+        </w:rPr>
+        <w:t>Stagebiedende</w:t>
+      </w:r>
+      <w:proofErr w:type="spellEnd"/>
+      <w:r>
+        <w:rPr>
+          <w:rFonts w:ascii="Arial" w:hAnsi="Arial" w:cs="Arial"/>
+          <w:sz w:val="20"/>
+          <w:szCs w:val="20"/>
+        </w:rPr>
+        <w:t xml:space="preserve"> Organisatie</w:t>
       </w:r>
       <w:r>
         <w:rPr>
@@ -4560,13 +4597,23 @@
         </w:rPr>
         <w:t xml:space="preserve">de binnen de </w:t>
       </w:r>
-      <w:r>
-        <w:rPr>
-          <w:rFonts w:ascii="Arial" w:hAnsi="Arial" w:cs="Arial"/>
-          <w:sz w:val="20"/>
-          <w:szCs w:val="20"/>
-        </w:rPr>
-        <w:t>Stagebiedende Organisatie</w:t>
+      <w:proofErr w:type="spellStart"/>
+      <w:r>
+        <w:rPr>
+          <w:rFonts w:ascii="Arial" w:hAnsi="Arial" w:cs="Arial"/>
+          <w:sz w:val="20"/>
+          <w:szCs w:val="20"/>
+        </w:rPr>
+        <w:t>Stagebiedende</w:t>
+      </w:r>
+      <w:proofErr w:type="spellEnd"/>
+      <w:r>
+        <w:rPr>
+          <w:rFonts w:ascii="Arial" w:hAnsi="Arial" w:cs="Arial"/>
+          <w:sz w:val="20"/>
+          <w:szCs w:val="20"/>
+        </w:rPr>
+        <w:t xml:space="preserve"> Organisatie</w:t>
       </w:r>
       <w:r>
         <w:rPr>
@@ -4629,13 +4676,23 @@
         </w:rPr>
         <w:t xml:space="preserve">, welke de </w:t>
       </w:r>
-      <w:r>
-        <w:rPr>
-          <w:rFonts w:ascii="Arial" w:hAnsi="Arial" w:cs="Arial"/>
-          <w:sz w:val="20"/>
-          <w:szCs w:val="20"/>
-        </w:rPr>
-        <w:t>Stagebiedende Organisatie</w:t>
+      <w:proofErr w:type="spellStart"/>
+      <w:r>
+        <w:rPr>
+          <w:rFonts w:ascii="Arial" w:hAnsi="Arial" w:cs="Arial"/>
+          <w:sz w:val="20"/>
+          <w:szCs w:val="20"/>
+        </w:rPr>
+        <w:t>Stagebiedende</w:t>
+      </w:r>
+      <w:proofErr w:type="spellEnd"/>
+      <w:r>
+        <w:rPr>
+          <w:rFonts w:ascii="Arial" w:hAnsi="Arial" w:cs="Arial"/>
+          <w:sz w:val="20"/>
+          <w:szCs w:val="20"/>
+        </w:rPr>
+        <w:t xml:space="preserve"> Organisatie</w:t>
       </w:r>
       <w:r>
         <w:rPr>
@@ -4735,7 +4792,7 @@
       </w:r>
       <w:r>
         <w:rPr>
-          <w:rStyle w:val="Voetnootmarkering"/>
+          <w:rStyle w:val="FootnoteReference"/>
           <w:rFonts w:ascii="Arial" w:hAnsi="Arial" w:cs="Arial"/>
           <w:sz w:val="20"/>
           <w:szCs w:val="20"/>
@@ -4827,7 +4884,26 @@
           <w:sz w:val="20"/>
           <w:szCs w:val="20"/>
         </w:rPr>
-        <w:t>De Stagebiedende Organisatie draagt er zorg voor:</w:t>
+        <w:lastRenderedPageBreak/>
+        <w:t xml:space="preserve">De </w:t>
+      </w:r>
+      <w:proofErr w:type="spellStart"/>
+      <w:r>
+        <w:rPr>
+          <w:rFonts w:ascii="Arial" w:hAnsi="Arial" w:cs="Arial"/>
+          <w:sz w:val="20"/>
+          <w:szCs w:val="20"/>
+        </w:rPr>
+        <w:t>Stagebiedende</w:t>
+      </w:r>
+      <w:proofErr w:type="spellEnd"/>
+      <w:r>
+        <w:rPr>
+          <w:rFonts w:ascii="Arial" w:hAnsi="Arial" w:cs="Arial"/>
+          <w:sz w:val="20"/>
+          <w:szCs w:val="20"/>
+        </w:rPr>
+        <w:t xml:space="preserve"> Organisatie draagt er zorg voor:</w:t>
       </w:r>
     </w:p>
     <w:p>
@@ -4869,11 +4945,65 @@
           <w:sz w:val="20"/>
           <w:szCs w:val="20"/>
         </w:rPr>
-        <w:t>dat voor de Stagiair regelingen van toepassing zijn betreffende privacy en ongewenste omgangsvormen die vergelijkbaar zijn met de regelingen van Stichting Fontys. Indien dit niet het geval is, dan verklaart de Stagebiedende Organisatie zich op voorhand akkoord met toepassing van de binnen Stichting Fontys gehanteerde regelingen.</w:t>
-      </w:r>
-      <w:r>
-        <w:rPr>
-          <w:rStyle w:val="Voetnootmarkering"/>
+        <w:t xml:space="preserve">dat voor de Stagiair regelingen van toepassing zijn betreffende privacy en ongewenste omgangsvormen die vergelijkbaar zijn met de regelingen van Stichting </w:t>
+      </w:r>
+      <w:proofErr w:type="spellStart"/>
+      <w:r>
+        <w:rPr>
+          <w:rFonts w:ascii="Arial" w:hAnsi="Arial" w:cs="Arial"/>
+          <w:sz w:val="20"/>
+          <w:szCs w:val="20"/>
+        </w:rPr>
+        <w:t>Fontys</w:t>
+      </w:r>
+      <w:proofErr w:type="spellEnd"/>
+      <w:r>
+        <w:rPr>
+          <w:rFonts w:ascii="Arial" w:hAnsi="Arial" w:cs="Arial"/>
+          <w:sz w:val="20"/>
+          <w:szCs w:val="20"/>
+        </w:rPr>
+        <w:t xml:space="preserve">. Indien dit niet het geval is, dan verklaart de </w:t>
+      </w:r>
+      <w:proofErr w:type="spellStart"/>
+      <w:r>
+        <w:rPr>
+          <w:rFonts w:ascii="Arial" w:hAnsi="Arial" w:cs="Arial"/>
+          <w:sz w:val="20"/>
+          <w:szCs w:val="20"/>
+        </w:rPr>
+        <w:t>Stagebiedende</w:t>
+      </w:r>
+      <w:proofErr w:type="spellEnd"/>
+      <w:r>
+        <w:rPr>
+          <w:rFonts w:ascii="Arial" w:hAnsi="Arial" w:cs="Arial"/>
+          <w:sz w:val="20"/>
+          <w:szCs w:val="20"/>
+        </w:rPr>
+        <w:t xml:space="preserve"> Organisatie zich op voorhand akkoord met toepassing van de binnen Stichting </w:t>
+      </w:r>
+      <w:proofErr w:type="spellStart"/>
+      <w:r>
+        <w:rPr>
+          <w:rFonts w:ascii="Arial" w:hAnsi="Arial" w:cs="Arial"/>
+          <w:sz w:val="20"/>
+          <w:szCs w:val="20"/>
+        </w:rPr>
+        <w:t>Fontys</w:t>
+      </w:r>
+      <w:proofErr w:type="spellEnd"/>
+      <w:r>
+        <w:rPr>
+          <w:rFonts w:ascii="Arial" w:hAnsi="Arial" w:cs="Arial"/>
+          <w:sz w:val="20"/>
+          <w:szCs w:val="20"/>
+        </w:rPr>
+        <w:t xml:space="preserve"> gehanteerde regelingen.</w:t>
+      </w:r>
+      <w:r>
+        <w:rPr>
+          <w:rStyle w:val="FootnoteReference"/>
           <w:rFonts w:ascii="Arial" w:hAnsi="Arial" w:cs="Arial"/>
           <w:sz w:val="20"/>
           <w:szCs w:val="20"/>
@@ -4886,7 +5016,43 @@
           <w:sz w:val="20"/>
           <w:szCs w:val="20"/>
         </w:rPr>
-        <w:t xml:space="preserve"> De Stagebiedende Organisatie verklaart van de inhoud van de Fontys regelingen kennis te hebben genomen.</w:t>
+        <w:t xml:space="preserve"> De </w:t>
+      </w:r>
+      <w:proofErr w:type="spellStart"/>
+      <w:r>
+        <w:rPr>
+          <w:rFonts w:ascii="Arial" w:hAnsi="Arial" w:cs="Arial"/>
+          <w:sz w:val="20"/>
+          <w:szCs w:val="20"/>
+        </w:rPr>
+        <w:t>Stagebiedende</w:t>
+      </w:r>
+      <w:proofErr w:type="spellEnd"/>
+      <w:r>
+        <w:rPr>
+          <w:rFonts w:ascii="Arial" w:hAnsi="Arial" w:cs="Arial"/>
+          <w:sz w:val="20"/>
+          <w:szCs w:val="20"/>
+        </w:rPr>
+        <w:t xml:space="preserve"> Organisatie verklaart van de inhoud van de </w:t>
+      </w:r>
+      <w:proofErr w:type="spellStart"/>
+      <w:r>
+        <w:rPr>
+          <w:rFonts w:ascii="Arial" w:hAnsi="Arial" w:cs="Arial"/>
+          <w:sz w:val="20"/>
+          <w:szCs w:val="20"/>
+        </w:rPr>
+        <w:t>Fontys</w:t>
+      </w:r>
+      <w:proofErr w:type="spellEnd"/>
+      <w:r>
+        <w:rPr>
+          <w:rFonts w:ascii="Arial" w:hAnsi="Arial" w:cs="Arial"/>
+          <w:sz w:val="20"/>
+          <w:szCs w:val="20"/>
+        </w:rPr>
+        <w:t xml:space="preserve"> regelingen kennis te hebben genomen.</w:t>
       </w:r>
     </w:p>
     <w:p>
@@ -4907,7 +5073,25 @@
           <w:sz w:val="20"/>
           <w:szCs w:val="20"/>
         </w:rPr>
-        <w:t>De Stagebiedende Organisatie zal de Stagiair beschermen tegen elke vorm van intimidatie of discriminatie op de werkplek. Het beginsel van gelijke rechten zal altijd voorrang hebben.</w:t>
+        <w:t xml:space="preserve">De </w:t>
+      </w:r>
+      <w:proofErr w:type="spellStart"/>
+      <w:r>
+        <w:rPr>
+          <w:rFonts w:ascii="Arial" w:hAnsi="Arial" w:cs="Arial"/>
+          <w:sz w:val="20"/>
+          <w:szCs w:val="20"/>
+        </w:rPr>
+        <w:t>Stagebiedende</w:t>
+      </w:r>
+      <w:proofErr w:type="spellEnd"/>
+      <w:r>
+        <w:rPr>
+          <w:rFonts w:ascii="Arial" w:hAnsi="Arial" w:cs="Arial"/>
+          <w:sz w:val="20"/>
+          <w:szCs w:val="20"/>
+        </w:rPr>
+        <w:t xml:space="preserve"> Organisatie zal de Stagiair beschermen tegen elke vorm van intimidatie of discriminatie op de werkplek. Het beginsel van gelijke rechten zal altijd voorrang hebben.</w:t>
       </w:r>
     </w:p>
     <w:p>
@@ -4986,7 +5170,61 @@
           <w:sz w:val="20"/>
           <w:szCs w:val="20"/>
         </w:rPr>
-        <w:t>De Stagebiedende Organisatie is op grond van artikel 6:170 BW aansprakelijk voor ondergeschikten, in casu ook voor de Stagiair. De Stagebiedende Organ</w:t>
+        <w:t xml:space="preserve">De </w:t>
+      </w:r>
+      <w:proofErr w:type="spellStart"/>
+      <w:r>
+        <w:rPr>
+          <w:rFonts w:ascii="Arial" w:hAnsi="Arial" w:cs="Arial"/>
+          <w:sz w:val="20"/>
+          <w:szCs w:val="20"/>
+        </w:rPr>
+        <w:t>Stagebiedende</w:t>
+      </w:r>
+      <w:proofErr w:type="spellEnd"/>
+      <w:r>
+        <w:rPr>
+          <w:rFonts w:ascii="Arial" w:hAnsi="Arial" w:cs="Arial"/>
+          <w:sz w:val="20"/>
+          <w:szCs w:val="20"/>
+        </w:rPr>
+        <w:t xml:space="preserve"> Organisatie is op grond van artikel 6:170 BW aansprakelijk voor ondergeschikten, in </w:t>
+      </w:r>
+      <w:proofErr w:type="spellStart"/>
+      <w:r>
+        <w:rPr>
+          <w:rFonts w:ascii="Arial" w:hAnsi="Arial" w:cs="Arial"/>
+          <w:sz w:val="20"/>
+          <w:szCs w:val="20"/>
+        </w:rPr>
+        <w:t>casu</w:t>
+      </w:r>
+      <w:proofErr w:type="spellEnd"/>
+      <w:r>
+        <w:rPr>
+          <w:rFonts w:ascii="Arial" w:hAnsi="Arial" w:cs="Arial"/>
+          <w:sz w:val="20"/>
+          <w:szCs w:val="20"/>
+        </w:rPr>
+        <w:t xml:space="preserve"> ook voor de Stagiair. De </w:t>
+      </w:r>
+      <w:proofErr w:type="spellStart"/>
+      <w:r>
+        <w:rPr>
+          <w:rFonts w:ascii="Arial" w:hAnsi="Arial" w:cs="Arial"/>
+          <w:sz w:val="20"/>
+          <w:szCs w:val="20"/>
+        </w:rPr>
+        <w:t>Stagebiedende</w:t>
+      </w:r>
+      <w:proofErr w:type="spellEnd"/>
+      <w:r>
+        <w:rPr>
+          <w:rFonts w:ascii="Arial" w:hAnsi="Arial" w:cs="Arial"/>
+          <w:sz w:val="20"/>
+          <w:szCs w:val="20"/>
+        </w:rPr>
+        <w:t xml:space="preserve"> Organ</w:t>
       </w:r>
       <w:r>
         <w:rPr>
@@ -5031,7 +5269,25 @@
           <w:sz w:val="20"/>
           <w:szCs w:val="20"/>
         </w:rPr>
-        <w:t xml:space="preserve">e Stagebiedende Organisatie </w:t>
+        <w:t xml:space="preserve">e </w:t>
+      </w:r>
+      <w:proofErr w:type="spellStart"/>
+      <w:r>
+        <w:rPr>
+          <w:rFonts w:ascii="Arial" w:hAnsi="Arial" w:cs="Arial"/>
+          <w:sz w:val="20"/>
+          <w:szCs w:val="20"/>
+        </w:rPr>
+        <w:t>Stagebiedende</w:t>
+      </w:r>
+      <w:proofErr w:type="spellEnd"/>
+      <w:r>
+        <w:rPr>
+          <w:rFonts w:ascii="Arial" w:hAnsi="Arial" w:cs="Arial"/>
+          <w:sz w:val="20"/>
+          <w:szCs w:val="20"/>
+        </w:rPr>
+        <w:t xml:space="preserve"> Organisatie </w:t>
       </w:r>
       <w:r>
         <w:rPr>
@@ -5128,7 +5384,7 @@
       </w:r>
       <w:r>
         <w:rPr>
-          <w:rStyle w:val="Voetnootmarkering"/>
+          <w:rStyle w:val="FootnoteReference"/>
           <w:rFonts w:ascii="Arial" w:hAnsi="Arial" w:cs="Arial"/>
           <w:sz w:val="20"/>
           <w:szCs w:val="20"/>
@@ -5506,7 +5762,25 @@
           <w:sz w:val="20"/>
           <w:szCs w:val="20"/>
         </w:rPr>
-        <w:t>In geval van verzuim is de Stagiair verplicht de Stagebiedende Organisatie onverwijld daarvan op de hoogte te stellen of te doen stellen.</w:t>
+        <w:t xml:space="preserve">In geval van verzuim is de Stagiair verplicht de </w:t>
+      </w:r>
+      <w:proofErr w:type="spellStart"/>
+      <w:r>
+        <w:rPr>
+          <w:rFonts w:ascii="Arial" w:hAnsi="Arial" w:cs="Arial"/>
+          <w:sz w:val="20"/>
+          <w:szCs w:val="20"/>
+        </w:rPr>
+        <w:t>Stagebiedende</w:t>
+      </w:r>
+      <w:proofErr w:type="spellEnd"/>
+      <w:r>
+        <w:rPr>
+          <w:rFonts w:ascii="Arial" w:hAnsi="Arial" w:cs="Arial"/>
+          <w:sz w:val="20"/>
+          <w:szCs w:val="20"/>
+        </w:rPr>
+        <w:t xml:space="preserve"> Organisatie onverwijld daarvan op de hoogte te stellen of te doen stellen.</w:t>
       </w:r>
     </w:p>
     <w:p>
@@ -5585,13 +5859,23 @@
         </w:rPr>
         <w:t xml:space="preserve"> in overleg tussen de </w:t>
       </w:r>
-      <w:r>
-        <w:rPr>
-          <w:rFonts w:ascii="Arial" w:hAnsi="Arial" w:cs="Arial"/>
-          <w:sz w:val="20"/>
-          <w:szCs w:val="20"/>
-        </w:rPr>
-        <w:t>Stagebiedende Organisatie</w:t>
+      <w:proofErr w:type="spellStart"/>
+      <w:r>
+        <w:rPr>
+          <w:rFonts w:ascii="Arial" w:hAnsi="Arial" w:cs="Arial"/>
+          <w:sz w:val="20"/>
+          <w:szCs w:val="20"/>
+        </w:rPr>
+        <w:t>Stagebiedende</w:t>
+      </w:r>
+      <w:proofErr w:type="spellEnd"/>
+      <w:r>
+        <w:rPr>
+          <w:rFonts w:ascii="Arial" w:hAnsi="Arial" w:cs="Arial"/>
+          <w:sz w:val="20"/>
+          <w:szCs w:val="20"/>
+        </w:rPr>
+        <w:t xml:space="preserve"> Organisatie</w:t>
       </w:r>
       <w:r>
         <w:rPr>
@@ -5779,7 +6063,15 @@
           <w:rFonts w:ascii="Arial" w:hAnsi="Arial" w:cs="Arial"/>
           <w:sz w:val="20"/>
         </w:rPr>
-        <w:t>kte resultaten berusten bij de S</w:t>
+        <w:t xml:space="preserve">kte resultaten berusten bij de </w:t>
+      </w:r>
+      <w:proofErr w:type="spellStart"/>
+      <w:r>
+        <w:rPr>
+          <w:rFonts w:ascii="Arial" w:hAnsi="Arial" w:cs="Arial"/>
+          <w:sz w:val="20"/>
+        </w:rPr>
+        <w:t>S</w:t>
       </w:r>
       <w:r>
         <w:rPr>
@@ -5788,6 +6080,7 @@
         </w:rPr>
         <w:t>tagebiedende</w:t>
       </w:r>
+      <w:proofErr w:type="spellEnd"/>
       <w:r>
         <w:rPr>
           <w:rFonts w:ascii="Arial" w:hAnsi="Arial" w:cs="Arial"/>
@@ -5800,14 +6093,39 @@
           <w:rFonts w:ascii="Arial" w:hAnsi="Arial" w:cs="Arial"/>
           <w:sz w:val="20"/>
         </w:rPr>
-        <w:t>rganisatie. In voorkomende gevallen mag Fontys</w:t>
-      </w:r>
-      <w:r>
-        <w:rPr>
-          <w:rFonts w:ascii="Arial" w:hAnsi="Arial" w:cs="Arial"/>
-          <w:sz w:val="20"/>
-        </w:rPr>
-        <w:t xml:space="preserve"> alleen met goedkeuring van de Stagebiedende O</w:t>
+        <w:t xml:space="preserve">rganisatie. In voorkomende gevallen mag </w:t>
+      </w:r>
+      <w:proofErr w:type="spellStart"/>
+      <w:r>
+        <w:rPr>
+          <w:rFonts w:ascii="Arial" w:hAnsi="Arial" w:cs="Arial"/>
+          <w:sz w:val="20"/>
+        </w:rPr>
+        <w:t>Fontys</w:t>
+      </w:r>
+      <w:proofErr w:type="spellEnd"/>
+      <w:r>
+        <w:rPr>
+          <w:rFonts w:ascii="Arial" w:hAnsi="Arial" w:cs="Arial"/>
+          <w:sz w:val="20"/>
+        </w:rPr>
+        <w:t xml:space="preserve"> alleen met goedkeuring van de </w:t>
+      </w:r>
+      <w:proofErr w:type="spellStart"/>
+      <w:r>
+        <w:rPr>
+          <w:rFonts w:ascii="Arial" w:hAnsi="Arial" w:cs="Arial"/>
+          <w:sz w:val="20"/>
+        </w:rPr>
+        <w:t>Stagebiedende</w:t>
+      </w:r>
+      <w:proofErr w:type="spellEnd"/>
+      <w:r>
+        <w:rPr>
+          <w:rFonts w:ascii="Arial" w:hAnsi="Arial" w:cs="Arial"/>
+          <w:sz w:val="20"/>
+        </w:rPr>
+        <w:t xml:space="preserve"> O</w:t>
       </w:r>
       <w:r>
         <w:rPr>
@@ -5854,15 +6172,51 @@
           <w:sz w:val="20"/>
           <w:szCs w:val="20"/>
         </w:rPr>
-        <w:t xml:space="preserve"> plaatsvinden in het kader van contractactiviteiten van Fontys blijft de intellectuele eigendom zowel tijdens de opleiding als na het verlaten van d</w:t>
-      </w:r>
-      <w:r>
-        <w:rPr>
-          <w:rFonts w:ascii="Arial" w:hAnsi="Arial" w:cs="Arial"/>
-          <w:sz w:val="20"/>
-          <w:szCs w:val="20"/>
-        </w:rPr>
-        <w:t>e opleiding eigendom van Fontys, behoudens indien uitdrukkelijk andere afspraken zijn gemaakt.</w:t>
+        <w:t xml:space="preserve"> plaatsvinden in het kader van contractactiviteiten van </w:t>
+      </w:r>
+      <w:proofErr w:type="spellStart"/>
+      <w:r>
+        <w:rPr>
+          <w:rFonts w:ascii="Arial" w:hAnsi="Arial" w:cs="Arial"/>
+          <w:sz w:val="20"/>
+          <w:szCs w:val="20"/>
+        </w:rPr>
+        <w:t>Fontys</w:t>
+      </w:r>
+      <w:proofErr w:type="spellEnd"/>
+      <w:r>
+        <w:rPr>
+          <w:rFonts w:ascii="Arial" w:hAnsi="Arial" w:cs="Arial"/>
+          <w:sz w:val="20"/>
+          <w:szCs w:val="20"/>
+        </w:rPr>
+        <w:t xml:space="preserve"> blijft de intellectuele eigendom zowel tijdens de opleiding als na het verlaten van d</w:t>
+      </w:r>
+      <w:r>
+        <w:rPr>
+          <w:rFonts w:ascii="Arial" w:hAnsi="Arial" w:cs="Arial"/>
+          <w:sz w:val="20"/>
+          <w:szCs w:val="20"/>
+        </w:rPr>
+        <w:t xml:space="preserve">e opleiding eigendom van </w:t>
+      </w:r>
+      <w:proofErr w:type="spellStart"/>
+      <w:r>
+        <w:rPr>
+          <w:rFonts w:ascii="Arial" w:hAnsi="Arial" w:cs="Arial"/>
+          <w:sz w:val="20"/>
+          <w:szCs w:val="20"/>
+        </w:rPr>
+        <w:t>Fontys</w:t>
+      </w:r>
+      <w:proofErr w:type="spellEnd"/>
+      <w:r>
+        <w:rPr>
+          <w:rFonts w:ascii="Arial" w:hAnsi="Arial" w:cs="Arial"/>
+          <w:sz w:val="20"/>
+          <w:szCs w:val="20"/>
+        </w:rPr>
+        <w:t>, behoudens indien uitdrukkelijk andere afspraken zijn gemaakt.</w:t>
       </w:r>
     </w:p>
     <w:p>
@@ -5885,13 +6239,23 @@
         </w:rPr>
         <w:t xml:space="preserve">Voor octrooi geldt een afwijkende regeling. Op grond van wetgeving komen octrooirechten toe aan de </w:t>
       </w:r>
-      <w:r>
-        <w:rPr>
-          <w:rFonts w:ascii="Arial" w:hAnsi="Arial" w:cs="Arial"/>
-          <w:sz w:val="20"/>
-          <w:szCs w:val="20"/>
-        </w:rPr>
-        <w:t>Stagebiedende Organisatie</w:t>
+      <w:proofErr w:type="spellStart"/>
+      <w:r>
+        <w:rPr>
+          <w:rFonts w:ascii="Arial" w:hAnsi="Arial" w:cs="Arial"/>
+          <w:sz w:val="20"/>
+          <w:szCs w:val="20"/>
+        </w:rPr>
+        <w:t>Stagebiedende</w:t>
+      </w:r>
+      <w:proofErr w:type="spellEnd"/>
+      <w:r>
+        <w:rPr>
+          <w:rFonts w:ascii="Arial" w:hAnsi="Arial" w:cs="Arial"/>
+          <w:sz w:val="20"/>
+          <w:szCs w:val="20"/>
+        </w:rPr>
+        <w:t xml:space="preserve"> Organisatie</w:t>
       </w:r>
       <w:r>
         <w:rPr>
@@ -5933,13 +6297,23 @@
         </w:rPr>
         <w:t xml:space="preserve"> zal de </w:t>
       </w:r>
-      <w:r>
-        <w:rPr>
-          <w:rFonts w:ascii="Arial" w:hAnsi="Arial" w:cs="Arial"/>
-          <w:sz w:val="20"/>
-          <w:szCs w:val="20"/>
-        </w:rPr>
-        <w:t>Stagebiedende Organisatie</w:t>
+      <w:proofErr w:type="spellStart"/>
+      <w:r>
+        <w:rPr>
+          <w:rFonts w:ascii="Arial" w:hAnsi="Arial" w:cs="Arial"/>
+          <w:sz w:val="20"/>
+          <w:szCs w:val="20"/>
+        </w:rPr>
+        <w:t>Stagebiedende</w:t>
+      </w:r>
+      <w:proofErr w:type="spellEnd"/>
+      <w:r>
+        <w:rPr>
+          <w:rFonts w:ascii="Arial" w:hAnsi="Arial" w:cs="Arial"/>
+          <w:sz w:val="20"/>
+          <w:szCs w:val="20"/>
+        </w:rPr>
+        <w:t xml:space="preserve"> Organisatie</w:t>
       </w:r>
       <w:r>
         <w:rPr>
@@ -6086,6 +6460,7 @@
           <w:sz w:val="20"/>
           <w:szCs w:val="20"/>
         </w:rPr>
+        <w:lastRenderedPageBreak/>
         <w:t xml:space="preserve">Indien het geschil niet minnelijk kan worden opgelost tussen de stagebegeleider en de </w:t>
       </w:r>
       <w:r>
@@ -6439,13 +6814,23 @@
         </w:rPr>
         <w:t xml:space="preserve">bij faillissement, surseance van betaling of ontbinding van de </w:t>
       </w:r>
-      <w:r>
-        <w:rPr>
-          <w:rFonts w:ascii="Arial" w:hAnsi="Arial" w:cs="Arial"/>
-          <w:sz w:val="20"/>
-          <w:szCs w:val="20"/>
-        </w:rPr>
-        <w:t>Stagebiedende Organisatie</w:t>
+      <w:proofErr w:type="spellStart"/>
+      <w:r>
+        <w:rPr>
+          <w:rFonts w:ascii="Arial" w:hAnsi="Arial" w:cs="Arial"/>
+          <w:sz w:val="20"/>
+          <w:szCs w:val="20"/>
+        </w:rPr>
+        <w:t>Stagebiedende</w:t>
+      </w:r>
+      <w:proofErr w:type="spellEnd"/>
+      <w:r>
+        <w:rPr>
+          <w:rFonts w:ascii="Arial" w:hAnsi="Arial" w:cs="Arial"/>
+          <w:sz w:val="20"/>
+          <w:szCs w:val="20"/>
+        </w:rPr>
+        <w:t xml:space="preserve"> Organisatie</w:t>
       </w:r>
       <w:r>
         <w:rPr>
@@ -6476,13 +6861,23 @@
         </w:rPr>
         <w:t xml:space="preserve">De </w:t>
       </w:r>
-      <w:r>
-        <w:rPr>
-          <w:rFonts w:ascii="Arial" w:hAnsi="Arial" w:cs="Arial"/>
-          <w:sz w:val="20"/>
-          <w:szCs w:val="20"/>
-        </w:rPr>
-        <w:t>Stagebiedende Organisatie</w:t>
+      <w:proofErr w:type="spellStart"/>
+      <w:r>
+        <w:rPr>
+          <w:rFonts w:ascii="Arial" w:hAnsi="Arial" w:cs="Arial"/>
+          <w:sz w:val="20"/>
+          <w:szCs w:val="20"/>
+        </w:rPr>
+        <w:t>Stagebiedende</w:t>
+      </w:r>
+      <w:proofErr w:type="spellEnd"/>
+      <w:r>
+        <w:rPr>
+          <w:rFonts w:ascii="Arial" w:hAnsi="Arial" w:cs="Arial"/>
+          <w:sz w:val="20"/>
+          <w:szCs w:val="20"/>
+        </w:rPr>
+        <w:t xml:space="preserve"> Organisatie</w:t>
       </w:r>
       <w:r>
         <w:rPr>
@@ -6569,13 +6964,23 @@
         </w:rPr>
         <w:t xml:space="preserve"> de </w:t>
       </w:r>
-      <w:r>
-        <w:rPr>
-          <w:rFonts w:ascii="Arial" w:hAnsi="Arial" w:cs="Arial"/>
-          <w:sz w:val="20"/>
-          <w:szCs w:val="20"/>
-        </w:rPr>
-        <w:t>Stagebiedende Organisatie</w:t>
+      <w:proofErr w:type="spellStart"/>
+      <w:r>
+        <w:rPr>
+          <w:rFonts w:ascii="Arial" w:hAnsi="Arial" w:cs="Arial"/>
+          <w:sz w:val="20"/>
+          <w:szCs w:val="20"/>
+        </w:rPr>
+        <w:t>Stagebiedende</w:t>
+      </w:r>
+      <w:proofErr w:type="spellEnd"/>
+      <w:r>
+        <w:rPr>
+          <w:rFonts w:ascii="Arial" w:hAnsi="Arial" w:cs="Arial"/>
+          <w:sz w:val="20"/>
+          <w:szCs w:val="20"/>
+        </w:rPr>
+        <w:t xml:space="preserve"> Organisatie</w:t>
       </w:r>
       <w:r>
         <w:rPr>
@@ -6646,13 +7051,23 @@
         </w:rPr>
         <w:t xml:space="preserve"> van de </w:t>
       </w:r>
-      <w:r>
-        <w:rPr>
-          <w:rFonts w:ascii="Arial" w:hAnsi="Arial" w:cs="Arial"/>
-          <w:sz w:val="20"/>
-          <w:szCs w:val="20"/>
-        </w:rPr>
-        <w:t>Stagebiedende Organisatie</w:t>
+      <w:proofErr w:type="spellStart"/>
+      <w:r>
+        <w:rPr>
+          <w:rFonts w:ascii="Arial" w:hAnsi="Arial" w:cs="Arial"/>
+          <w:sz w:val="20"/>
+          <w:szCs w:val="20"/>
+        </w:rPr>
+        <w:t>Stagebiedende</w:t>
+      </w:r>
+      <w:proofErr w:type="spellEnd"/>
+      <w:r>
+        <w:rPr>
+          <w:rFonts w:ascii="Arial" w:hAnsi="Arial" w:cs="Arial"/>
+          <w:sz w:val="20"/>
+          <w:szCs w:val="20"/>
+        </w:rPr>
+        <w:t xml:space="preserve"> Organisatie</w:t>
       </w:r>
       <w:r>
         <w:rPr>
@@ -6805,13 +7220,23 @@
         </w:rPr>
         <w:t xml:space="preserve">de </w:t>
       </w:r>
-      <w:r>
-        <w:rPr>
-          <w:rFonts w:ascii="Arial" w:hAnsi="Arial" w:cs="Arial"/>
-          <w:sz w:val="20"/>
-          <w:szCs w:val="20"/>
-        </w:rPr>
-        <w:t>Stagebiedende Organisatie</w:t>
+      <w:proofErr w:type="spellStart"/>
+      <w:r>
+        <w:rPr>
+          <w:rFonts w:ascii="Arial" w:hAnsi="Arial" w:cs="Arial"/>
+          <w:sz w:val="20"/>
+          <w:szCs w:val="20"/>
+        </w:rPr>
+        <w:t>Stagebiedende</w:t>
+      </w:r>
+      <w:proofErr w:type="spellEnd"/>
+      <w:r>
+        <w:rPr>
+          <w:rFonts w:ascii="Arial" w:hAnsi="Arial" w:cs="Arial"/>
+          <w:sz w:val="20"/>
+          <w:szCs w:val="20"/>
+        </w:rPr>
+        <w:t xml:space="preserve"> Organisatie</w:t>
       </w:r>
       <w:r>
         <w:rPr>
@@ -6975,7 +7400,25 @@
           <w:sz w:val="20"/>
           <w:szCs w:val="20"/>
         </w:rPr>
-        <w:t xml:space="preserve"> de Opleiding van mening is dat de Stagiair zijn verplichtingen op grond van deze overeenkomst niet nakomt, dan treedt de Opleiding zo spoedig mogelijk in overleg met de Stagebiedende Organisatie en de Stagiair. Naar aanleiding hiervan wordt de Stagiair een verbetertraject aangeboden. Indien binnen dit traject geen verbetering optreedt</w:t>
+        <w:t xml:space="preserve"> de Opleiding van mening is dat de Stagiair zijn verplichtingen op grond van deze overeenkomst niet nakomt, dan treedt de Opleiding zo spoedig mogelijk in overleg met de </w:t>
+      </w:r>
+      <w:proofErr w:type="spellStart"/>
+      <w:r>
+        <w:rPr>
+          <w:rFonts w:ascii="Arial" w:hAnsi="Arial" w:cs="Arial"/>
+          <w:sz w:val="20"/>
+          <w:szCs w:val="20"/>
+        </w:rPr>
+        <w:t>Stagebiedende</w:t>
+      </w:r>
+      <w:proofErr w:type="spellEnd"/>
+      <w:r>
+        <w:rPr>
+          <w:rFonts w:ascii="Arial" w:hAnsi="Arial" w:cs="Arial"/>
+          <w:sz w:val="20"/>
+          <w:szCs w:val="20"/>
+        </w:rPr>
+        <w:t xml:space="preserve"> Organisatie en de Stagiair. Naar aanleiding hiervan wordt de Stagiair een verbetertraject aangeboden. Indien binnen dit traject geen verbetering optreedt</w:t>
       </w:r>
       <w:r>
         <w:rPr>
@@ -7268,16 +7711,31 @@
           <w:sz w:val="20"/>
           <w:szCs w:val="20"/>
         </w:rPr>
-        <w:t xml:space="preserve">Aldus overeengekomen en ondertekend in drievoud, te Eindhoven d.d. </w:t>
-      </w:r>
-      <w:r>
-        <w:rPr>
-          <w:rFonts w:ascii="Arial" w:hAnsi="Arial" w:cs="Arial"/>
-          <w:sz w:val="20"/>
-          <w:szCs w:val="20"/>
-          <w:highlight w:val="lightGray"/>
-        </w:rPr>
-        <w:t>[…………..]</w:t>
+        <w:t xml:space="preserve">Aldus overeengekomen en ondertekend in drievoud, te </w:t>
+      </w:r>
+      <w:r>
+        <w:rPr>
+          <w:rFonts w:ascii="Arial" w:hAnsi="Arial" w:cs="Arial"/>
+          <w:sz w:val="20"/>
+          <w:szCs w:val="20"/>
+        </w:rPr>
+        <w:t>Veenendaal</w:t>
+      </w:r>
+      <w:r>
+        <w:rPr>
+          <w:rFonts w:ascii="Arial" w:hAnsi="Arial" w:cs="Arial"/>
+          <w:sz w:val="20"/>
+          <w:szCs w:val="20"/>
+        </w:rPr>
+        <w:t xml:space="preserve"> d.d.</w:t>
+      </w:r>
+      <w:r>
+        <w:rPr>
+          <w:rFonts w:ascii="Arial" w:hAnsi="Arial" w:cs="Arial"/>
+          <w:sz w:val="20"/>
+          <w:szCs w:val="20"/>
+        </w:rPr>
+        <w:t>05/02/2019</w:t>
       </w:r>
     </w:p>
     <w:p>
@@ -7399,15 +7857,26 @@
           <w:sz w:val="20"/>
           <w:szCs w:val="20"/>
         </w:rPr>
+        <w:lastRenderedPageBreak/>
         <w:t xml:space="preserve">Naam </w:t>
       </w:r>
-      <w:r>
-        <w:rPr>
-          <w:rFonts w:ascii="Arial" w:hAnsi="Arial" w:cs="Arial"/>
-          <w:sz w:val="20"/>
-          <w:szCs w:val="20"/>
-        </w:rPr>
-        <w:t>Stagebiedende Organisatie</w:t>
+      <w:proofErr w:type="spellStart"/>
+      <w:r>
+        <w:rPr>
+          <w:rFonts w:ascii="Arial" w:hAnsi="Arial" w:cs="Arial"/>
+          <w:sz w:val="20"/>
+          <w:szCs w:val="20"/>
+        </w:rPr>
+        <w:t>Stagebiedende</w:t>
+      </w:r>
+      <w:proofErr w:type="spellEnd"/>
+      <w:r>
+        <w:rPr>
+          <w:rFonts w:ascii="Arial" w:hAnsi="Arial" w:cs="Arial"/>
+          <w:sz w:val="20"/>
+          <w:szCs w:val="20"/>
+        </w:rPr>
+        <w:t xml:space="preserve"> Organisatie</w:t>
       </w:r>
       <w:r>
         <w:rPr>
@@ -7424,69 +7893,146 @@
           <w:szCs w:val="20"/>
         </w:rPr>
         <w:tab/>
-        <w:t>Handtekening Stagebiedende Organisatie</w:t>
-      </w:r>
-    </w:p>
-    <w:p>
-      <w:pPr>
-        <w:rPr>
-          <w:rFonts w:ascii="Arial" w:hAnsi="Arial" w:cs="Arial"/>
-          <w:sz w:val="20"/>
-          <w:szCs w:val="20"/>
-        </w:rPr>
-      </w:pPr>
-    </w:p>
-    <w:p>
-      <w:pPr>
-        <w:rPr>
-          <w:rFonts w:ascii="Arial" w:hAnsi="Arial" w:cs="Arial"/>
-          <w:sz w:val="20"/>
-          <w:szCs w:val="20"/>
-        </w:rPr>
-      </w:pPr>
-    </w:p>
-    <w:p>
-      <w:pPr>
-        <w:rPr>
-          <w:rFonts w:ascii="Arial" w:hAnsi="Arial" w:cs="Arial"/>
-          <w:sz w:val="20"/>
-          <w:szCs w:val="20"/>
-        </w:rPr>
-      </w:pPr>
-    </w:p>
-    <w:p>
-      <w:pPr>
-        <w:rPr>
-          <w:rFonts w:ascii="Arial" w:hAnsi="Arial" w:cs="Arial"/>
-          <w:sz w:val="20"/>
-          <w:szCs w:val="20"/>
-        </w:rPr>
-      </w:pPr>
-    </w:p>
-    <w:p>
-      <w:pPr>
-        <w:rPr>
-          <w:rFonts w:ascii="Arial" w:hAnsi="Arial" w:cs="Arial"/>
-          <w:sz w:val="20"/>
-          <w:szCs w:val="20"/>
-        </w:rPr>
-      </w:pPr>
-    </w:p>
-    <w:p>
-      <w:pPr>
-        <w:rPr>
-          <w:rFonts w:ascii="Arial" w:hAnsi="Arial" w:cs="Arial"/>
-          <w:sz w:val="20"/>
-          <w:szCs w:val="20"/>
-        </w:rPr>
-      </w:pPr>
-      <w:r>
-        <w:rPr>
-          <w:rFonts w:ascii="Arial" w:hAnsi="Arial" w:cs="Arial"/>
-          <w:sz w:val="20"/>
-          <w:szCs w:val="20"/>
-        </w:rPr>
-        <w:t>…………………………………</w:t>
+        <w:t xml:space="preserve">Handtekening </w:t>
+      </w:r>
+      <w:proofErr w:type="spellStart"/>
+      <w:r>
+        <w:rPr>
+          <w:rFonts w:ascii="Arial" w:hAnsi="Arial" w:cs="Arial"/>
+          <w:sz w:val="20"/>
+          <w:szCs w:val="20"/>
+        </w:rPr>
+        <w:t>Stagebiedende</w:t>
+      </w:r>
+      <w:proofErr w:type="spellEnd"/>
+      <w:r>
+        <w:rPr>
+          <w:rFonts w:ascii="Arial" w:hAnsi="Arial" w:cs="Arial"/>
+          <w:sz w:val="20"/>
+          <w:szCs w:val="20"/>
+        </w:rPr>
+        <w:t xml:space="preserve"> Organisatie</w:t>
+      </w:r>
+    </w:p>
+    <w:p>
+      <w:pPr>
+        <w:rPr>
+          <w:rFonts w:ascii="Arial" w:hAnsi="Arial" w:cs="Arial"/>
+          <w:sz w:val="20"/>
+          <w:szCs w:val="20"/>
+        </w:rPr>
+      </w:pPr>
+    </w:p>
+    <w:p>
+      <w:pPr>
+        <w:rPr>
+          <w:rFonts w:ascii="Arial" w:hAnsi="Arial" w:cs="Arial"/>
+          <w:sz w:val="20"/>
+          <w:szCs w:val="20"/>
+        </w:rPr>
+      </w:pPr>
+      <w:r>
+        <w:rPr>
+          <w:noProof/>
+        </w:rPr>
+        <w:pict w14:anchorId="3B43BC0A">
+          <v:shapetype id="_x0000_t75" coordsize="21600,21600" o:spt="75" o:preferrelative="t" path="m@4@5l@4@11@9@11@9@5xe" filled="f" stroked="f">
+            <v:stroke joinstyle="miter"/>
+            <v:formulas>
+              <v:f eqn="if lineDrawn pixelLineWidth 0"/>
+              <v:f eqn="sum @0 1 0"/>
+              <v:f eqn="sum 0 0 @1"/>
+              <v:f eqn="prod @2 1 2"/>
+              <v:f eqn="prod @3 21600 pixelWidth"/>
+              <v:f eqn="prod @3 21600 pixelHeight"/>
+              <v:f eqn="sum @0 0 1"/>
+              <v:f eqn="prod @6 1 2"/>
+              <v:f eqn="prod @7 21600 pixelWidth"/>
+              <v:f eqn="sum @8 21600 0"/>
+              <v:f eqn="prod @7 21600 pixelHeight"/>
+              <v:f eqn="sum @10 21600 0"/>
+            </v:formulas>
+            <v:path o:extrusionok="f" gradientshapeok="t" o:connecttype="rect"/>
+            <o:lock v:ext="edit" aspectratio="t"/>
+          </v:shapetype>
+          <v:shape id="_x0000_s1026" type="#_x0000_t75" alt="Microsoft Office Signature Line..." style="position:absolute;margin-left:207pt;margin-top:4.05pt;width:171pt;height:85.5pt;z-index:-251657216;mso-position-horizontal-relative:text;mso-position-vertical-relative:text;mso-width-relative:page;mso-height-relative:page" wrapcoords="-103 0 -103 21189 21600 21189 21600 0 -103 0">
+            <v:imagedata r:id="rId12" o:title=""/>
+            <o:lock v:ext="edit" ungrouping="t" rotation="t" cropping="t" verticies="t" text="t" grouping="t"/>
+            <o:signatureline v:ext="edit" id="{47C75DD0-D8D1-4DEC-A934-A683106A59E4}" provid="{00000000-0000-0000-0000-000000000000}" o:suggestedsigner="Merik Westerveld" o:suggestedsigner2="Stagiair" o:suggestedsigneremail="merik.westerveld@student.fontys.nl" issignatureline="t"/>
+            <w10:wrap type="tight"/>
+          </v:shape>
+        </w:pict>
+      </w:r>
+    </w:p>
+    <w:p>
+      <w:pPr>
+        <w:rPr>
+          <w:rFonts w:ascii="Arial" w:hAnsi="Arial" w:cs="Arial"/>
+          <w:sz w:val="20"/>
+          <w:szCs w:val="20"/>
+        </w:rPr>
+      </w:pPr>
+    </w:p>
+    <w:p>
+      <w:pPr>
+        <w:rPr>
+          <w:rFonts w:ascii="Arial" w:hAnsi="Arial" w:cs="Arial"/>
+          <w:sz w:val="20"/>
+          <w:szCs w:val="20"/>
+        </w:rPr>
+      </w:pPr>
+    </w:p>
+    <w:p>
+      <w:pPr>
+        <w:rPr>
+          <w:rFonts w:ascii="Arial" w:hAnsi="Arial" w:cs="Arial"/>
+          <w:sz w:val="20"/>
+          <w:szCs w:val="20"/>
+        </w:rPr>
+      </w:pPr>
+    </w:p>
+    <w:p>
+      <w:pPr>
+        <w:rPr>
+          <w:rFonts w:ascii="Arial" w:hAnsi="Arial" w:cs="Arial"/>
+          <w:sz w:val="20"/>
+          <w:szCs w:val="20"/>
+        </w:rPr>
+      </w:pPr>
+    </w:p>
+    <w:p>
+      <w:pPr>
+        <w:rPr>
+          <w:rFonts w:ascii="Arial" w:hAnsi="Arial" w:cs="Arial"/>
+          <w:sz w:val="20"/>
+          <w:szCs w:val="20"/>
+        </w:rPr>
+      </w:pPr>
+    </w:p>
+    <w:p>
+      <w:pPr>
+        <w:rPr>
+          <w:rFonts w:ascii="Arial" w:hAnsi="Arial" w:cs="Arial"/>
+          <w:sz w:val="20"/>
+          <w:szCs w:val="20"/>
+        </w:rPr>
+      </w:pPr>
+    </w:p>
+    <w:p>
+      <w:pPr>
+        <w:rPr>
+          <w:rFonts w:ascii="Arial" w:hAnsi="Arial" w:cs="Arial"/>
+          <w:sz w:val="20"/>
+          <w:szCs w:val="20"/>
+        </w:rPr>
+      </w:pPr>
+      <w:r>
+        <w:rPr>
+          <w:rFonts w:ascii="Arial" w:hAnsi="Arial" w:cs="Arial"/>
+          <w:sz w:val="20"/>
+          <w:szCs w:val="20"/>
+        </w:rPr>
+        <w:t>Merik Westerveld</w:t>
       </w:r>
       <w:r>
         <w:rPr>
@@ -7511,7 +8057,6 @@
           <w:szCs w:val="20"/>
         </w:rPr>
         <w:tab/>
-        <w:t>………………………………………</w:t>
       </w:r>
     </w:p>
     <w:p>
@@ -7617,52 +8162,8 @@
           <w:highlight w:val="lightGray"/>
         </w:rPr>
       </w:pPr>
-    </w:p>
-    <w:p>
-      <w:pPr>
-        <w:rPr>
-          <w:rFonts w:ascii="Arial" w:hAnsi="Arial" w:cs="Arial"/>
-          <w:sz w:val="20"/>
-          <w:szCs w:val="20"/>
-          <w:highlight w:val="lightGray"/>
-        </w:rPr>
-      </w:pPr>
-      <w:r>
-        <w:rPr>
-          <w:rFonts w:ascii="Arial" w:hAnsi="Arial" w:cs="Arial"/>
-          <w:sz w:val="20"/>
-          <w:szCs w:val="20"/>
-          <w:highlight w:val="lightGray"/>
-        </w:rPr>
-        <w:t>Eventuele b</w:t>
-      </w:r>
-      <w:r>
-        <w:rPr>
-          <w:rFonts w:ascii="Arial" w:hAnsi="Arial" w:cs="Arial"/>
-          <w:sz w:val="20"/>
-          <w:szCs w:val="20"/>
-          <w:highlight w:val="lightGray"/>
-        </w:rPr>
-        <w:t>ijlagen:</w:t>
-      </w:r>
-    </w:p>
-    <w:p>
-      <w:pPr>
-        <w:rPr>
-          <w:rFonts w:ascii="Arial" w:hAnsi="Arial" w:cs="Arial"/>
-          <w:sz w:val="20"/>
-          <w:szCs w:val="20"/>
-        </w:rPr>
-      </w:pPr>
-      <w:r>
-        <w:rPr>
-          <w:rFonts w:ascii="Arial" w:hAnsi="Arial" w:cs="Arial"/>
-          <w:sz w:val="20"/>
-          <w:szCs w:val="20"/>
-          <w:highlight w:val="lightGray"/>
-        </w:rPr>
-        <w:t>1.</w:t>
-      </w:r>
+      <w:bookmarkStart w:id="0" w:name="_GoBack"/>
+      <w:bookmarkEnd w:id="0"/>
     </w:p>
     <w:p>
       <w:pPr>
@@ -7675,7 +8176,7 @@
       </w:pPr>
     </w:p>
     <w:sectPr>
-      <w:footerReference w:type="default" r:id="rId12"/>
+      <w:footerReference w:type="default" r:id="rId13"/>
       <w:pgSz w:w="11906" w:h="16838"/>
       <w:pgMar w:top="1440" w:right="1800" w:bottom="1440" w:left="1800" w:header="708" w:footer="708" w:gutter="0"/>
       <w:cols w:space="708"/>
@@ -7686,7 +8187,7 @@
 </file>
 
 <file path=word/endnotes.xml><?xml version="1.0" encoding="utf-8"?>
-<w:endnotes xmlns:wpc="http://schemas.microsoft.com/office/word/2010/wordprocessingCanvas" xmlns:cx="http://schemas.microsoft.com/office/drawing/2014/chartex" xmlns:cx1="http://schemas.microsoft.com/office/drawing/2015/9/8/chartex" xmlns:mc="http://schemas.openxmlformats.org/markup-compatibility/2006" xmlns:o="urn:schemas-microsoft-com:office:office" xmlns:r="http://schemas.openxmlformats.org/officeDocument/2006/relationships" xmlns:m="http://schemas.openxmlformats.org/officeDocument/2006/math" xmlns:v="urn:schemas-microsoft-com:vml" xmlns:wp14="http://schemas.microsoft.com/office/word/2010/wordprocessingDrawing" xmlns:wp="http://schemas.openxmlformats.org/drawingml/2006/wordprocessingDrawing" xmlns:w10="urn:schemas-microsoft-com:office:word" xmlns:w="http://schemas.openxmlformats.org/wordprocessingml/2006/main" xmlns:w14="http://schemas.microsoft.com/office/word/2010/wordml" xmlns:w15="http://schemas.microsoft.com/office/word/2012/wordml" xmlns:w16se="http://schemas.microsoft.com/office/word/2015/wordml/symex" xmlns:wpg="http://schemas.microsoft.com/office/word/2010/wordprocessingGroup" xmlns:wpi="http://schemas.microsoft.com/office/word/2010/wordprocessingInk" xmlns:wne="http://schemas.microsoft.com/office/word/2006/wordml" xmlns:wps="http://schemas.microsoft.com/office/word/2010/wordprocessingShape" mc:Ignorable="w14 w15 w16se wp14">
+<w:endnotes xmlns:wpc="http://schemas.microsoft.com/office/word/2010/wordprocessingCanvas" xmlns:cx="http://schemas.microsoft.com/office/drawing/2014/chartex" xmlns:cx1="http://schemas.microsoft.com/office/drawing/2015/9/8/chartex" xmlns:cx2="http://schemas.microsoft.com/office/drawing/2015/10/21/chartex" xmlns:cx3="http://schemas.microsoft.com/office/drawing/2016/5/9/chartex" xmlns:cx4="http://schemas.microsoft.com/office/drawing/2016/5/10/chartex" xmlns:cx5="http://schemas.microsoft.com/office/drawing/2016/5/11/chartex" xmlns:cx6="http://schemas.microsoft.com/office/drawing/2016/5/12/chartex" xmlns:cx7="http://schemas.microsoft.com/office/drawing/2016/5/13/chartex" xmlns:cx8="http://schemas.microsoft.com/office/drawing/2016/5/14/chartex" xmlns:mc="http://schemas.openxmlformats.org/markup-compatibility/2006" xmlns:aink="http://schemas.microsoft.com/office/drawing/2016/ink" xmlns:am3d="http://schemas.microsoft.com/office/drawing/2017/model3d" xmlns:o="urn:schemas-microsoft-com:office:office" xmlns:r="http://schemas.openxmlformats.org/officeDocument/2006/relationships" xmlns:m="http://schemas.openxmlformats.org/officeDocument/2006/math" xmlns:v="urn:schemas-microsoft-com:vml" xmlns:wp14="http://schemas.microsoft.com/office/word/2010/wordprocessingDrawing" xmlns:wp="http://schemas.openxmlformats.org/drawingml/2006/wordprocessingDrawing" xmlns:w10="urn:schemas-microsoft-com:office:word" xmlns:w="http://schemas.openxmlformats.org/wordprocessingml/2006/main" xmlns:w14="http://schemas.microsoft.com/office/word/2010/wordml" xmlns:w15="http://schemas.microsoft.com/office/word/2012/wordml" xmlns:w16cid="http://schemas.microsoft.com/office/word/2016/wordml/cid" xmlns:w16se="http://schemas.microsoft.com/office/word/2015/wordml/symex" xmlns:wpg="http://schemas.microsoft.com/office/word/2010/wordprocessingGroup" xmlns:wpi="http://schemas.microsoft.com/office/word/2010/wordprocessingInk" xmlns:wne="http://schemas.microsoft.com/office/word/2006/wordml" xmlns:wps="http://schemas.microsoft.com/office/word/2010/wordprocessingShape" mc:Ignorable="w14 w15 w16se w16cid wp14">
   <w:endnote w:type="separator" w:id="-1">
     <w:p>
       <w:r>
@@ -7705,7 +8206,7 @@
 </file>
 
 <file path=word/footer1.xml><?xml version="1.0" encoding="utf-8"?>
-<w:ftr xmlns:wpc="http://schemas.microsoft.com/office/word/2010/wordprocessingCanvas" xmlns:cx="http://schemas.microsoft.com/office/drawing/2014/chartex" xmlns:cx1="http://schemas.microsoft.com/office/drawing/2015/9/8/chartex" xmlns:mc="http://schemas.openxmlformats.org/markup-compatibility/2006" xmlns:o="urn:schemas-microsoft-com:office:office" xmlns:r="http://schemas.openxmlformats.org/officeDocument/2006/relationships" xmlns:m="http://schemas.openxmlformats.org/officeDocument/2006/math" xmlns:v="urn:schemas-microsoft-com:vml" xmlns:wp14="http://schemas.microsoft.com/office/word/2010/wordprocessingDrawing" xmlns:wp="http://schemas.openxmlformats.org/drawingml/2006/wordprocessingDrawing" xmlns:w10="urn:schemas-microsoft-com:office:word" xmlns:w="http://schemas.openxmlformats.org/wordprocessingml/2006/main" xmlns:w14="http://schemas.microsoft.com/office/word/2010/wordml" xmlns:w15="http://schemas.microsoft.com/office/word/2012/wordml" xmlns:w16se="http://schemas.microsoft.com/office/word/2015/wordml/symex" xmlns:wpg="http://schemas.microsoft.com/office/word/2010/wordprocessingGroup" xmlns:wpi="http://schemas.microsoft.com/office/word/2010/wordprocessingInk" xmlns:wne="http://schemas.microsoft.com/office/word/2006/wordml" xmlns:wps="http://schemas.microsoft.com/office/word/2010/wordprocessingShape" mc:Ignorable="w14 w15 w16se wp14">
+<w:ftr xmlns:wpc="http://schemas.microsoft.com/office/word/2010/wordprocessingCanvas" xmlns:cx="http://schemas.microsoft.com/office/drawing/2014/chartex" xmlns:cx1="http://schemas.microsoft.com/office/drawing/2015/9/8/chartex" xmlns:cx2="http://schemas.microsoft.com/office/drawing/2015/10/21/chartex" xmlns:cx3="http://schemas.microsoft.com/office/drawing/2016/5/9/chartex" xmlns:cx4="http://schemas.microsoft.com/office/drawing/2016/5/10/chartex" xmlns:cx5="http://schemas.microsoft.com/office/drawing/2016/5/11/chartex" xmlns:cx6="http://schemas.microsoft.com/office/drawing/2016/5/12/chartex" xmlns:cx7="http://schemas.microsoft.com/office/drawing/2016/5/13/chartex" xmlns:cx8="http://schemas.microsoft.com/office/drawing/2016/5/14/chartex" xmlns:mc="http://schemas.openxmlformats.org/markup-compatibility/2006" xmlns:aink="http://schemas.microsoft.com/office/drawing/2016/ink" xmlns:am3d="http://schemas.microsoft.com/office/drawing/2017/model3d" xmlns:o="urn:schemas-microsoft-com:office:office" xmlns:r="http://schemas.openxmlformats.org/officeDocument/2006/relationships" xmlns:m="http://schemas.openxmlformats.org/officeDocument/2006/math" xmlns:v="urn:schemas-microsoft-com:vml" xmlns:wp14="http://schemas.microsoft.com/office/word/2010/wordprocessingDrawing" xmlns:wp="http://schemas.openxmlformats.org/drawingml/2006/wordprocessingDrawing" xmlns:w10="urn:schemas-microsoft-com:office:word" xmlns:w="http://schemas.openxmlformats.org/wordprocessingml/2006/main" xmlns:w14="http://schemas.microsoft.com/office/word/2010/wordml" xmlns:w15="http://schemas.microsoft.com/office/word/2012/wordml" xmlns:w16cid="http://schemas.microsoft.com/office/word/2016/wordml/cid" xmlns:w16se="http://schemas.microsoft.com/office/word/2015/wordml/symex" xmlns:wpg="http://schemas.microsoft.com/office/word/2010/wordprocessingGroup" xmlns:wpi="http://schemas.microsoft.com/office/word/2010/wordprocessingInk" xmlns:wne="http://schemas.microsoft.com/office/word/2006/wordml" xmlns:wps="http://schemas.microsoft.com/office/word/2010/wordprocessingShape" mc:Ignorable="w14 w15 w16se w16cid wp14">
   <w:sdt>
     <w:sdtPr>
       <w:rPr>
@@ -7736,7 +8237,7 @@
         <w:sdtContent>
           <w:p>
             <w:pPr>
-              <w:pStyle w:val="Voettekst"/>
+              <w:pStyle w:val="Footer"/>
               <w:jc w:val="center"/>
               <w:rPr>
                 <w:sz w:val="16"/>
@@ -7846,7 +8347,7 @@
   </w:sdt>
   <w:p>
     <w:pPr>
-      <w:pStyle w:val="Voettekst"/>
+      <w:pStyle w:val="Footer"/>
       <w:rPr>
         <w:sz w:val="16"/>
         <w:szCs w:val="16"/>
@@ -7857,7 +8358,7 @@
 </file>
 
 <file path=word/footnotes.xml><?xml version="1.0" encoding="utf-8"?>
-<w:footnotes xmlns:wpc="http://schemas.microsoft.com/office/word/2010/wordprocessingCanvas" xmlns:cx="http://schemas.microsoft.com/office/drawing/2014/chartex" xmlns:cx1="http://schemas.microsoft.com/office/drawing/2015/9/8/chartex" xmlns:mc="http://schemas.openxmlformats.org/markup-compatibility/2006" xmlns:o="urn:schemas-microsoft-com:office:office" xmlns:r="http://schemas.openxmlformats.org/officeDocument/2006/relationships" xmlns:m="http://schemas.openxmlformats.org/officeDocument/2006/math" xmlns:v="urn:schemas-microsoft-com:vml" xmlns:wp14="http://schemas.microsoft.com/office/word/2010/wordprocessingDrawing" xmlns:wp="http://schemas.openxmlformats.org/drawingml/2006/wordprocessingDrawing" xmlns:w10="urn:schemas-microsoft-com:office:word" xmlns:w="http://schemas.openxmlformats.org/wordprocessingml/2006/main" xmlns:w14="http://schemas.microsoft.com/office/word/2010/wordml" xmlns:w15="http://schemas.microsoft.com/office/word/2012/wordml" xmlns:w16se="http://schemas.microsoft.com/office/word/2015/wordml/symex" xmlns:wpg="http://schemas.microsoft.com/office/word/2010/wordprocessingGroup" xmlns:wpi="http://schemas.microsoft.com/office/word/2010/wordprocessingInk" xmlns:wne="http://schemas.microsoft.com/office/word/2006/wordml" xmlns:wps="http://schemas.microsoft.com/office/word/2010/wordprocessingShape" mc:Ignorable="w14 w15 w16se wp14">
+<w:footnotes xmlns:wpc="http://schemas.microsoft.com/office/word/2010/wordprocessingCanvas" xmlns:cx="http://schemas.microsoft.com/office/drawing/2014/chartex" xmlns:cx1="http://schemas.microsoft.com/office/drawing/2015/9/8/chartex" xmlns:cx2="http://schemas.microsoft.com/office/drawing/2015/10/21/chartex" xmlns:cx3="http://schemas.microsoft.com/office/drawing/2016/5/9/chartex" xmlns:cx4="http://schemas.microsoft.com/office/drawing/2016/5/10/chartex" xmlns:cx5="http://schemas.microsoft.com/office/drawing/2016/5/11/chartex" xmlns:cx6="http://schemas.microsoft.com/office/drawing/2016/5/12/chartex" xmlns:cx7="http://schemas.microsoft.com/office/drawing/2016/5/13/chartex" xmlns:cx8="http://schemas.microsoft.com/office/drawing/2016/5/14/chartex" xmlns:mc="http://schemas.openxmlformats.org/markup-compatibility/2006" xmlns:aink="http://schemas.microsoft.com/office/drawing/2016/ink" xmlns:am3d="http://schemas.microsoft.com/office/drawing/2017/model3d" xmlns:o="urn:schemas-microsoft-com:office:office" xmlns:r="http://schemas.openxmlformats.org/officeDocument/2006/relationships" xmlns:m="http://schemas.openxmlformats.org/officeDocument/2006/math" xmlns:v="urn:schemas-microsoft-com:vml" xmlns:wp14="http://schemas.microsoft.com/office/word/2010/wordprocessingDrawing" xmlns:wp="http://schemas.openxmlformats.org/drawingml/2006/wordprocessingDrawing" xmlns:w10="urn:schemas-microsoft-com:office:word" xmlns:w="http://schemas.openxmlformats.org/wordprocessingml/2006/main" xmlns:w14="http://schemas.microsoft.com/office/word/2010/wordml" xmlns:w15="http://schemas.microsoft.com/office/word/2012/wordml" xmlns:w16cid="http://schemas.microsoft.com/office/word/2016/wordml/cid" xmlns:w16se="http://schemas.microsoft.com/office/word/2015/wordml/symex" xmlns:wpg="http://schemas.microsoft.com/office/word/2010/wordprocessingGroup" xmlns:wpi="http://schemas.microsoft.com/office/word/2010/wordprocessingInk" xmlns:wne="http://schemas.microsoft.com/office/word/2006/wordml" xmlns:wps="http://schemas.microsoft.com/office/word/2010/wordprocessingShape" mc:Ignorable="w14 w15 w16se w16cid wp14">
   <w:footnote w:type="separator" w:id="-1">
     <w:p>
       <w:r>
@@ -7875,11 +8376,11 @@
   <w:footnote w:id="1">
     <w:p>
       <w:pPr>
-        <w:pStyle w:val="Voetnoottekst"/>
-      </w:pPr>
-      <w:r>
-        <w:rPr>
-          <w:rStyle w:val="Voetnootmarkering"/>
+        <w:pStyle w:val="FootnoteText"/>
+      </w:pPr>
+      <w:r>
+        <w:rPr>
+          <w:rStyle w:val="FootnoteReference"/>
         </w:rPr>
         <w:footnoteRef/>
       </w:r>
@@ -7898,7 +8399,23 @@
           <w:rFonts w:ascii="Arial" w:hAnsi="Arial" w:cs="Arial"/>
           <w:sz w:val="16"/>
         </w:rPr>
-        <w:t>nstatuut Fontys Hogescholen</w:t>
+        <w:t xml:space="preserve">nstatuut </w:t>
+      </w:r>
+      <w:proofErr w:type="spellStart"/>
+      <w:r>
+        <w:rPr>
+          <w:rFonts w:ascii="Arial" w:hAnsi="Arial" w:cs="Arial"/>
+          <w:sz w:val="16"/>
+        </w:rPr>
+        <w:t>Fontys</w:t>
+      </w:r>
+      <w:proofErr w:type="spellEnd"/>
+      <w:r>
+        <w:rPr>
+          <w:rFonts w:ascii="Arial" w:hAnsi="Arial" w:cs="Arial"/>
+          <w:sz w:val="16"/>
+        </w:rPr>
+        <w:t xml:space="preserve"> Hogescholen</w:t>
       </w:r>
       <w:r>
         <w:rPr>
@@ -7928,7 +8445,7 @@
   <w:footnote w:id="2">
     <w:p>
       <w:pPr>
-        <w:pStyle w:val="Voetnoottekst"/>
+        <w:pStyle w:val="FootnoteText"/>
         <w:rPr>
           <w:rFonts w:ascii="Arial" w:hAnsi="Arial" w:cs="Arial"/>
           <w:sz w:val="16"/>
@@ -7937,7 +8454,7 @@
       </w:pPr>
       <w:r>
         <w:rPr>
-          <w:rStyle w:val="Voetnootmarkering"/>
+          <w:rStyle w:val="FootnoteReference"/>
         </w:rPr>
         <w:footnoteRef/>
       </w:r>
@@ -7983,7 +8500,7 @@
 </file>
 
 <file path=word/numbering.xml><?xml version="1.0" encoding="utf-8"?>
-<w:numbering xmlns:wpc="http://schemas.microsoft.com/office/word/2010/wordprocessingCanvas" xmlns:cx="http://schemas.microsoft.com/office/drawing/2014/chartex" xmlns:cx1="http://schemas.microsoft.com/office/drawing/2015/9/8/chartex" xmlns:mc="http://schemas.openxmlformats.org/markup-compatibility/2006" xmlns:o="urn:schemas-microsoft-com:office:office" xmlns:r="http://schemas.openxmlformats.org/officeDocument/2006/relationships" xmlns:m="http://schemas.openxmlformats.org/officeDocument/2006/math" xmlns:v="urn:schemas-microsoft-com:vml" xmlns:wp14="http://schemas.microsoft.com/office/word/2010/wordprocessingDrawing" xmlns:wp="http://schemas.openxmlformats.org/drawingml/2006/wordprocessingDrawing" xmlns:w10="urn:schemas-microsoft-com:office:word" xmlns:w="http://schemas.openxmlformats.org/wordprocessingml/2006/main" xmlns:w14="http://schemas.microsoft.com/office/word/2010/wordml" xmlns:w15="http://schemas.microsoft.com/office/word/2012/wordml" xmlns:w16se="http://schemas.microsoft.com/office/word/2015/wordml/symex" xmlns:wpg="http://schemas.microsoft.com/office/word/2010/wordprocessingGroup" xmlns:wpi="http://schemas.microsoft.com/office/word/2010/wordprocessingInk" xmlns:wne="http://schemas.microsoft.com/office/word/2006/wordml" xmlns:wps="http://schemas.microsoft.com/office/word/2010/wordprocessingShape" mc:Ignorable="w14 w15 w16se wp14">
+<w:numbering xmlns:wpc="http://schemas.microsoft.com/office/word/2010/wordprocessingCanvas" xmlns:cx="http://schemas.microsoft.com/office/drawing/2014/chartex" xmlns:cx1="http://schemas.microsoft.com/office/drawing/2015/9/8/chartex" xmlns:cx2="http://schemas.microsoft.com/office/drawing/2015/10/21/chartex" xmlns:cx3="http://schemas.microsoft.com/office/drawing/2016/5/9/chartex" xmlns:cx4="http://schemas.microsoft.com/office/drawing/2016/5/10/chartex" xmlns:cx5="http://schemas.microsoft.com/office/drawing/2016/5/11/chartex" xmlns:cx6="http://schemas.microsoft.com/office/drawing/2016/5/12/chartex" xmlns:cx7="http://schemas.microsoft.com/office/drawing/2016/5/13/chartex" xmlns:cx8="http://schemas.microsoft.com/office/drawing/2016/5/14/chartex" xmlns:mc="http://schemas.openxmlformats.org/markup-compatibility/2006" xmlns:aink="http://schemas.microsoft.com/office/drawing/2016/ink" xmlns:am3d="http://schemas.microsoft.com/office/drawing/2017/model3d" xmlns:o="urn:schemas-microsoft-com:office:office" xmlns:r="http://schemas.openxmlformats.org/officeDocument/2006/relationships" xmlns:m="http://schemas.openxmlformats.org/officeDocument/2006/math" xmlns:v="urn:schemas-microsoft-com:vml" xmlns:wp14="http://schemas.microsoft.com/office/word/2010/wordprocessingDrawing" xmlns:wp="http://schemas.openxmlformats.org/drawingml/2006/wordprocessingDrawing" xmlns:w10="urn:schemas-microsoft-com:office:word" xmlns:w="http://schemas.openxmlformats.org/wordprocessingml/2006/main" xmlns:w14="http://schemas.microsoft.com/office/word/2010/wordml" xmlns:w15="http://schemas.microsoft.com/office/word/2012/wordml" xmlns:w16cid="http://schemas.microsoft.com/office/word/2016/wordml/cid" xmlns:w16se="http://schemas.microsoft.com/office/word/2015/wordml/symex" xmlns:wpg="http://schemas.microsoft.com/office/word/2010/wordprocessingGroup" xmlns:wpi="http://schemas.microsoft.com/office/word/2010/wordprocessingInk" xmlns:wne="http://schemas.microsoft.com/office/word/2006/wordml" xmlns:wps="http://schemas.microsoft.com/office/word/2010/wordprocessingShape" mc:Ignorable="w14 w15 w16se w16cid wp14">
   <w:abstractNum w:abstractNumId="0" w15:restartNumberingAfterBreak="0">
     <w:nsid w:val="002B2317"/>
     <w:multiLevelType w:val="hybridMultilevel"/>
@@ -13171,7 +13688,7 @@
 </file>
 
 <file path=word/styles.xml><?xml version="1.0" encoding="utf-8"?>
-<w:styles xmlns:mc="http://schemas.openxmlformats.org/markup-compatibility/2006" xmlns:r="http://schemas.openxmlformats.org/officeDocument/2006/relationships" xmlns:w="http://schemas.openxmlformats.org/wordprocessingml/2006/main" xmlns:w14="http://schemas.microsoft.com/office/word/2010/wordml" xmlns:w15="http://schemas.microsoft.com/office/word/2012/wordml" xmlns:w16se="http://schemas.microsoft.com/office/word/2015/wordml/symex" mc:Ignorable="w14 w15 w16se">
+<w:styles xmlns:mc="http://schemas.openxmlformats.org/markup-compatibility/2006" xmlns:r="http://schemas.openxmlformats.org/officeDocument/2006/relationships" xmlns:w="http://schemas.openxmlformats.org/wordprocessingml/2006/main" xmlns:w14="http://schemas.microsoft.com/office/word/2010/wordml" xmlns:w15="http://schemas.microsoft.com/office/word/2012/wordml" xmlns:w16cid="http://schemas.microsoft.com/office/word/2016/wordml/cid" xmlns:w16se="http://schemas.microsoft.com/office/word/2015/wordml/symex" mc:Ignorable="w14 w15 w16se w16cid">
   <w:docDefaults>
     <w:rPrDefault>
       <w:rPr>
@@ -13181,7 +13698,7 @@
     </w:rPrDefault>
     <w:pPrDefault/>
   </w:docDefaults>
-  <w:latentStyles w:defLockedState="0" w:defUIPriority="0" w:defSemiHidden="0" w:defUnhideWhenUsed="0" w:defQFormat="0" w:count="371">
+  <w:latentStyles w:defLockedState="0" w:defUIPriority="0" w:defSemiHidden="0" w:defUnhideWhenUsed="0" w:defQFormat="0" w:count="375">
     <w:lsdException w:name="Normal" w:qFormat="1"/>
     <w:lsdException w:name="heading 1" w:qFormat="1"/>
     <w:lsdException w:name="heading 2" w:semiHidden="1" w:unhideWhenUsed="1" w:qFormat="1"/>
@@ -13281,7 +13798,6 @@
     <w:lsdException w:name="HTML Sample" w:semiHidden="1" w:unhideWhenUsed="1"/>
     <w:lsdException w:name="HTML Typewriter" w:semiHidden="1" w:unhideWhenUsed="1"/>
     <w:lsdException w:name="HTML Variable" w:semiHidden="1" w:unhideWhenUsed="1"/>
-    <w:lsdException w:name="Normal Table" w:semiHidden="1" w:unhideWhenUsed="1"/>
     <w:lsdException w:name="annotation subject" w:semiHidden="1" w:unhideWhenUsed="1"/>
     <w:lsdException w:name="No List" w:semiHidden="1" w:unhideWhenUsed="1"/>
     <w:lsdException w:name="Outline List 1" w:semiHidden="1" w:unhideWhenUsed="1"/>
@@ -13325,10 +13841,8 @@
     <w:lsdException w:name="Table Elegant" w:semiHidden="1" w:unhideWhenUsed="1"/>
     <w:lsdException w:name="Table Professional" w:semiHidden="1" w:unhideWhenUsed="1"/>
     <w:lsdException w:name="Table Subtle 1" w:semiHidden="1" w:unhideWhenUsed="1"/>
-    <w:lsdException w:name="Table Subtle 2" w:semiHidden="1" w:unhideWhenUsed="1"/>
     <w:lsdException w:name="Table Web 1" w:semiHidden="1" w:unhideWhenUsed="1"/>
     <w:lsdException w:name="Table Web 2" w:semiHidden="1" w:unhideWhenUsed="1"/>
-    <w:lsdException w:name="Table Web 3" w:semiHidden="1" w:unhideWhenUsed="1"/>
     <w:lsdException w:name="Balloon Text" w:semiHidden="1" w:unhideWhenUsed="1"/>
     <w:lsdException w:name="Table Theme" w:semiHidden="1" w:unhideWhenUsed="1"/>
     <w:lsdException w:name="Placeholder Text" w:semiHidden="1" w:uiPriority="99"/>
@@ -13546,8 +14060,12 @@
     <w:lsdException w:name="List Table 5 Dark Accent 6" w:uiPriority="50"/>
     <w:lsdException w:name="List Table 6 Colorful Accent 6" w:uiPriority="51"/>
     <w:lsdException w:name="List Table 7 Colorful Accent 6" w:uiPriority="52"/>
+    <w:lsdException w:name="Mention" w:semiHidden="1" w:uiPriority="99" w:unhideWhenUsed="1"/>
+    <w:lsdException w:name="Smart Hyperlink" w:semiHidden="1" w:uiPriority="99" w:unhideWhenUsed="1"/>
+    <w:lsdException w:name="Hashtag" w:semiHidden="1" w:uiPriority="99" w:unhideWhenUsed="1"/>
+    <w:lsdException w:name="Unresolved Mention" w:semiHidden="1" w:uiPriority="99" w:unhideWhenUsed="1"/>
   </w:latentStyles>
-  <w:style w:type="paragraph" w:default="1" w:styleId="Standaard">
+  <w:style w:type="paragraph" w:default="1" w:styleId="Normal">
     <w:name w:val="Normal"/>
     <w:qFormat/>
     <w:rPr>
@@ -13555,13 +14073,13 @@
       <w:szCs w:val="24"/>
     </w:rPr>
   </w:style>
-  <w:style w:type="character" w:default="1" w:styleId="Standaardalinea-lettertype">
+  <w:style w:type="character" w:default="1" w:styleId="DefaultParagraphFont">
     <w:name w:val="Default Paragraph Font"/>
     <w:uiPriority w:val="1"/>
     <w:semiHidden/>
     <w:unhideWhenUsed/>
   </w:style>
-  <w:style w:type="table" w:default="1" w:styleId="Standaardtabel">
+  <w:style w:type="table" w:default="1" w:styleId="TableNormal">
     <w:name w:val="Normal Table"/>
     <w:uiPriority w:val="99"/>
     <w:semiHidden/>
@@ -13576,16 +14094,16 @@
       </w:tblCellMar>
     </w:tblPr>
   </w:style>
-  <w:style w:type="numbering" w:default="1" w:styleId="Geenlijst">
+  <w:style w:type="numbering" w:default="1" w:styleId="NoList">
     <w:name w:val="No List"/>
     <w:uiPriority w:val="99"/>
     <w:semiHidden/>
     <w:unhideWhenUsed/>
   </w:style>
-  <w:style w:type="paragraph" w:styleId="Voettekst">
+  <w:style w:type="paragraph" w:styleId="Footer">
     <w:name w:val="footer"/>
-    <w:basedOn w:val="Standaard"/>
-    <w:link w:val="VoettekstChar"/>
+    <w:basedOn w:val="Normal"/>
+    <w:link w:val="FooterChar"/>
     <w:uiPriority w:val="99"/>
     <w:rsid w:val="00026228"/>
     <w:pPr>
@@ -13600,9 +14118,9 @@
       <w:szCs w:val="20"/>
     </w:rPr>
   </w:style>
-  <w:style w:type="paragraph" w:styleId="Voetnoottekst">
+  <w:style w:type="paragraph" w:styleId="FootnoteText">
     <w:name w:val="footnote text"/>
-    <w:basedOn w:val="Standaard"/>
+    <w:basedOn w:val="Normal"/>
     <w:semiHidden/>
     <w:rsid w:val="00026228"/>
     <w:rPr>
@@ -13610,7 +14128,7 @@
       <w:szCs w:val="20"/>
     </w:rPr>
   </w:style>
-  <w:style w:type="character" w:styleId="Voetnootmarkering">
+  <w:style w:type="character" w:styleId="FootnoteReference">
     <w:name w:val="footnote reference"/>
     <w:semiHidden/>
     <w:rsid w:val="00026228"/>
@@ -13618,7 +14136,7 @@
       <w:vertAlign w:val="superscript"/>
     </w:rPr>
   </w:style>
-  <w:style w:type="character" w:styleId="Verwijzingopmerking">
+  <w:style w:type="character" w:styleId="CommentReference">
     <w:name w:val="annotation reference"/>
     <w:semiHidden/>
     <w:rsid w:val="0070407B"/>
@@ -13627,9 +14145,9 @@
       <w:szCs w:val="16"/>
     </w:rPr>
   </w:style>
-  <w:style w:type="paragraph" w:styleId="Tekstopmerking">
+  <w:style w:type="paragraph" w:styleId="CommentText">
     <w:name w:val="annotation text"/>
-    <w:basedOn w:val="Standaard"/>
+    <w:basedOn w:val="Normal"/>
     <w:semiHidden/>
     <w:rsid w:val="0070407B"/>
     <w:rPr>
@@ -13637,10 +14155,10 @@
       <w:szCs w:val="20"/>
     </w:rPr>
   </w:style>
-  <w:style w:type="paragraph" w:styleId="Onderwerpvanopmerking">
+  <w:style w:type="paragraph" w:styleId="CommentSubject">
     <w:name w:val="annotation subject"/>
-    <w:basedOn w:val="Tekstopmerking"/>
-    <w:next w:val="Tekstopmerking"/>
+    <w:basedOn w:val="CommentText"/>
+    <w:next w:val="CommentText"/>
     <w:semiHidden/>
     <w:rsid w:val="0070407B"/>
     <w:rPr>
@@ -13648,9 +14166,9 @@
       <w:bCs/>
     </w:rPr>
   </w:style>
-  <w:style w:type="paragraph" w:styleId="Ballontekst">
+  <w:style w:type="paragraph" w:styleId="BalloonText">
     <w:name w:val="Balloon Text"/>
-    <w:basedOn w:val="Standaard"/>
+    <w:basedOn w:val="Normal"/>
     <w:semiHidden/>
     <w:rsid w:val="0070407B"/>
     <w:rPr>
@@ -13667,10 +14185,10 @@
       <w:u w:val="single"/>
     </w:rPr>
   </w:style>
-  <w:style w:type="paragraph" w:styleId="Koptekst">
+  <w:style w:type="paragraph" w:styleId="Header">
     <w:name w:val="header"/>
-    <w:basedOn w:val="Standaard"/>
-    <w:link w:val="KoptekstChar"/>
+    <w:basedOn w:val="Normal"/>
+    <w:link w:val="HeaderChar"/>
     <w:rsid w:val="00E90FD1"/>
     <w:pPr>
       <w:tabs>
@@ -13679,29 +14197,29 @@
       </w:tabs>
     </w:pPr>
   </w:style>
-  <w:style w:type="character" w:customStyle="1" w:styleId="KoptekstChar">
-    <w:name w:val="Koptekst Char"/>
-    <w:basedOn w:val="Standaardalinea-lettertype"/>
-    <w:link w:val="Koptekst"/>
+  <w:style w:type="character" w:customStyle="1" w:styleId="HeaderChar">
+    <w:name w:val="Header Char"/>
+    <w:basedOn w:val="DefaultParagraphFont"/>
+    <w:link w:val="Header"/>
     <w:rsid w:val="00E90FD1"/>
     <w:rPr>
       <w:sz w:val="24"/>
       <w:szCs w:val="24"/>
     </w:rPr>
   </w:style>
-  <w:style w:type="character" w:customStyle="1" w:styleId="VoettekstChar">
-    <w:name w:val="Voettekst Char"/>
-    <w:basedOn w:val="Standaardalinea-lettertype"/>
-    <w:link w:val="Voettekst"/>
+  <w:style w:type="character" w:customStyle="1" w:styleId="FooterChar">
+    <w:name w:val="Footer Char"/>
+    <w:basedOn w:val="DefaultParagraphFont"/>
+    <w:link w:val="Footer"/>
     <w:uiPriority w:val="99"/>
     <w:rsid w:val="00E90FD1"/>
     <w:rPr>
       <w:rFonts w:ascii="Arial" w:hAnsi="Arial"/>
     </w:rPr>
   </w:style>
-  <w:style w:type="character" w:styleId="GevolgdeHyperlink">
+  <w:style w:type="character" w:styleId="FollowedHyperlink">
     <w:name w:val="FollowedHyperlink"/>
-    <w:basedOn w:val="Standaardalinea-lettertype"/>
+    <w:basedOn w:val="DefaultParagraphFont"/>
     <w:semiHidden/>
     <w:unhideWhenUsed/>
     <w:rsid w:val="00022A4C"/>
@@ -13710,9 +14228,9 @@
       <w:u w:val="single"/>
     </w:rPr>
   </w:style>
-  <w:style w:type="character" w:styleId="Nadruk">
+  <w:style w:type="character" w:styleId="Emphasis">
     <w:name w:val="Emphasis"/>
-    <w:basedOn w:val="Standaardalinea-lettertype"/>
+    <w:basedOn w:val="DefaultParagraphFont"/>
     <w:uiPriority w:val="20"/>
     <w:qFormat/>
     <w:rsid w:val="000A038E"/>
@@ -13720,6 +14238,11 @@
       <w:i/>
       <w:iCs/>
     </w:rPr>
+  </w:style>
+  <w:style w:type="character" w:customStyle="1" w:styleId="lrzxr">
+    <w:name w:val="lrzxr"/>
+    <w:basedOn w:val="DefaultParagraphFont"/>
+    <w:rsid w:val="0008746E"/>
   </w:style>
 </w:styles>
 </file>
@@ -14010,7 +14533,9 @@
 </file>
 
 <file path=customXml/item1.xml><?xml version="1.0" encoding="utf-8"?>
-<LongProperties xmlns="http://schemas.microsoft.com/office/2006/metadata/longProperties"/>
+<p:properties xmlns:p="http://schemas.microsoft.com/office/2006/metadata/properties" xmlns:xsi="http://www.w3.org/2001/XMLSchema-instance" xmlns:pc="http://schemas.microsoft.com/office/infopath/2007/PartnerControls">
+  <documentManagement/>
+</p:properties>
 </file>
 
 <file path=customXml/item2.xml><?xml version="1.0" encoding="utf-8"?>
@@ -14128,9 +14653,7 @@
 </file>
 
 <file path=customXml/item3.xml><?xml version="1.0" encoding="utf-8"?>
-<p:properties xmlns:p="http://schemas.microsoft.com/office/2006/metadata/properties" xmlns:xsi="http://www.w3.org/2001/XMLSchema-instance" xmlns:pc="http://schemas.microsoft.com/office/infopath/2007/PartnerControls">
-  <documentManagement/>
-</p:properties>
+<LongProperties xmlns="http://schemas.microsoft.com/office/2006/metadata/longProperties"/>
 </file>
 
 <file path=customXml/item4.xml><?xml version="1.0" encoding="utf-8"?>
@@ -14147,29 +14670,34 @@
 </file>
 
 <file path=customXml/itemProps1.xml><?xml version="1.0" encoding="utf-8"?>
-<ds:datastoreItem xmlns:ds="http://schemas.openxmlformats.org/officeDocument/2006/customXml" ds:itemID="{FBF63796-5073-481F-A601-1307BCB6090F}">
+<ds:datastoreItem xmlns:ds="http://schemas.openxmlformats.org/officeDocument/2006/customXml" ds:itemID="{96DEDC7A-9935-4640-84EC-95A461830AEC}">
   <ds:schemaRefs>
-    <ds:schemaRef ds:uri="http://schemas.microsoft.com/office/2006/metadata/longProperties"/>
+    <ds:schemaRef ds:uri="http://schemas.microsoft.com/office/2006/metadata/properties"/>
+    <ds:schemaRef ds:uri="http://schemas.microsoft.com/office/infopath/2007/PartnerControls"/>
   </ds:schemaRefs>
 </ds:datastoreItem>
 </file>
 
 <file path=customXml/itemProps2.xml><?xml version="1.0" encoding="utf-8"?>
-<ds:datastoreItem xmlns:ds="http://schemas.openxmlformats.org/officeDocument/2006/customXml" ds:itemID="{C0412E7D-F27F-41EC-B2CD-664D2EBCF560}"/>
+<ds:datastoreItem xmlns:ds="http://schemas.openxmlformats.org/officeDocument/2006/customXml" ds:itemID="{C0412E7D-F27F-41EC-B2CD-664D2EBCF560}">
+  <ds:schemaRefs>
+    <ds:schemaRef ds:uri="http://schemas.microsoft.com/office/2006/metadata/contentType"/>
+    <ds:schemaRef ds:uri="http://schemas.microsoft.com/office/2006/metadata/properties/metaAttributes"/>
+    <ds:schemaRef ds:uri="http://www.w3.org/2001/XMLSchema"/>
+    <ds:schemaRef ds:uri="http://schemas.microsoft.com/office/2006/metadata/properties"/>
+    <ds:schemaRef ds:uri="http://schemas.openxmlformats.org/package/2006/metadata/core-properties"/>
+    <ds:schemaRef ds:uri="http://purl.org/dc/elements/1.1/"/>
+    <ds:schemaRef ds:uri="http://purl.org/dc/terms/"/>
+    <ds:schemaRef ds:uri="http://schemas.microsoft.com/internal/obd"/>
+    <ds:schemaRef ds:uri="http://schemas.microsoft.com/office/infopath/2007/PartnerControls"/>
+  </ds:schemaRefs>
+</ds:datastoreItem>
 </file>
 
 <file path=customXml/itemProps3.xml><?xml version="1.0" encoding="utf-8"?>
-<ds:datastoreItem xmlns:ds="http://schemas.openxmlformats.org/officeDocument/2006/customXml" ds:itemID="{96DEDC7A-9935-4640-84EC-95A461830AEC}">
+<ds:datastoreItem xmlns:ds="http://schemas.openxmlformats.org/officeDocument/2006/customXml" ds:itemID="{FBF63796-5073-481F-A601-1307BCB6090F}">
   <ds:schemaRefs>
-    <ds:schemaRef ds:uri="http://purl.org/dc/elements/1.1/"/>
-    <ds:schemaRef ds:uri="http://schemas.microsoft.com/office/2006/metadata/properties"/>
-    <ds:schemaRef ds:uri="http://purl.org/dc/terms/"/>
-    <ds:schemaRef ds:uri="http://schemas.openxmlformats.org/package/2006/metadata/core-properties"/>
-    <ds:schemaRef ds:uri="BEB9AF61-4919-4531-86C6-FB29AD9DFBCF"/>
-    <ds:schemaRef ds:uri="http://schemas.microsoft.com/office/2006/documentManagement/types"/>
-    <ds:schemaRef ds:uri="http://schemas.microsoft.com/office/infopath/2007/PartnerControls"/>
-    <ds:schemaRef ds:uri="http://www.w3.org/XML/1998/namespace"/>
-    <ds:schemaRef ds:uri="http://purl.org/dc/dcmitype/"/>
+    <ds:schemaRef ds:uri="http://schemas.microsoft.com/office/2006/metadata/longProperties"/>
   </ds:schemaRefs>
 </ds:datastoreItem>
 </file>
@@ -14183,7 +14711,7 @@
 </file>
 
 <file path=customXml/itemProps5.xml><?xml version="1.0" encoding="utf-8"?>
-<ds:datastoreItem xmlns:ds="http://schemas.openxmlformats.org/officeDocument/2006/customXml" ds:itemID="{9711E869-3675-4D07-B6BA-0657FD3A1881}">
+<ds:datastoreItem xmlns:ds="http://schemas.openxmlformats.org/officeDocument/2006/customXml" ds:itemID="{B7B14B1C-6E6B-4735-9AD8-DAF06F414338}">
   <ds:schemaRefs>
     <ds:schemaRef ds:uri="http://schemas.openxmlformats.org/officeDocument/2006/bibliography"/>
   </ds:schemaRefs>

</xml_diff>

<commit_message>
Adited Stage- En Afstudeerovereenkomst.docx
Volledige overeenkomst die is getekend door mij en kan worden ondertekend door Bart Bijl.
</commit_message>
<xml_diff>
--- a/Stage- en Afstudeerovereenkomst.docx
+++ b/Stage- en Afstudeerovereenkomst.docx
@@ -530,13 +530,7 @@
         <w:rPr>
           <w:rFonts w:cs="Arial"/>
         </w:rPr>
-        <w:t>Kruisboog 42, 3905TG, V</w:t>
-      </w:r>
-      <w:r>
-        <w:rPr>
-          <w:rFonts w:cs="Arial"/>
-        </w:rPr>
-        <w:t xml:space="preserve">eenendaal </w:t>
+        <w:t xml:space="preserve">Kruisboog 42, 3905TG, Veenendaal </w:t>
       </w:r>
     </w:p>
     <w:p>
@@ -625,9 +619,8 @@
       <w:r>
         <w:rPr>
           <w:rFonts w:cs="Arial"/>
-          <w:highlight w:val="yellow"/>
-        </w:rPr>
-        <w:t>????</w:t>
+        </w:rPr>
+        <w:t>bart.bijl@infosupport.com</w:t>
       </w:r>
     </w:p>
     <w:p>
@@ -668,9 +661,8 @@
       <w:r>
         <w:rPr>
           <w:rFonts w:cs="Arial"/>
-          <w:highlight w:val="yellow"/>
-        </w:rPr>
-        <w:t>????</w:t>
+        </w:rPr>
+        <w:t>Bart Bijl</w:t>
       </w:r>
       <w:r>
         <w:rPr>
@@ -1310,342 +1302,31 @@
         </w:tabs>
         <w:rPr>
           <w:rFonts w:cs="Arial"/>
-        </w:rPr>
-      </w:pPr>
-      <w:r>
-        <w:rPr>
-          <w:rFonts w:cs="Arial"/>
-        </w:rPr>
-        <w:t>ICT &amp; Business</w:t>
+          <w:b/>
+          <w:u w:val="single"/>
+        </w:rPr>
+      </w:pPr>
+      <w:r>
+        <w:rPr>
+          <w:rFonts w:cs="Arial"/>
+          <w:b/>
+          <w:u w:val="single"/>
+        </w:rPr>
+        <w:t>ICT &amp; Software Engineering</w:t>
       </w:r>
     </w:p>
     <w:p>
       <w:pPr>
         <w:pStyle w:val="Footer"/>
-        <w:numPr>
-          <w:ilvl w:val="0"/>
-          <w:numId w:val="38"/>
-        </w:numPr>
         <w:tabs>
           <w:tab w:val="clear" w:pos="4536"/>
           <w:tab w:val="clear" w:pos="9072"/>
         </w:tabs>
-        <w:rPr>
-          <w:rFonts w:cs="Arial"/>
-        </w:rPr>
-      </w:pPr>
-      <w:r>
-        <w:rPr>
-          <w:rFonts w:cs="Arial"/>
-        </w:rPr>
-        <w:t>ICT &amp; Media Design</w:t>
-      </w:r>
-    </w:p>
-    <w:p>
-      <w:pPr>
-        <w:pStyle w:val="Footer"/>
-        <w:numPr>
-          <w:ilvl w:val="0"/>
-          <w:numId w:val="38"/>
-        </w:numPr>
-        <w:tabs>
-          <w:tab w:val="clear" w:pos="4536"/>
-          <w:tab w:val="clear" w:pos="9072"/>
-        </w:tabs>
+        <w:ind w:left="720"/>
         <w:rPr>
           <w:rFonts w:cs="Arial"/>
           <w:b/>
           <w:u w:val="single"/>
-        </w:rPr>
-      </w:pPr>
-      <w:r>
-        <w:rPr>
-          <w:rFonts w:cs="Arial"/>
-          <w:b/>
-          <w:u w:val="single"/>
-        </w:rPr>
-        <w:t>ICT &amp; Software Engineering</w:t>
-      </w:r>
-    </w:p>
-    <w:p>
-      <w:pPr>
-        <w:pStyle w:val="Footer"/>
-        <w:numPr>
-          <w:ilvl w:val="0"/>
-          <w:numId w:val="38"/>
-        </w:numPr>
-        <w:tabs>
-          <w:tab w:val="clear" w:pos="4536"/>
-          <w:tab w:val="clear" w:pos="9072"/>
-        </w:tabs>
-        <w:rPr>
-          <w:rFonts w:cs="Arial"/>
-        </w:rPr>
-      </w:pPr>
-      <w:r>
-        <w:rPr>
-          <w:rFonts w:cs="Arial"/>
-        </w:rPr>
-        <w:t>ICT &amp; Technology</w:t>
-      </w:r>
-    </w:p>
-    <w:p>
-      <w:pPr>
-        <w:pStyle w:val="Footer"/>
-        <w:numPr>
-          <w:ilvl w:val="0"/>
-          <w:numId w:val="38"/>
-        </w:numPr>
-        <w:tabs>
-          <w:tab w:val="clear" w:pos="4536"/>
-          <w:tab w:val="clear" w:pos="9072"/>
-        </w:tabs>
-        <w:rPr>
-          <w:rFonts w:cs="Arial"/>
-        </w:rPr>
-      </w:pPr>
-      <w:r>
-        <w:rPr>
-          <w:rFonts w:cs="Arial"/>
-        </w:rPr>
-        <w:t xml:space="preserve">ICT &amp; Management </w:t>
-      </w:r>
-      <w:proofErr w:type="spellStart"/>
-      <w:r>
-        <w:rPr>
-          <w:rFonts w:cs="Arial"/>
-        </w:rPr>
-        <w:t>and</w:t>
-      </w:r>
-      <w:proofErr w:type="spellEnd"/>
-      <w:r>
-        <w:rPr>
-          <w:rFonts w:cs="Arial"/>
-        </w:rPr>
-        <w:t xml:space="preserve"> Security</w:t>
-      </w:r>
-    </w:p>
-    <w:p>
-      <w:pPr>
-        <w:pStyle w:val="Footer"/>
-        <w:numPr>
-          <w:ilvl w:val="0"/>
-          <w:numId w:val="38"/>
-        </w:numPr>
-        <w:tabs>
-          <w:tab w:val="clear" w:pos="4536"/>
-          <w:tab w:val="clear" w:pos="9072"/>
-        </w:tabs>
-        <w:rPr>
-          <w:rFonts w:cs="Arial"/>
-        </w:rPr>
-      </w:pPr>
-      <w:r>
-        <w:rPr>
-          <w:rFonts w:cs="Arial"/>
-        </w:rPr>
-        <w:t xml:space="preserve">ICT &amp; Game Design </w:t>
-      </w:r>
-      <w:proofErr w:type="spellStart"/>
-      <w:r>
-        <w:rPr>
-          <w:rFonts w:cs="Arial"/>
-        </w:rPr>
-        <w:t>and</w:t>
-      </w:r>
-      <w:proofErr w:type="spellEnd"/>
-      <w:r>
-        <w:rPr>
-          <w:rFonts w:cs="Arial"/>
-        </w:rPr>
-        <w:t xml:space="preserve"> Technology</w:t>
-      </w:r>
-    </w:p>
-    <w:p>
-      <w:pPr>
-        <w:pStyle w:val="Footer"/>
-        <w:numPr>
-          <w:ilvl w:val="0"/>
-          <w:numId w:val="38"/>
-        </w:numPr>
-        <w:tabs>
-          <w:tab w:val="clear" w:pos="4536"/>
-          <w:tab w:val="clear" w:pos="9072"/>
-        </w:tabs>
-        <w:rPr>
-          <w:rFonts w:cs="Arial"/>
-        </w:rPr>
-      </w:pPr>
-      <w:r>
-        <w:rPr>
-          <w:rFonts w:cs="Arial"/>
-        </w:rPr>
-        <w:t xml:space="preserve">ICT &amp; </w:t>
-      </w:r>
-      <w:r>
-        <w:rPr>
-          <w:rFonts w:cs="Arial"/>
-        </w:rPr>
-        <w:t xml:space="preserve">Open </w:t>
-      </w:r>
-      <w:proofErr w:type="spellStart"/>
-      <w:r>
-        <w:rPr>
-          <w:rFonts w:cs="Arial"/>
-        </w:rPr>
-        <w:t>Innovation</w:t>
-      </w:r>
-      <w:proofErr w:type="spellEnd"/>
-    </w:p>
-    <w:p>
-      <w:pPr>
-        <w:pStyle w:val="Footer"/>
-        <w:numPr>
-          <w:ilvl w:val="0"/>
-          <w:numId w:val="38"/>
-        </w:numPr>
-        <w:tabs>
-          <w:tab w:val="clear" w:pos="4536"/>
-          <w:tab w:val="clear" w:pos="9072"/>
-        </w:tabs>
-        <w:rPr>
-          <w:rFonts w:cs="Arial"/>
-        </w:rPr>
-      </w:pPr>
-      <w:r>
-        <w:rPr>
-          <w:rFonts w:cs="Arial"/>
-        </w:rPr>
-        <w:t>ICT &amp; Smart Mobile</w:t>
-      </w:r>
-    </w:p>
-    <w:p>
-      <w:pPr>
-        <w:pStyle w:val="Footer"/>
-        <w:numPr>
-          <w:ilvl w:val="0"/>
-          <w:numId w:val="38"/>
-        </w:numPr>
-        <w:tabs>
-          <w:tab w:val="clear" w:pos="4536"/>
-          <w:tab w:val="clear" w:pos="9072"/>
-        </w:tabs>
-        <w:rPr>
-          <w:rFonts w:cs="Arial"/>
-        </w:rPr>
-      </w:pPr>
-      <w:r>
-        <w:rPr>
-          <w:rFonts w:cs="Arial"/>
-        </w:rPr>
-        <w:t>ICT &amp; Digital Publishing</w:t>
-      </w:r>
-    </w:p>
-    <w:p>
-      <w:pPr>
-        <w:pStyle w:val="Footer"/>
-        <w:numPr>
-          <w:ilvl w:val="0"/>
-          <w:numId w:val="38"/>
-        </w:numPr>
-        <w:tabs>
-          <w:tab w:val="clear" w:pos="4536"/>
-          <w:tab w:val="clear" w:pos="9072"/>
-        </w:tabs>
-        <w:rPr>
-          <w:rFonts w:cs="Arial"/>
-        </w:rPr>
-      </w:pPr>
-      <w:r>
-        <w:rPr>
-          <w:rFonts w:cs="Arial"/>
-        </w:rPr>
-        <w:t xml:space="preserve">ICT &amp; </w:t>
-      </w:r>
-      <w:proofErr w:type="spellStart"/>
-      <w:r>
-        <w:rPr>
-          <w:rFonts w:cs="Arial"/>
-        </w:rPr>
-        <w:t>Education</w:t>
-      </w:r>
-      <w:proofErr w:type="spellEnd"/>
-    </w:p>
-    <w:p>
-      <w:pPr>
-        <w:pStyle w:val="Footer"/>
-        <w:numPr>
-          <w:ilvl w:val="0"/>
-          <w:numId w:val="38"/>
-        </w:numPr>
-        <w:tabs>
-          <w:tab w:val="clear" w:pos="4536"/>
-          <w:tab w:val="clear" w:pos="9072"/>
-        </w:tabs>
-        <w:rPr>
-          <w:rFonts w:cs="Arial"/>
-        </w:rPr>
-      </w:pPr>
-      <w:r>
-        <w:rPr>
-          <w:rFonts w:cs="Arial"/>
-        </w:rPr>
-        <w:t>ICT &amp; Cyber Security</w:t>
-      </w:r>
-    </w:p>
-    <w:p>
-      <w:pPr>
-        <w:pStyle w:val="Footer"/>
-        <w:numPr>
-          <w:ilvl w:val="0"/>
-          <w:numId w:val="38"/>
-        </w:numPr>
-        <w:tabs>
-          <w:tab w:val="clear" w:pos="4536"/>
-          <w:tab w:val="clear" w:pos="9072"/>
-        </w:tabs>
-        <w:rPr>
-          <w:rFonts w:cs="Arial"/>
-        </w:rPr>
-      </w:pPr>
-      <w:r>
-        <w:rPr>
-          <w:rFonts w:cs="Arial"/>
-        </w:rPr>
-        <w:t xml:space="preserve">ICT &amp; </w:t>
-      </w:r>
-      <w:proofErr w:type="spellStart"/>
-      <w:r>
-        <w:rPr>
-          <w:rFonts w:cs="Arial"/>
-        </w:rPr>
-        <w:t>Applied</w:t>
-      </w:r>
-      <w:proofErr w:type="spellEnd"/>
-      <w:r>
-        <w:rPr>
-          <w:rFonts w:cs="Arial"/>
-        </w:rPr>
-        <w:t xml:space="preserve"> Data </w:t>
-      </w:r>
-      <w:proofErr w:type="spellStart"/>
-      <w:r>
-        <w:rPr>
-          <w:rFonts w:cs="Arial"/>
-        </w:rPr>
-        <w:t>Science</w:t>
-      </w:r>
-      <w:proofErr w:type="spellEnd"/>
-    </w:p>
-    <w:p>
-      <w:pPr>
-        <w:pStyle w:val="Footer"/>
-        <w:tabs>
-          <w:tab w:val="clear" w:pos="4536"/>
-          <w:tab w:val="clear" w:pos="9072"/>
-        </w:tabs>
-        <w:rPr>
-          <w:rFonts w:cs="Arial"/>
         </w:rPr>
       </w:pPr>
     </w:p>
@@ -1680,50 +1361,28 @@
         </w:tabs>
         <w:rPr>
           <w:rFonts w:cs="Arial"/>
-        </w:rPr>
-      </w:pPr>
-      <w:r>
-        <w:rPr>
-          <w:rFonts w:cs="Arial"/>
-        </w:rPr>
-        <w:t>Stage</w:t>
+          <w:b/>
+          <w:u w:val="single"/>
+        </w:rPr>
+      </w:pPr>
+      <w:r>
+        <w:rPr>
+          <w:rFonts w:cs="Arial"/>
+          <w:b/>
+          <w:u w:val="single"/>
+        </w:rPr>
+        <w:t>Afstuderen</w:t>
       </w:r>
     </w:p>
     <w:p>
       <w:pPr>
         <w:pStyle w:val="Footer"/>
-        <w:numPr>
-          <w:ilvl w:val="0"/>
-          <w:numId w:val="39"/>
-        </w:numPr>
         <w:tabs>
           <w:tab w:val="clear" w:pos="4536"/>
           <w:tab w:val="clear" w:pos="9072"/>
         </w:tabs>
         <w:rPr>
           <w:rFonts w:cs="Arial"/>
-          <w:b/>
-          <w:u w:val="single"/>
-        </w:rPr>
-      </w:pPr>
-      <w:r>
-        <w:rPr>
-          <w:rFonts w:cs="Arial"/>
-          <w:b/>
-          <w:u w:val="single"/>
-        </w:rPr>
-        <w:t>Afstuderen</w:t>
-      </w:r>
-    </w:p>
-    <w:p>
-      <w:pPr>
-        <w:pStyle w:val="Footer"/>
-        <w:tabs>
-          <w:tab w:val="clear" w:pos="4536"/>
-          <w:tab w:val="clear" w:pos="9072"/>
-        </w:tabs>
-        <w:rPr>
-          <w:rFonts w:cs="Arial"/>
         </w:rPr>
       </w:pPr>
     </w:p>
@@ -1736,6 +1395,23 @@
           <w:highlight w:val="yellow"/>
         </w:rPr>
       </w:pPr>
+    </w:p>
+    <w:p>
+      <w:pPr>
+        <w:rPr>
+          <w:rFonts w:ascii="Arial" w:hAnsi="Arial" w:cs="Arial"/>
+          <w:sz w:val="20"/>
+          <w:szCs w:val="20"/>
+        </w:rPr>
+      </w:pPr>
+      <w:r>
+        <w:rPr>
+          <w:rFonts w:ascii="Arial" w:hAnsi="Arial" w:cs="Arial"/>
+          <w:sz w:val="20"/>
+          <w:szCs w:val="20"/>
+        </w:rPr>
+        <w:br w:type="page"/>
+      </w:r>
     </w:p>
     <w:p>
       <w:pPr>
@@ -2640,6 +2316,163 @@
     </w:p>
     <w:p>
       <w:pPr>
+        <w:pStyle w:val="Footer"/>
+        <w:tabs>
+          <w:tab w:val="clear" w:pos="4536"/>
+          <w:tab w:val="clear" w:pos="9072"/>
+        </w:tabs>
+        <w:ind w:left="360" w:firstLine="348"/>
+        <w:rPr>
+          <w:rFonts w:cs="Arial"/>
+        </w:rPr>
+      </w:pPr>
+      <w:r>
+        <w:rPr>
+          <w:rFonts w:cs="Arial"/>
+        </w:rPr>
+        <w:t>Naam stagebegeleider</w:t>
+      </w:r>
+      <w:r>
+        <w:rPr>
+          <w:rFonts w:cs="Arial"/>
+        </w:rPr>
+        <w:tab/>
+      </w:r>
+      <w:r>
+        <w:rPr>
+          <w:rFonts w:cs="Arial"/>
+        </w:rPr>
+        <w:tab/>
+      </w:r>
+      <w:r>
+        <w:rPr>
+          <w:rFonts w:cs="Arial"/>
+        </w:rPr>
+        <w:t>Hans Geurtsen</w:t>
+      </w:r>
+    </w:p>
+    <w:p>
+      <w:pPr>
+        <w:pStyle w:val="Footer"/>
+        <w:tabs>
+          <w:tab w:val="clear" w:pos="4536"/>
+          <w:tab w:val="clear" w:pos="9072"/>
+        </w:tabs>
+        <w:ind w:firstLine="708"/>
+        <w:rPr>
+          <w:rFonts w:cs="Arial"/>
+        </w:rPr>
+      </w:pPr>
+      <w:r>
+        <w:rPr>
+          <w:rFonts w:cs="Arial"/>
+        </w:rPr>
+        <w:t>Telefoon</w:t>
+      </w:r>
+      <w:r>
+        <w:rPr>
+          <w:rFonts w:cs="Arial"/>
+        </w:rPr>
+        <w:tab/>
+      </w:r>
+      <w:r>
+        <w:rPr>
+          <w:rFonts w:cs="Arial"/>
+        </w:rPr>
+        <w:tab/>
+      </w:r>
+      <w:r>
+        <w:rPr>
+          <w:rFonts w:cs="Arial"/>
+        </w:rPr>
+        <w:tab/>
+      </w:r>
+      <w:r>
+        <w:rPr>
+          <w:rFonts w:ascii="Verdana" w:hAnsi="Verdana"/>
+        </w:rPr>
+        <w:t>+3</w:t>
+      </w:r>
+      <w:r>
+        <w:rPr>
+          <w:rFonts w:ascii="Verdana" w:hAnsi="Verdana"/>
+        </w:rPr>
+        <w:t>1</w:t>
+      </w:r>
+      <w:r>
+        <w:rPr>
+          <w:rFonts w:ascii="Verdana" w:hAnsi="Verdana"/>
+        </w:rPr>
+        <w:t>645786594</w:t>
+      </w:r>
+    </w:p>
+    <w:p>
+      <w:pPr>
+        <w:pStyle w:val="Footer"/>
+        <w:tabs>
+          <w:tab w:val="clear" w:pos="4536"/>
+          <w:tab w:val="clear" w:pos="9072"/>
+        </w:tabs>
+        <w:ind w:firstLine="708"/>
+        <w:rPr>
+          <w:rFonts w:cs="Arial"/>
+        </w:rPr>
+      </w:pPr>
+      <w:r>
+        <w:rPr>
+          <w:rFonts w:cs="Arial"/>
+        </w:rPr>
+        <w:t>E-mail</w:t>
+      </w:r>
+      <w:r>
+        <w:rPr>
+          <w:rFonts w:cs="Arial"/>
+        </w:rPr>
+        <w:tab/>
+      </w:r>
+      <w:r>
+        <w:rPr>
+          <w:rFonts w:cs="Arial"/>
+        </w:rPr>
+        <w:tab/>
+      </w:r>
+      <w:r>
+        <w:rPr>
+          <w:rFonts w:cs="Arial"/>
+        </w:rPr>
+        <w:tab/>
+      </w:r>
+      <w:r>
+        <w:rPr>
+          <w:rFonts w:cs="Arial"/>
+        </w:rPr>
+        <w:tab/>
+      </w:r>
+      <w:r>
+        <w:rPr>
+          <w:rFonts w:cs="Arial"/>
+        </w:rPr>
+        <w:t>Hans.Geurtsen</w:t>
+      </w:r>
+      <w:r>
+        <w:rPr>
+          <w:rFonts w:cs="Arial"/>
+        </w:rPr>
+        <w:t>@infosupport.com</w:t>
+      </w:r>
+    </w:p>
+    <w:p>
+      <w:pPr>
+        <w:ind w:left="360"/>
+        <w:rPr>
+          <w:rFonts w:ascii="Arial" w:hAnsi="Arial" w:cs="Arial"/>
+          <w:sz w:val="20"/>
+          <w:szCs w:val="20"/>
+        </w:rPr>
+      </w:pPr>
+    </w:p>
+    <w:p>
+      <w:pPr>
         <w:rPr>
           <w:rFonts w:ascii="Arial" w:hAnsi="Arial" w:cs="Arial"/>
           <w:sz w:val="20"/>
@@ -3197,6 +3030,7 @@
           <w:sz w:val="20"/>
           <w:szCs w:val="20"/>
         </w:rPr>
+        <w:lastRenderedPageBreak/>
         <w:t xml:space="preserve">De </w:t>
       </w:r>
       <w:r>
@@ -3412,7 +3246,6 @@
           <w:sz w:val="20"/>
           <w:szCs w:val="20"/>
         </w:rPr>
-        <w:lastRenderedPageBreak/>
         <w:t>Artikel 4</w:t>
       </w:r>
       <w:r>
@@ -4788,7 +4621,16 @@
           <w:sz w:val="20"/>
           <w:szCs w:val="20"/>
         </w:rPr>
-        <w:t xml:space="preserve"> Bij overtreding van de geheimhoudingsplicht door Stagiair gedraagt hij zich niet zoals een goede student betaamt en kan de Opleiding een maatregel opleggen conform artikel 42 Studentenstatuut op grond van overtreding van artikel 32 lid 3 Studentenstatuut.</w:t>
+        <w:t xml:space="preserve"> Bij overtreding van de geheimhoudingsplicht door Stagiair gedraagt hij zich niet zoals een goede student betaamt en </w:t>
+      </w:r>
+      <w:r>
+        <w:rPr>
+          <w:rFonts w:ascii="Arial" w:hAnsi="Arial" w:cs="Arial"/>
+          <w:sz w:val="20"/>
+          <w:szCs w:val="20"/>
+        </w:rPr>
+        <w:lastRenderedPageBreak/>
+        <w:t>kan de Opleiding een maatregel opleggen conform artikel 42 Studentenstatuut op grond van overtreding van artikel 32 lid 3 Studentenstatuut.</w:t>
       </w:r>
       <w:r>
         <w:rPr>
@@ -4884,7 +4726,6 @@
           <w:sz w:val="20"/>
           <w:szCs w:val="20"/>
         </w:rPr>
-        <w:lastRenderedPageBreak/>
         <w:t xml:space="preserve">De </w:t>
       </w:r>
       <w:proofErr w:type="spellStart"/>
@@ -6279,7 +6120,16 @@
           <w:sz w:val="20"/>
           <w:szCs w:val="20"/>
         </w:rPr>
-        <w:t xml:space="preserve"> verplicht medewerking te verlenen. Afhankelijk van de inbreng van de </w:t>
+        <w:t xml:space="preserve"> verplicht medewerking te verlenen. Afhankelijk van de inbreng </w:t>
+      </w:r>
+      <w:r>
+        <w:rPr>
+          <w:rFonts w:ascii="Arial" w:hAnsi="Arial" w:cs="Arial"/>
+          <w:sz w:val="20"/>
+          <w:szCs w:val="20"/>
+        </w:rPr>
+        <w:lastRenderedPageBreak/>
+        <w:t xml:space="preserve">van de </w:t>
       </w:r>
       <w:r>
         <w:rPr>
@@ -6460,7 +6310,6 @@
           <w:sz w:val="20"/>
           <w:szCs w:val="20"/>
         </w:rPr>
-        <w:lastRenderedPageBreak/>
         <w:t xml:space="preserve">Indien het geschil niet minnelijk kan worden opgelost tussen de stagebegeleider en de </w:t>
       </w:r>
       <w:r>
@@ -7770,6 +7619,7 @@
           <w:sz w:val="20"/>
           <w:szCs w:val="20"/>
         </w:rPr>
+        <w:lastRenderedPageBreak/>
         <w:t xml:space="preserve">Door de status op voltooid te zetten in de elektronische leeromgeving Canvas gaat de Opleiding akkoord met deze overeenkomst.  </w:t>
       </w:r>
     </w:p>
@@ -7817,47 +7667,32 @@
           <w:szCs w:val="20"/>
         </w:rPr>
       </w:pPr>
-      <w:r>
-        <w:rPr>
-          <w:rFonts w:ascii="Arial" w:hAnsi="Arial" w:cs="Arial"/>
-          <w:sz w:val="20"/>
-          <w:szCs w:val="20"/>
-        </w:rPr>
-        <w:t>……………………………………….</w:t>
-      </w:r>
-      <w:r>
-        <w:rPr>
-          <w:rFonts w:ascii="Arial" w:hAnsi="Arial" w:cs="Arial"/>
-          <w:sz w:val="20"/>
-          <w:szCs w:val="20"/>
-        </w:rPr>
-        <w:tab/>
-      </w:r>
-      <w:r>
-        <w:rPr>
-          <w:rFonts w:ascii="Arial" w:hAnsi="Arial" w:cs="Arial"/>
-          <w:sz w:val="20"/>
-          <w:szCs w:val="20"/>
-        </w:rPr>
-        <w:tab/>
-        <w:t>……………………………………..</w:t>
-      </w:r>
-    </w:p>
-    <w:p>
-      <w:pPr>
-        <w:rPr>
-          <w:rFonts w:ascii="Arial" w:hAnsi="Arial" w:cs="Arial"/>
-          <w:sz w:val="20"/>
-          <w:szCs w:val="20"/>
-        </w:rPr>
-      </w:pPr>
-      <w:r>
-        <w:rPr>
-          <w:rFonts w:ascii="Arial" w:hAnsi="Arial" w:cs="Arial"/>
-          <w:sz w:val="20"/>
-          <w:szCs w:val="20"/>
-        </w:rPr>
-        <w:lastRenderedPageBreak/>
+      <w:bookmarkStart w:id="0" w:name="_GoBack"/>
+      <w:bookmarkEnd w:id="0"/>
+    </w:p>
+    <w:p>
+      <w:pPr>
+        <w:rPr>
+          <w:rFonts w:ascii="Arial" w:hAnsi="Arial" w:cs="Arial"/>
+          <w:sz w:val="20"/>
+          <w:szCs w:val="20"/>
+        </w:rPr>
+      </w:pPr>
+    </w:p>
+    <w:p>
+      <w:pPr>
+        <w:rPr>
+          <w:rFonts w:ascii="Arial" w:hAnsi="Arial" w:cs="Arial"/>
+          <w:sz w:val="20"/>
+          <w:szCs w:val="20"/>
+        </w:rPr>
+      </w:pPr>
+      <w:r>
+        <w:rPr>
+          <w:rFonts w:ascii="Arial" w:hAnsi="Arial" w:cs="Arial"/>
+          <w:sz w:val="20"/>
+          <w:szCs w:val="20"/>
+        </w:rPr>
         <w:t xml:space="preserve">Naam </w:t>
       </w:r>
       <w:proofErr w:type="spellStart"/>
@@ -7955,7 +7790,7 @@
             <v:path o:extrusionok="f" gradientshapeok="t" o:connecttype="rect"/>
             <o:lock v:ext="edit" aspectratio="t"/>
           </v:shapetype>
-          <v:shape id="_x0000_s1026" type="#_x0000_t75" alt="Microsoft Office Signature Line..." style="position:absolute;margin-left:207pt;margin-top:4.05pt;width:171pt;height:85.5pt;z-index:-251657216;mso-position-horizontal-relative:text;mso-position-vertical-relative:text;mso-width-relative:page;mso-height-relative:page" wrapcoords="-103 0 -103 21189 21600 21189 21600 0 -103 0">
+          <v:shape id="_x0000_s1026" type="#_x0000_t75" alt="Microsoft Office Signature Line..." style="position:absolute;margin-left:207pt;margin-top:4.05pt;width:171pt;height:85.5pt;z-index:-251658752;mso-position-horizontal-relative:text;mso-position-vertical-relative:text;mso-width-relative:page;mso-height-relative:page" wrapcoords="-103 0 -103 21189 21600 21189 21600 0 -103 0">
             <v:imagedata r:id="rId12" o:title=""/>
             <o:lock v:ext="edit" ungrouping="t" rotation="t" cropping="t" verticies="t" text="t" grouping="t"/>
             <o:signatureline v:ext="edit" id="{47C75DD0-D8D1-4DEC-A934-A683106A59E4}" provid="{00000000-0000-0000-0000-000000000000}" o:suggestedsigner="Merik Westerveld" o:suggestedsigner2="Stagiair" o:suggestedsigneremail="merik.westerveld@student.fontys.nl" issignatureline="t"/>
@@ -8162,8 +7997,6 @@
           <w:highlight w:val="lightGray"/>
         </w:rPr>
       </w:pPr>
-      <w:bookmarkStart w:id="0" w:name="_GoBack"/>
-      <w:bookmarkEnd w:id="0"/>
     </w:p>
     <w:p>
       <w:pPr>
@@ -13798,6 +13631,7 @@
     <w:lsdException w:name="HTML Sample" w:semiHidden="1" w:unhideWhenUsed="1"/>
     <w:lsdException w:name="HTML Typewriter" w:semiHidden="1" w:unhideWhenUsed="1"/>
     <w:lsdException w:name="HTML Variable" w:semiHidden="1" w:unhideWhenUsed="1"/>
+    <w:lsdException w:name="Normal Table" w:semiHidden="1" w:unhideWhenUsed="1"/>
     <w:lsdException w:name="annotation subject" w:semiHidden="1" w:unhideWhenUsed="1"/>
     <w:lsdException w:name="No List" w:semiHidden="1" w:unhideWhenUsed="1"/>
     <w:lsdException w:name="Outline List 1" w:semiHidden="1" w:unhideWhenUsed="1"/>
@@ -13841,8 +13675,10 @@
     <w:lsdException w:name="Table Elegant" w:semiHidden="1" w:unhideWhenUsed="1"/>
     <w:lsdException w:name="Table Professional" w:semiHidden="1" w:unhideWhenUsed="1"/>
     <w:lsdException w:name="Table Subtle 1" w:semiHidden="1" w:unhideWhenUsed="1"/>
+    <w:lsdException w:name="Table Subtle 2" w:semiHidden="1" w:unhideWhenUsed="1"/>
     <w:lsdException w:name="Table Web 1" w:semiHidden="1" w:unhideWhenUsed="1"/>
     <w:lsdException w:name="Table Web 2" w:semiHidden="1" w:unhideWhenUsed="1"/>
+    <w:lsdException w:name="Table Web 3" w:semiHidden="1" w:unhideWhenUsed="1"/>
     <w:lsdException w:name="Balloon Text" w:semiHidden="1" w:unhideWhenUsed="1"/>
     <w:lsdException w:name="Table Theme" w:semiHidden="1" w:unhideWhenUsed="1"/>
     <w:lsdException w:name="Placeholder Text" w:semiHidden="1" w:uiPriority="99"/>
@@ -14533,12 +14369,19 @@
 </file>
 
 <file path=customXml/item1.xml><?xml version="1.0" encoding="utf-8"?>
-<p:properties xmlns:p="http://schemas.microsoft.com/office/2006/metadata/properties" xmlns:xsi="http://www.w3.org/2001/XMLSchema-instance" xmlns:pc="http://schemas.microsoft.com/office/infopath/2007/PartnerControls">
-  <documentManagement/>
-</p:properties>
+<?mso-contentType ?>
+<FormTemplates xmlns="http://schemas.microsoft.com/sharepoint/v3/contenttype/forms">
+  <Display>DocumentLibraryForm</Display>
+  <Edit>DocumentLibraryForm</Edit>
+  <New>DocumentLibraryForm</New>
+</FormTemplates>
 </file>
 
 <file path=customXml/item2.xml><?xml version="1.0" encoding="utf-8"?>
+<LongProperties xmlns="http://schemas.microsoft.com/office/2006/metadata/longProperties"/>
+</file>
+
+<file path=customXml/item3.xml><?xml version="1.0" encoding="utf-8"?>
 <ct:contentTypeSchema xmlns:ct="http://schemas.microsoft.com/office/2006/metadata/contentType" xmlns:ma="http://schemas.microsoft.com/office/2006/metadata/properties/metaAttributes" ct:_="" ma:_="" ma:contentTypeName="Document" ma:contentTypeID="0x010100DBDDDD2760A3B04D9EE79FC4DACE4AE8" ma:contentTypeVersion="0" ma:contentTypeDescription="Create a new document." ma:contentTypeScope="" ma:versionID="f68623f9abbd012b7bccbe3462cd09e6">
   <xsd:schema xmlns:xsd="http://www.w3.org/2001/XMLSchema" xmlns:xs="http://www.w3.org/2001/XMLSchema" xmlns:p="http://schemas.microsoft.com/office/2006/metadata/properties" targetNamespace="http://schemas.microsoft.com/office/2006/metadata/properties" ma:root="true" ma:fieldsID="067e30616eeadeb776f014c5fbcfd813">
     <xsd:element name="properties">
@@ -14652,17 +14495,10 @@
 </ct:contentTypeSchema>
 </file>
 
-<file path=customXml/item3.xml><?xml version="1.0" encoding="utf-8"?>
-<LongProperties xmlns="http://schemas.microsoft.com/office/2006/metadata/longProperties"/>
-</file>
-
 <file path=customXml/item4.xml><?xml version="1.0" encoding="utf-8"?>
-<?mso-contentType ?>
-<FormTemplates xmlns="http://schemas.microsoft.com/sharepoint/v3/contenttype/forms">
-  <Display>DocumentLibraryForm</Display>
-  <Edit>DocumentLibraryForm</Edit>
-  <New>DocumentLibraryForm</New>
-</FormTemplates>
+<p:properties xmlns:p="http://schemas.microsoft.com/office/2006/metadata/properties" xmlns:xsi="http://www.w3.org/2001/XMLSchema-instance" xmlns:pc="http://schemas.microsoft.com/office/infopath/2007/PartnerControls">
+  <documentManagement/>
+</p:properties>
 </file>
 
 <file path=customXml/item5.xml><?xml version="1.0" encoding="utf-8"?>
@@ -14670,15 +14506,22 @@
 </file>
 
 <file path=customXml/itemProps1.xml><?xml version="1.0" encoding="utf-8"?>
-<ds:datastoreItem xmlns:ds="http://schemas.openxmlformats.org/officeDocument/2006/customXml" ds:itemID="{96DEDC7A-9935-4640-84EC-95A461830AEC}">
+<ds:datastoreItem xmlns:ds="http://schemas.openxmlformats.org/officeDocument/2006/customXml" ds:itemID="{BC402438-5CBE-48D6-840C-1CF1111153A1}">
   <ds:schemaRefs>
-    <ds:schemaRef ds:uri="http://schemas.microsoft.com/office/2006/metadata/properties"/>
-    <ds:schemaRef ds:uri="http://schemas.microsoft.com/office/infopath/2007/PartnerControls"/>
+    <ds:schemaRef ds:uri="http://schemas.microsoft.com/sharepoint/v3/contenttype/forms"/>
   </ds:schemaRefs>
 </ds:datastoreItem>
 </file>
 
 <file path=customXml/itemProps2.xml><?xml version="1.0" encoding="utf-8"?>
+<ds:datastoreItem xmlns:ds="http://schemas.openxmlformats.org/officeDocument/2006/customXml" ds:itemID="{FBF63796-5073-481F-A601-1307BCB6090F}">
+  <ds:schemaRefs>
+    <ds:schemaRef ds:uri="http://schemas.microsoft.com/office/2006/metadata/longProperties"/>
+  </ds:schemaRefs>
+</ds:datastoreItem>
+</file>
+
+<file path=customXml/itemProps3.xml><?xml version="1.0" encoding="utf-8"?>
 <ds:datastoreItem xmlns:ds="http://schemas.openxmlformats.org/officeDocument/2006/customXml" ds:itemID="{C0412E7D-F27F-41EC-B2CD-664D2EBCF560}">
   <ds:schemaRefs>
     <ds:schemaRef ds:uri="http://schemas.microsoft.com/office/2006/metadata/contentType"/>
@@ -14694,24 +14537,17 @@
 </ds:datastoreItem>
 </file>
 
-<file path=customXml/itemProps3.xml><?xml version="1.0" encoding="utf-8"?>
-<ds:datastoreItem xmlns:ds="http://schemas.openxmlformats.org/officeDocument/2006/customXml" ds:itemID="{FBF63796-5073-481F-A601-1307BCB6090F}">
+<file path=customXml/itemProps4.xml><?xml version="1.0" encoding="utf-8"?>
+<ds:datastoreItem xmlns:ds="http://schemas.openxmlformats.org/officeDocument/2006/customXml" ds:itemID="{96DEDC7A-9935-4640-84EC-95A461830AEC}">
   <ds:schemaRefs>
-    <ds:schemaRef ds:uri="http://schemas.microsoft.com/office/2006/metadata/longProperties"/>
-  </ds:schemaRefs>
-</ds:datastoreItem>
-</file>
-
-<file path=customXml/itemProps4.xml><?xml version="1.0" encoding="utf-8"?>
-<ds:datastoreItem xmlns:ds="http://schemas.openxmlformats.org/officeDocument/2006/customXml" ds:itemID="{BC402438-5CBE-48D6-840C-1CF1111153A1}">
-  <ds:schemaRefs>
-    <ds:schemaRef ds:uri="http://schemas.microsoft.com/sharepoint/v3/contenttype/forms"/>
+    <ds:schemaRef ds:uri="http://schemas.microsoft.com/office/2006/metadata/properties"/>
+    <ds:schemaRef ds:uri="http://schemas.microsoft.com/office/infopath/2007/PartnerControls"/>
   </ds:schemaRefs>
 </ds:datastoreItem>
 </file>
 
 <file path=customXml/itemProps5.xml><?xml version="1.0" encoding="utf-8"?>
-<ds:datastoreItem xmlns:ds="http://schemas.openxmlformats.org/officeDocument/2006/customXml" ds:itemID="{B7B14B1C-6E6B-4735-9AD8-DAF06F414338}">
+<ds:datastoreItem xmlns:ds="http://schemas.openxmlformats.org/officeDocument/2006/customXml" ds:itemID="{5CCEA431-B51E-4B99-9504-7E6B164353E1}">
   <ds:schemaRefs>
     <ds:schemaRef ds:uri="http://schemas.openxmlformats.org/officeDocument/2006/bibliography"/>
   </ds:schemaRefs>

</xml_diff>

<commit_message>
Edited Plan Van Aanpak - V1 - Concept
</commit_message>
<xml_diff>
--- a/Stage- en Afstudeerovereenkomst.docx
+++ b/Stage- en Afstudeerovereenkomst.docx
@@ -2391,19 +2391,7 @@
         <w:rPr>
           <w:rFonts w:ascii="Verdana" w:hAnsi="Verdana"/>
         </w:rPr>
-        <w:t>+3</w:t>
-      </w:r>
-      <w:r>
-        <w:rPr>
-          <w:rFonts w:ascii="Verdana" w:hAnsi="Verdana"/>
-        </w:rPr>
-        <w:t>1</w:t>
-      </w:r>
-      <w:r>
-        <w:rPr>
-          <w:rFonts w:ascii="Verdana" w:hAnsi="Verdana"/>
-        </w:rPr>
-        <w:t>645786594</w:t>
+        <w:t>+31645786594</w:t>
       </w:r>
     </w:p>
     <w:p>
@@ -7611,402 +7599,62 @@
           <w:rFonts w:ascii="Arial" w:hAnsi="Arial" w:cs="Arial"/>
           <w:sz w:val="20"/>
           <w:szCs w:val="20"/>
-        </w:rPr>
-      </w:pPr>
-      <w:r>
-        <w:rPr>
-          <w:rFonts w:ascii="Arial" w:hAnsi="Arial" w:cs="Arial"/>
-          <w:sz w:val="20"/>
-          <w:szCs w:val="20"/>
+          <w:highlight w:val="lightGray"/>
+        </w:rPr>
+      </w:pPr>
+      <w:r>
+        <w:rPr>
+          <w:noProof/>
         </w:rPr>
         <w:lastRenderedPageBreak/>
-        <w:t xml:space="preserve">Door de status op voltooid te zetten in de elektronische leeromgeving Canvas gaat de Opleiding akkoord met deze overeenkomst.  </w:t>
-      </w:r>
-    </w:p>
-    <w:p>
-      <w:pPr>
-        <w:rPr>
-          <w:rFonts w:ascii="Arial" w:hAnsi="Arial" w:cs="Arial"/>
-          <w:sz w:val="20"/>
-          <w:szCs w:val="20"/>
-        </w:rPr>
-      </w:pPr>
-    </w:p>
-    <w:p>
-      <w:pPr>
-        <w:rPr>
-          <w:rFonts w:ascii="Arial" w:hAnsi="Arial" w:cs="Arial"/>
-          <w:sz w:val="20"/>
-          <w:szCs w:val="20"/>
-        </w:rPr>
-      </w:pPr>
-    </w:p>
-    <w:p>
-      <w:pPr>
-        <w:rPr>
-          <w:rFonts w:ascii="Arial" w:hAnsi="Arial" w:cs="Arial"/>
-          <w:sz w:val="20"/>
-          <w:szCs w:val="20"/>
-        </w:rPr>
-      </w:pPr>
-    </w:p>
-    <w:p>
-      <w:pPr>
-        <w:rPr>
-          <w:rFonts w:ascii="Arial" w:hAnsi="Arial" w:cs="Arial"/>
-          <w:sz w:val="20"/>
-          <w:szCs w:val="20"/>
-        </w:rPr>
-      </w:pPr>
-    </w:p>
-    <w:p>
-      <w:pPr>
-        <w:rPr>
-          <w:rFonts w:ascii="Arial" w:hAnsi="Arial" w:cs="Arial"/>
+        <w:drawing>
+          <wp:inline distT="0" distB="0" distL="0" distR="0" wp14:anchorId="2C4D6881" wp14:editId="0CAF99E5">
+            <wp:extent cx="5718750" cy="3450805"/>
+            <wp:effectExtent l="0" t="0" r="0" b="0"/>
+            <wp:docPr id="1" name="Picture 1"/>
+            <wp:cNvGraphicFramePr>
+              <a:graphicFrameLocks xmlns:a="http://schemas.openxmlformats.org/drawingml/2006/main" noChangeAspect="1"/>
+            </wp:cNvGraphicFramePr>
+            <a:graphic xmlns:a="http://schemas.openxmlformats.org/drawingml/2006/main">
+              <a:graphicData uri="http://schemas.openxmlformats.org/drawingml/2006/picture">
+                <pic:pic xmlns:pic="http://schemas.openxmlformats.org/drawingml/2006/picture">
+                  <pic:nvPicPr>
+                    <pic:cNvPr id="1" name=""/>
+                    <pic:cNvPicPr/>
+                  </pic:nvPicPr>
+                  <pic:blipFill>
+                    <a:blip r:embed="rId12"/>
+                    <a:stretch>
+                      <a:fillRect/>
+                    </a:stretch>
+                  </pic:blipFill>
+                  <pic:spPr>
+                    <a:xfrm>
+                      <a:off x="0" y="0"/>
+                      <a:ext cx="5747063" cy="3467890"/>
+                    </a:xfrm>
+                    <a:prstGeom prst="rect">
+                      <a:avLst/>
+                    </a:prstGeom>
+                  </pic:spPr>
+                </pic:pic>
+              </a:graphicData>
+            </a:graphic>
+          </wp:inline>
+        </w:drawing>
+      </w:r>
+    </w:p>
+    <w:p>
+      <w:pPr>
+        <w:rPr>
+          <w:rFonts w:ascii="Arial" w:hAnsi="Arial" w:cs="Arial"/>
+          <w:i/>
           <w:sz w:val="20"/>
           <w:szCs w:val="20"/>
         </w:rPr>
       </w:pPr>
       <w:bookmarkStart w:id="0" w:name="_GoBack"/>
       <w:bookmarkEnd w:id="0"/>
-    </w:p>
-    <w:p>
-      <w:pPr>
-        <w:rPr>
-          <w:rFonts w:ascii="Arial" w:hAnsi="Arial" w:cs="Arial"/>
-          <w:sz w:val="20"/>
-          <w:szCs w:val="20"/>
-        </w:rPr>
-      </w:pPr>
-    </w:p>
-    <w:p>
-      <w:pPr>
-        <w:rPr>
-          <w:rFonts w:ascii="Arial" w:hAnsi="Arial" w:cs="Arial"/>
-          <w:sz w:val="20"/>
-          <w:szCs w:val="20"/>
-        </w:rPr>
-      </w:pPr>
-      <w:r>
-        <w:rPr>
-          <w:rFonts w:ascii="Arial" w:hAnsi="Arial" w:cs="Arial"/>
-          <w:sz w:val="20"/>
-          <w:szCs w:val="20"/>
-        </w:rPr>
-        <w:t xml:space="preserve">Naam </w:t>
-      </w:r>
-      <w:proofErr w:type="spellStart"/>
-      <w:r>
-        <w:rPr>
-          <w:rFonts w:ascii="Arial" w:hAnsi="Arial" w:cs="Arial"/>
-          <w:sz w:val="20"/>
-          <w:szCs w:val="20"/>
-        </w:rPr>
-        <w:t>Stagebiedende</w:t>
-      </w:r>
-      <w:proofErr w:type="spellEnd"/>
-      <w:r>
-        <w:rPr>
-          <w:rFonts w:ascii="Arial" w:hAnsi="Arial" w:cs="Arial"/>
-          <w:sz w:val="20"/>
-          <w:szCs w:val="20"/>
-        </w:rPr>
-        <w:t xml:space="preserve"> Organisatie</w:t>
-      </w:r>
-      <w:r>
-        <w:rPr>
-          <w:rFonts w:ascii="Arial" w:hAnsi="Arial" w:cs="Arial"/>
-          <w:sz w:val="20"/>
-          <w:szCs w:val="20"/>
-        </w:rPr>
-        <w:tab/>
-      </w:r>
-      <w:r>
-        <w:rPr>
-          <w:rFonts w:ascii="Arial" w:hAnsi="Arial" w:cs="Arial"/>
-          <w:sz w:val="20"/>
-          <w:szCs w:val="20"/>
-        </w:rPr>
-        <w:tab/>
-        <w:t xml:space="preserve">Handtekening </w:t>
-      </w:r>
-      <w:proofErr w:type="spellStart"/>
-      <w:r>
-        <w:rPr>
-          <w:rFonts w:ascii="Arial" w:hAnsi="Arial" w:cs="Arial"/>
-          <w:sz w:val="20"/>
-          <w:szCs w:val="20"/>
-        </w:rPr>
-        <w:t>Stagebiedende</w:t>
-      </w:r>
-      <w:proofErr w:type="spellEnd"/>
-      <w:r>
-        <w:rPr>
-          <w:rFonts w:ascii="Arial" w:hAnsi="Arial" w:cs="Arial"/>
-          <w:sz w:val="20"/>
-          <w:szCs w:val="20"/>
-        </w:rPr>
-        <w:t xml:space="preserve"> Organisatie</w:t>
-      </w:r>
-    </w:p>
-    <w:p>
-      <w:pPr>
-        <w:rPr>
-          <w:rFonts w:ascii="Arial" w:hAnsi="Arial" w:cs="Arial"/>
-          <w:sz w:val="20"/>
-          <w:szCs w:val="20"/>
-        </w:rPr>
-      </w:pPr>
-    </w:p>
-    <w:p>
-      <w:pPr>
-        <w:rPr>
-          <w:rFonts w:ascii="Arial" w:hAnsi="Arial" w:cs="Arial"/>
-          <w:sz w:val="20"/>
-          <w:szCs w:val="20"/>
-        </w:rPr>
-      </w:pPr>
-      <w:r>
-        <w:rPr>
-          <w:noProof/>
-        </w:rPr>
-        <w:pict w14:anchorId="3B43BC0A">
-          <v:shapetype id="_x0000_t75" coordsize="21600,21600" o:spt="75" o:preferrelative="t" path="m@4@5l@4@11@9@11@9@5xe" filled="f" stroked="f">
-            <v:stroke joinstyle="miter"/>
-            <v:formulas>
-              <v:f eqn="if lineDrawn pixelLineWidth 0"/>
-              <v:f eqn="sum @0 1 0"/>
-              <v:f eqn="sum 0 0 @1"/>
-              <v:f eqn="prod @2 1 2"/>
-              <v:f eqn="prod @3 21600 pixelWidth"/>
-              <v:f eqn="prod @3 21600 pixelHeight"/>
-              <v:f eqn="sum @0 0 1"/>
-              <v:f eqn="prod @6 1 2"/>
-              <v:f eqn="prod @7 21600 pixelWidth"/>
-              <v:f eqn="sum @8 21600 0"/>
-              <v:f eqn="prod @7 21600 pixelHeight"/>
-              <v:f eqn="sum @10 21600 0"/>
-            </v:formulas>
-            <v:path o:extrusionok="f" gradientshapeok="t" o:connecttype="rect"/>
-            <o:lock v:ext="edit" aspectratio="t"/>
-          </v:shapetype>
-          <v:shape id="_x0000_s1026" type="#_x0000_t75" alt="Microsoft Office Signature Line..." style="position:absolute;margin-left:207pt;margin-top:4.05pt;width:171pt;height:85.5pt;z-index:-251658752;mso-position-horizontal-relative:text;mso-position-vertical-relative:text;mso-width-relative:page;mso-height-relative:page" wrapcoords="-103 0 -103 21189 21600 21189 21600 0 -103 0">
-            <v:imagedata r:id="rId12" o:title=""/>
-            <o:lock v:ext="edit" ungrouping="t" rotation="t" cropping="t" verticies="t" text="t" grouping="t"/>
-            <o:signatureline v:ext="edit" id="{47C75DD0-D8D1-4DEC-A934-A683106A59E4}" provid="{00000000-0000-0000-0000-000000000000}" o:suggestedsigner="Merik Westerveld" o:suggestedsigner2="Stagiair" o:suggestedsigneremail="merik.westerveld@student.fontys.nl" issignatureline="t"/>
-            <w10:wrap type="tight"/>
-          </v:shape>
-        </w:pict>
-      </w:r>
-    </w:p>
-    <w:p>
-      <w:pPr>
-        <w:rPr>
-          <w:rFonts w:ascii="Arial" w:hAnsi="Arial" w:cs="Arial"/>
-          <w:sz w:val="20"/>
-          <w:szCs w:val="20"/>
-        </w:rPr>
-      </w:pPr>
-    </w:p>
-    <w:p>
-      <w:pPr>
-        <w:rPr>
-          <w:rFonts w:ascii="Arial" w:hAnsi="Arial" w:cs="Arial"/>
-          <w:sz w:val="20"/>
-          <w:szCs w:val="20"/>
-        </w:rPr>
-      </w:pPr>
-    </w:p>
-    <w:p>
-      <w:pPr>
-        <w:rPr>
-          <w:rFonts w:ascii="Arial" w:hAnsi="Arial" w:cs="Arial"/>
-          <w:sz w:val="20"/>
-          <w:szCs w:val="20"/>
-        </w:rPr>
-      </w:pPr>
-    </w:p>
-    <w:p>
-      <w:pPr>
-        <w:rPr>
-          <w:rFonts w:ascii="Arial" w:hAnsi="Arial" w:cs="Arial"/>
-          <w:sz w:val="20"/>
-          <w:szCs w:val="20"/>
-        </w:rPr>
-      </w:pPr>
-    </w:p>
-    <w:p>
-      <w:pPr>
-        <w:rPr>
-          <w:rFonts w:ascii="Arial" w:hAnsi="Arial" w:cs="Arial"/>
-          <w:sz w:val="20"/>
-          <w:szCs w:val="20"/>
-        </w:rPr>
-      </w:pPr>
-    </w:p>
-    <w:p>
-      <w:pPr>
-        <w:rPr>
-          <w:rFonts w:ascii="Arial" w:hAnsi="Arial" w:cs="Arial"/>
-          <w:sz w:val="20"/>
-          <w:szCs w:val="20"/>
-        </w:rPr>
-      </w:pPr>
-    </w:p>
-    <w:p>
-      <w:pPr>
-        <w:rPr>
-          <w:rFonts w:ascii="Arial" w:hAnsi="Arial" w:cs="Arial"/>
-          <w:sz w:val="20"/>
-          <w:szCs w:val="20"/>
-        </w:rPr>
-      </w:pPr>
-      <w:r>
-        <w:rPr>
-          <w:rFonts w:ascii="Arial" w:hAnsi="Arial" w:cs="Arial"/>
-          <w:sz w:val="20"/>
-          <w:szCs w:val="20"/>
-        </w:rPr>
-        <w:t>Merik Westerveld</w:t>
-      </w:r>
-      <w:r>
-        <w:rPr>
-          <w:rFonts w:ascii="Arial" w:hAnsi="Arial" w:cs="Arial"/>
-          <w:sz w:val="20"/>
-          <w:szCs w:val="20"/>
-        </w:rPr>
-        <w:tab/>
-      </w:r>
-      <w:r>
-        <w:rPr>
-          <w:rFonts w:ascii="Arial" w:hAnsi="Arial" w:cs="Arial"/>
-          <w:sz w:val="20"/>
-          <w:szCs w:val="20"/>
-        </w:rPr>
-        <w:tab/>
-      </w:r>
-      <w:r>
-        <w:rPr>
-          <w:rFonts w:ascii="Arial" w:hAnsi="Arial" w:cs="Arial"/>
-          <w:sz w:val="20"/>
-          <w:szCs w:val="20"/>
-        </w:rPr>
-        <w:tab/>
-      </w:r>
-    </w:p>
-    <w:p>
-      <w:pPr>
-        <w:rPr>
-          <w:rFonts w:ascii="Arial" w:hAnsi="Arial" w:cs="Arial"/>
-          <w:sz w:val="20"/>
-          <w:szCs w:val="20"/>
-        </w:rPr>
-      </w:pPr>
-      <w:r>
-        <w:rPr>
-          <w:rFonts w:ascii="Arial" w:hAnsi="Arial" w:cs="Arial"/>
-          <w:sz w:val="20"/>
-          <w:szCs w:val="20"/>
-        </w:rPr>
-        <w:t xml:space="preserve">Naam </w:t>
-      </w:r>
-      <w:r>
-        <w:rPr>
-          <w:rFonts w:ascii="Arial" w:hAnsi="Arial" w:cs="Arial"/>
-          <w:sz w:val="20"/>
-          <w:szCs w:val="20"/>
-        </w:rPr>
-        <w:t>Stagiair</w:t>
-      </w:r>
-      <w:r>
-        <w:rPr>
-          <w:rFonts w:ascii="Arial" w:hAnsi="Arial" w:cs="Arial"/>
-          <w:sz w:val="20"/>
-          <w:szCs w:val="20"/>
-        </w:rPr>
-        <w:tab/>
-      </w:r>
-      <w:r>
-        <w:rPr>
-          <w:rFonts w:ascii="Arial" w:hAnsi="Arial" w:cs="Arial"/>
-          <w:sz w:val="20"/>
-          <w:szCs w:val="20"/>
-        </w:rPr>
-        <w:tab/>
-      </w:r>
-      <w:r>
-        <w:rPr>
-          <w:rFonts w:ascii="Arial" w:hAnsi="Arial" w:cs="Arial"/>
-          <w:sz w:val="20"/>
-          <w:szCs w:val="20"/>
-        </w:rPr>
-        <w:tab/>
-      </w:r>
-      <w:r>
-        <w:rPr>
-          <w:rFonts w:ascii="Arial" w:hAnsi="Arial" w:cs="Arial"/>
-          <w:sz w:val="20"/>
-          <w:szCs w:val="20"/>
-        </w:rPr>
-        <w:tab/>
-      </w:r>
-      <w:r>
-        <w:rPr>
-          <w:rFonts w:ascii="Arial" w:hAnsi="Arial" w:cs="Arial"/>
-          <w:sz w:val="20"/>
-          <w:szCs w:val="20"/>
-        </w:rPr>
-        <w:tab/>
-        <w:t>Handtekening Stagiair</w:t>
-      </w:r>
-    </w:p>
-    <w:p>
-      <w:pPr>
-        <w:rPr>
-          <w:rFonts w:ascii="Arial" w:hAnsi="Arial" w:cs="Arial"/>
-          <w:sz w:val="20"/>
-          <w:szCs w:val="20"/>
-        </w:rPr>
-      </w:pPr>
-    </w:p>
-    <w:p>
-      <w:pPr>
-        <w:rPr>
-          <w:rFonts w:ascii="Arial" w:hAnsi="Arial" w:cs="Arial"/>
-          <w:sz w:val="20"/>
-          <w:szCs w:val="20"/>
-        </w:rPr>
-      </w:pPr>
-    </w:p>
-    <w:p>
-      <w:pPr>
-        <w:rPr>
-          <w:rFonts w:ascii="Arial" w:hAnsi="Arial" w:cs="Arial"/>
-          <w:sz w:val="20"/>
-          <w:szCs w:val="20"/>
-          <w:highlight w:val="lightGray"/>
-        </w:rPr>
-      </w:pPr>
-    </w:p>
-    <w:p>
-      <w:pPr>
-        <w:rPr>
-          <w:rFonts w:ascii="Arial" w:hAnsi="Arial" w:cs="Arial"/>
-          <w:sz w:val="20"/>
-          <w:szCs w:val="20"/>
-          <w:highlight w:val="lightGray"/>
-        </w:rPr>
-      </w:pPr>
-    </w:p>
-    <w:p>
-      <w:pPr>
-        <w:rPr>
-          <w:rFonts w:ascii="Arial" w:hAnsi="Arial" w:cs="Arial"/>
-          <w:i/>
-          <w:sz w:val="20"/>
-          <w:szCs w:val="20"/>
-        </w:rPr>
-      </w:pPr>
     </w:p>
     <w:sectPr>
       <w:footerReference w:type="default" r:id="rId13"/>
@@ -14378,7 +14026,9 @@
 </file>
 
 <file path=customXml/item2.xml><?xml version="1.0" encoding="utf-8"?>
-<LongProperties xmlns="http://schemas.microsoft.com/office/2006/metadata/longProperties"/>
+<p:properties xmlns:p="http://schemas.microsoft.com/office/2006/metadata/properties" xmlns:xsi="http://www.w3.org/2001/XMLSchema-instance" xmlns:pc="http://schemas.microsoft.com/office/infopath/2007/PartnerControls">
+  <documentManagement/>
+</p:properties>
 </file>
 
 <file path=customXml/item3.xml><?xml version="1.0" encoding="utf-8"?>
@@ -14496,9 +14146,7 @@
 </file>
 
 <file path=customXml/item4.xml><?xml version="1.0" encoding="utf-8"?>
-<p:properties xmlns:p="http://schemas.microsoft.com/office/2006/metadata/properties" xmlns:xsi="http://www.w3.org/2001/XMLSchema-instance" xmlns:pc="http://schemas.microsoft.com/office/infopath/2007/PartnerControls">
-  <documentManagement/>
-</p:properties>
+<LongProperties xmlns="http://schemas.microsoft.com/office/2006/metadata/longProperties"/>
 </file>
 
 <file path=customXml/item5.xml><?xml version="1.0" encoding="utf-8"?>
@@ -14514,9 +14162,10 @@
 </file>
 
 <file path=customXml/itemProps2.xml><?xml version="1.0" encoding="utf-8"?>
-<ds:datastoreItem xmlns:ds="http://schemas.openxmlformats.org/officeDocument/2006/customXml" ds:itemID="{FBF63796-5073-481F-A601-1307BCB6090F}">
+<ds:datastoreItem xmlns:ds="http://schemas.openxmlformats.org/officeDocument/2006/customXml" ds:itemID="{96DEDC7A-9935-4640-84EC-95A461830AEC}">
   <ds:schemaRefs>
-    <ds:schemaRef ds:uri="http://schemas.microsoft.com/office/2006/metadata/longProperties"/>
+    <ds:schemaRef ds:uri="http://schemas.microsoft.com/office/2006/metadata/properties"/>
+    <ds:schemaRef ds:uri="http://schemas.microsoft.com/office/infopath/2007/PartnerControls"/>
   </ds:schemaRefs>
 </ds:datastoreItem>
 </file>
@@ -14538,16 +14187,15 @@
 </file>
 
 <file path=customXml/itemProps4.xml><?xml version="1.0" encoding="utf-8"?>
-<ds:datastoreItem xmlns:ds="http://schemas.openxmlformats.org/officeDocument/2006/customXml" ds:itemID="{96DEDC7A-9935-4640-84EC-95A461830AEC}">
+<ds:datastoreItem xmlns:ds="http://schemas.openxmlformats.org/officeDocument/2006/customXml" ds:itemID="{FBF63796-5073-481F-A601-1307BCB6090F}">
   <ds:schemaRefs>
-    <ds:schemaRef ds:uri="http://schemas.microsoft.com/office/2006/metadata/properties"/>
-    <ds:schemaRef ds:uri="http://schemas.microsoft.com/office/infopath/2007/PartnerControls"/>
+    <ds:schemaRef ds:uri="http://schemas.microsoft.com/office/2006/metadata/longProperties"/>
   </ds:schemaRefs>
 </ds:datastoreItem>
 </file>
 
 <file path=customXml/itemProps5.xml><?xml version="1.0" encoding="utf-8"?>
-<ds:datastoreItem xmlns:ds="http://schemas.openxmlformats.org/officeDocument/2006/customXml" ds:itemID="{5CCEA431-B51E-4B99-9504-7E6B164353E1}">
+<ds:datastoreItem xmlns:ds="http://schemas.openxmlformats.org/officeDocument/2006/customXml" ds:itemID="{84E5E2DE-D102-4A94-A6FF-1F4BBC506F4A}">
   <ds:schemaRefs>
     <ds:schemaRef ds:uri="http://schemas.openxmlformats.org/officeDocument/2006/bibliography"/>
   </ds:schemaRefs>

</xml_diff>